<commit_message>
Descripción DynamoDB  y RDS, junto con la parte de costes
</commit_message>
<xml_diff>
--- a/MemoriaFinalPYGITIC.docx
+++ b/MemoriaFinalPYGITIC.docx
@@ -5,7 +5,7 @@
     <w:p>
       <w:pPr>
         <w:pStyle w:val="Paper-Title"/>
-        <w:spacing w:after="60"/>
+        <w:spacing w:after="60" w:line="276" w:lineRule="auto"/>
         <w:rPr>
           <w:rFonts w:ascii="Times New Roman" w:hAnsi="Times New Roman"/>
           <w:lang w:val="es-ES"/>
@@ -21,6 +21,7 @@
     </w:p>
     <w:p>
       <w:pPr>
+        <w:spacing w:line="276" w:lineRule="auto"/>
         <w:rPr>
           <w:lang w:val="es-ES"/>
         </w:rPr>
@@ -35,7 +36,7 @@
     <w:p>
       <w:pPr>
         <w:pStyle w:val="Author"/>
-        <w:spacing w:after="0"/>
+        <w:spacing w:after="0" w:line="276" w:lineRule="auto"/>
         <w:rPr>
           <w:rFonts w:ascii="Times New Roman" w:hAnsi="Times New Roman"/>
           <w:spacing w:val="-2"/>
@@ -54,6 +55,7 @@
     <w:p>
       <w:pPr>
         <w:pStyle w:val="Affiliations"/>
+        <w:spacing w:line="276" w:lineRule="auto"/>
         <w:rPr>
           <w:rFonts w:ascii="Times New Roman" w:hAnsi="Times New Roman"/>
           <w:spacing w:val="-2"/>
@@ -72,6 +74,7 @@
     <w:p>
       <w:pPr>
         <w:pStyle w:val="Affiliations"/>
+        <w:spacing w:line="276" w:lineRule="auto"/>
         <w:rPr>
           <w:rFonts w:ascii="Times New Roman" w:hAnsi="Times New Roman"/>
           <w:spacing w:val="-2"/>
@@ -90,6 +93,7 @@
     <w:p>
       <w:pPr>
         <w:pStyle w:val="Affiliations"/>
+        <w:spacing w:line="276" w:lineRule="auto"/>
         <w:rPr>
           <w:rFonts w:ascii="Times New Roman" w:hAnsi="Times New Roman"/>
           <w:spacing w:val="-2"/>
@@ -108,6 +112,7 @@
     <w:p>
       <w:pPr>
         <w:pStyle w:val="Affiliations"/>
+        <w:spacing w:line="276" w:lineRule="auto"/>
         <w:rPr>
           <w:rFonts w:ascii="Times New Roman" w:hAnsi="Times New Roman"/>
           <w:spacing w:val="-2"/>
@@ -126,6 +131,7 @@
     <w:p>
       <w:pPr>
         <w:pStyle w:val="E-Mail"/>
+        <w:spacing w:line="276" w:lineRule="auto"/>
         <w:rPr>
           <w:rFonts w:ascii="Times New Roman" w:hAnsi="Times New Roman"/>
           <w:spacing w:val="-2"/>
@@ -148,6 +154,7 @@
     <w:p>
       <w:pPr>
         <w:pStyle w:val="E-Mail"/>
+        <w:spacing w:line="276" w:lineRule="auto"/>
         <w:rPr>
           <w:rFonts w:ascii="Times New Roman" w:hAnsi="Times New Roman"/>
           <w:spacing w:val="-2"/>
@@ -158,7 +165,7 @@
     <w:p>
       <w:pPr>
         <w:pStyle w:val="Author"/>
-        <w:spacing w:after="0"/>
+        <w:spacing w:after="0" w:line="276" w:lineRule="auto"/>
         <w:rPr>
           <w:rFonts w:ascii="Times New Roman" w:hAnsi="Times New Roman"/>
           <w:spacing w:val="-2"/>
@@ -177,6 +184,7 @@
     <w:p>
       <w:pPr>
         <w:pStyle w:val="Affiliations"/>
+        <w:spacing w:line="276" w:lineRule="auto"/>
         <w:rPr>
           <w:rFonts w:ascii="Times New Roman" w:hAnsi="Times New Roman"/>
           <w:spacing w:val="-2"/>
@@ -195,6 +203,7 @@
     <w:p>
       <w:pPr>
         <w:pStyle w:val="Affiliations"/>
+        <w:spacing w:line="276" w:lineRule="auto"/>
         <w:rPr>
           <w:rFonts w:ascii="Times New Roman" w:hAnsi="Times New Roman"/>
           <w:spacing w:val="-2"/>
@@ -213,6 +222,7 @@
     <w:p>
       <w:pPr>
         <w:pStyle w:val="Affiliations"/>
+        <w:spacing w:line="276" w:lineRule="auto"/>
         <w:rPr>
           <w:rFonts w:ascii="Times New Roman" w:hAnsi="Times New Roman"/>
           <w:spacing w:val="-2"/>
@@ -231,6 +241,7 @@
     <w:p>
       <w:pPr>
         <w:pStyle w:val="Affiliations"/>
+        <w:spacing w:line="276" w:lineRule="auto"/>
         <w:rPr>
           <w:rFonts w:ascii="Times New Roman" w:hAnsi="Times New Roman"/>
           <w:spacing w:val="-2"/>
@@ -249,6 +260,7 @@
     <w:p>
       <w:pPr>
         <w:pStyle w:val="E-Mail"/>
+        <w:spacing w:line="276" w:lineRule="auto"/>
         <w:rPr>
           <w:rFonts w:ascii="Times New Roman" w:hAnsi="Times New Roman"/>
           <w:spacing w:val="-2"/>
@@ -271,7 +283,7 @@
     <w:p>
       <w:pPr>
         <w:pStyle w:val="Author"/>
-        <w:spacing w:after="0"/>
+        <w:spacing w:after="0" w:line="276" w:lineRule="auto"/>
         <w:rPr>
           <w:rFonts w:ascii="Times New Roman" w:hAnsi="Times New Roman"/>
           <w:spacing w:val="-2"/>
@@ -298,6 +310,7 @@
     <w:p>
       <w:pPr>
         <w:pStyle w:val="Affiliations"/>
+        <w:spacing w:line="276" w:lineRule="auto"/>
         <w:rPr>
           <w:rFonts w:ascii="Times New Roman" w:hAnsi="Times New Roman"/>
           <w:spacing w:val="-2"/>
@@ -316,6 +329,7 @@
     <w:p>
       <w:pPr>
         <w:pStyle w:val="Affiliations"/>
+        <w:spacing w:line="276" w:lineRule="auto"/>
         <w:rPr>
           <w:rFonts w:ascii="Times New Roman" w:hAnsi="Times New Roman"/>
           <w:spacing w:val="-2"/>
@@ -334,6 +348,7 @@
     <w:p>
       <w:pPr>
         <w:pStyle w:val="Affiliations"/>
+        <w:spacing w:line="276" w:lineRule="auto"/>
         <w:rPr>
           <w:rFonts w:ascii="Times New Roman" w:hAnsi="Times New Roman"/>
           <w:spacing w:val="-2"/>
@@ -352,6 +367,7 @@
     <w:p>
       <w:pPr>
         <w:pStyle w:val="Affiliations"/>
+        <w:spacing w:line="276" w:lineRule="auto"/>
         <w:rPr>
           <w:rFonts w:ascii="Times New Roman" w:hAnsi="Times New Roman"/>
           <w:spacing w:val="-2"/>
@@ -370,6 +386,7 @@
     <w:p>
       <w:pPr>
         <w:pStyle w:val="E-Mail"/>
+        <w:spacing w:line="276" w:lineRule="auto"/>
         <w:rPr>
           <w:rFonts w:ascii="Times New Roman" w:hAnsi="Times New Roman"/>
           <w:spacing w:val="-2"/>
@@ -392,6 +409,7 @@
     <w:p>
       <w:pPr>
         <w:pStyle w:val="E-Mail"/>
+        <w:spacing w:line="276" w:lineRule="auto"/>
         <w:rPr>
           <w:rFonts w:ascii="Times New Roman" w:hAnsi="Times New Roman"/>
           <w:spacing w:val="-2"/>
@@ -402,7 +420,7 @@
     <w:p>
       <w:pPr>
         <w:pStyle w:val="Author"/>
-        <w:spacing w:after="0"/>
+        <w:spacing w:after="0" w:line="276" w:lineRule="auto"/>
         <w:rPr>
           <w:rFonts w:ascii="Times New Roman" w:hAnsi="Times New Roman"/>
           <w:spacing w:val="-2"/>
@@ -421,6 +439,7 @@
     <w:p>
       <w:pPr>
         <w:pStyle w:val="Affiliations"/>
+        <w:spacing w:line="276" w:lineRule="auto"/>
         <w:rPr>
           <w:rFonts w:ascii="Times New Roman" w:hAnsi="Times New Roman"/>
           <w:spacing w:val="-2"/>
@@ -439,6 +458,7 @@
     <w:p>
       <w:pPr>
         <w:pStyle w:val="Affiliations"/>
+        <w:spacing w:line="276" w:lineRule="auto"/>
         <w:rPr>
           <w:rFonts w:ascii="Times New Roman" w:hAnsi="Times New Roman"/>
           <w:spacing w:val="-2"/>
@@ -457,6 +477,7 @@
     <w:p>
       <w:pPr>
         <w:pStyle w:val="Affiliations"/>
+        <w:spacing w:line="276" w:lineRule="auto"/>
         <w:rPr>
           <w:rFonts w:ascii="Times New Roman" w:hAnsi="Times New Roman"/>
           <w:spacing w:val="-2"/>
@@ -475,6 +496,7 @@
     <w:p>
       <w:pPr>
         <w:pStyle w:val="Affiliations"/>
+        <w:spacing w:line="276" w:lineRule="auto"/>
         <w:rPr>
           <w:rFonts w:ascii="Times New Roman" w:hAnsi="Times New Roman"/>
           <w:spacing w:val="-2"/>
@@ -493,6 +515,7 @@
     <w:p>
       <w:pPr>
         <w:pStyle w:val="E-Mail"/>
+        <w:spacing w:line="276" w:lineRule="auto"/>
         <w:rPr>
           <w:rFonts w:ascii="Times New Roman" w:hAnsi="Times New Roman"/>
           <w:spacing w:val="-2"/>
@@ -555,7 +578,7 @@
     <w:p>
       <w:pPr>
         <w:pStyle w:val="Author"/>
-        <w:spacing w:after="0"/>
+        <w:spacing w:after="0" w:line="276" w:lineRule="auto"/>
         <w:rPr>
           <w:rFonts w:ascii="Times New Roman" w:hAnsi="Times New Roman"/>
           <w:spacing w:val="-2"/>
@@ -592,6 +615,7 @@
     <w:p>
       <w:pPr>
         <w:pStyle w:val="Affiliations"/>
+        <w:spacing w:line="276" w:lineRule="auto"/>
         <w:rPr>
           <w:rFonts w:ascii="Times New Roman" w:hAnsi="Times New Roman"/>
           <w:spacing w:val="-2"/>
@@ -610,6 +634,7 @@
     <w:p>
       <w:pPr>
         <w:pStyle w:val="Affiliations"/>
+        <w:spacing w:line="276" w:lineRule="auto"/>
         <w:rPr>
           <w:rFonts w:ascii="Times New Roman" w:hAnsi="Times New Roman"/>
           <w:spacing w:val="-2"/>
@@ -628,6 +653,7 @@
     <w:p>
       <w:pPr>
         <w:pStyle w:val="Affiliations"/>
+        <w:spacing w:line="276" w:lineRule="auto"/>
         <w:rPr>
           <w:rFonts w:ascii="Times New Roman" w:hAnsi="Times New Roman"/>
           <w:spacing w:val="-2"/>
@@ -646,6 +672,7 @@
     <w:p>
       <w:pPr>
         <w:pStyle w:val="Affiliations"/>
+        <w:spacing w:line="276" w:lineRule="auto"/>
         <w:rPr>
           <w:rFonts w:ascii="Times New Roman" w:hAnsi="Times New Roman"/>
           <w:spacing w:val="-2"/>
@@ -664,6 +691,7 @@
     <w:p>
       <w:pPr>
         <w:pStyle w:val="E-Mail"/>
+        <w:spacing w:line="276" w:lineRule="auto"/>
         <w:rPr>
           <w:rFonts w:ascii="Times New Roman" w:hAnsi="Times New Roman"/>
           <w:spacing w:val="-2"/>
@@ -726,6 +754,7 @@
     <w:p>
       <w:pPr>
         <w:pStyle w:val="E-Mail"/>
+        <w:spacing w:line="276" w:lineRule="auto"/>
         <w:rPr>
           <w:rFonts w:ascii="Times New Roman" w:hAnsi="Times New Roman"/>
           <w:spacing w:val="-2"/>
@@ -736,7 +765,7 @@
     <w:p>
       <w:pPr>
         <w:pStyle w:val="Author"/>
-        <w:spacing w:after="0"/>
+        <w:spacing w:after="0" w:line="276" w:lineRule="auto"/>
         <w:rPr>
           <w:rFonts w:ascii="Times New Roman" w:hAnsi="Times New Roman"/>
           <w:spacing w:val="-2"/>
@@ -763,6 +792,7 @@
     <w:p>
       <w:pPr>
         <w:pStyle w:val="Affiliations"/>
+        <w:spacing w:line="276" w:lineRule="auto"/>
         <w:rPr>
           <w:rFonts w:ascii="Times New Roman" w:hAnsi="Times New Roman"/>
           <w:spacing w:val="-2"/>
@@ -781,6 +811,7 @@
     <w:p>
       <w:pPr>
         <w:pStyle w:val="Affiliations"/>
+        <w:spacing w:line="276" w:lineRule="auto"/>
         <w:rPr>
           <w:rFonts w:ascii="Times New Roman" w:hAnsi="Times New Roman"/>
           <w:spacing w:val="-2"/>
@@ -799,6 +830,7 @@
     <w:p>
       <w:pPr>
         <w:pStyle w:val="Affiliations"/>
+        <w:spacing w:line="276" w:lineRule="auto"/>
         <w:rPr>
           <w:rFonts w:ascii="Times New Roman" w:hAnsi="Times New Roman"/>
           <w:spacing w:val="-2"/>
@@ -817,6 +849,7 @@
     <w:p>
       <w:pPr>
         <w:pStyle w:val="Affiliations"/>
+        <w:spacing w:line="276" w:lineRule="auto"/>
         <w:rPr>
           <w:rFonts w:ascii="Times New Roman" w:hAnsi="Times New Roman"/>
           <w:spacing w:val="-2"/>
@@ -835,6 +868,7 @@
     <w:p>
       <w:pPr>
         <w:pStyle w:val="E-Mail"/>
+        <w:spacing w:line="276" w:lineRule="auto"/>
         <w:rPr>
           <w:rFonts w:ascii="Times New Roman" w:hAnsi="Times New Roman"/>
           <w:spacing w:val="-2"/>
@@ -867,13 +901,15 @@
     <w:p>
       <w:pPr>
         <w:pStyle w:val="E-Mail"/>
-        <w:rPr>
-          <w:lang w:val="es-ES"/>
-        </w:rPr>
-      </w:pPr>
-    </w:p>
-    <w:p>
-      <w:pPr>
+        <w:spacing w:line="276" w:lineRule="auto"/>
+        <w:rPr>
+          <w:lang w:val="es-ES"/>
+        </w:rPr>
+      </w:pPr>
+    </w:p>
+    <w:p>
+      <w:pPr>
+        <w:spacing w:line="276" w:lineRule="auto"/>
         <w:jc w:val="center"/>
         <w:rPr>
           <w:lang w:val="es-ES"/>
@@ -1037,7 +1073,7 @@
     </w:p>
     <w:p>
       <w:pPr>
-        <w:pStyle w:val="Ttulo1"/>
+        <w:pStyle w:val="Heading1"/>
         <w:spacing w:before="120" w:line="276" w:lineRule="auto"/>
         <w:rPr>
           <w:lang w:val="es-ES"/>
@@ -1080,7 +1116,7 @@
     </w:p>
     <w:p>
       <w:pPr>
-        <w:pStyle w:val="Sangradetextonormal"/>
+        <w:pStyle w:val="BodyTextIndent"/>
         <w:spacing w:after="120" w:line="276" w:lineRule="auto"/>
         <w:ind w:firstLine="0"/>
         <w:rPr>
@@ -1124,7 +1160,8 @@
     </w:p>
     <w:p>
       <w:pPr>
-        <w:pStyle w:val="Ttulo1"/>
+        <w:pStyle w:val="Heading1"/>
+        <w:spacing w:line="276" w:lineRule="auto"/>
         <w:rPr>
           <w:lang w:val="es-ES"/>
         </w:rPr>
@@ -1173,13 +1210,7 @@
         <w:rPr>
           <w:lang w:val="es-ES"/>
         </w:rPr>
-        <w:t xml:space="preserve">. En este decreto se establece la obligatoriedad de que las empresas lleven a </w:t>
-      </w:r>
-      <w:r>
-        <w:rPr>
-          <w:lang w:val="es-ES"/>
-        </w:rPr>
-        <w:t>cabo un registro de la jornada laboral efectiva de los trabajadores. Con esta medida se persigue que se paguen las horas extraordinarias y se respeten los descansos. El decreto entra en vigor a partir del 12 de mayo, dejando un margen de adaptación de dos meses, si no se cumple con lo establecido en el decreto, las empresas se enfrentan a sanciones de 626 a 6250 euros.</w:t>
+        <w:t>. En este decreto se establece la obligatoriedad de que las empresas lleven a cabo un registro de la jornada laboral efectiva de los trabajadores. Con esta medida se persigue que se paguen las horas extraordinarias y se respeten los descansos. El decreto entra en vigor a partir del 12 de mayo, dejando un margen de adaptación de dos meses, si no se cumple con lo establecido en el decreto, las empresas se enfrentan a sanciones de 626 a 6250 euros.</w:t>
       </w:r>
     </w:p>
     <w:p>
@@ -1198,7 +1229,7 @@
     </w:p>
     <w:p>
       <w:pPr>
-        <w:pStyle w:val="Ttulo1"/>
+        <w:pStyle w:val="Heading1"/>
         <w:spacing w:before="120" w:line="276" w:lineRule="auto"/>
         <w:rPr>
           <w:lang w:val="es-ES"/>
@@ -1239,7 +1270,7 @@
     </w:p>
     <w:p>
       <w:pPr>
-        <w:pStyle w:val="Prrafodelista"/>
+        <w:pStyle w:val="ListParagraph"/>
         <w:numPr>
           <w:ilvl w:val="0"/>
           <w:numId w:val="4"/>
@@ -1272,7 +1303,7 @@
     </w:p>
     <w:p>
       <w:pPr>
-        <w:pStyle w:val="Prrafodelista"/>
+        <w:pStyle w:val="ListParagraph"/>
         <w:numPr>
           <w:ilvl w:val="0"/>
           <w:numId w:val="4"/>
@@ -1305,7 +1336,7 @@
     </w:p>
     <w:p>
       <w:pPr>
-        <w:pStyle w:val="Prrafodelista"/>
+        <w:pStyle w:val="ListParagraph"/>
         <w:numPr>
           <w:ilvl w:val="0"/>
           <w:numId w:val="4"/>
@@ -1338,7 +1369,7 @@
     </w:p>
     <w:p>
       <w:pPr>
-        <w:pStyle w:val="Prrafodelista"/>
+        <w:pStyle w:val="ListParagraph"/>
         <w:numPr>
           <w:ilvl w:val="0"/>
           <w:numId w:val="4"/>
@@ -1353,6 +1384,7 @@
         <w:rPr>
           <w:lang w:val="es-ES"/>
         </w:rPr>
+        <w:lastRenderedPageBreak/>
         <w:t>Rekognition</w:t>
       </w:r>
       <w:proofErr w:type="spellEnd"/>
@@ -1379,7 +1411,7 @@
     </w:p>
     <w:p>
       <w:pPr>
-        <w:pStyle w:val="Prrafodelista"/>
+        <w:pStyle w:val="ListParagraph"/>
         <w:numPr>
           <w:ilvl w:val="0"/>
           <w:numId w:val="4"/>
@@ -1393,7 +1425,6 @@
         <w:rPr>
           <w:lang w:val="es-ES"/>
         </w:rPr>
-        <w:lastRenderedPageBreak/>
         <w:t xml:space="preserve">Lambda: Implementación de la gran parte de la lógica del sistema, obteniendo los resultados procesados por </w:t>
       </w:r>
       <w:proofErr w:type="spellStart"/>
@@ -1413,7 +1444,7 @@
     </w:p>
     <w:p>
       <w:pPr>
-        <w:pStyle w:val="Prrafodelista"/>
+        <w:pStyle w:val="ListParagraph"/>
         <w:numPr>
           <w:ilvl w:val="0"/>
           <w:numId w:val="4"/>
@@ -1461,6 +1492,7 @@
     <w:p>
       <w:pPr>
         <w:keepNext/>
+        <w:spacing w:line="276" w:lineRule="auto"/>
         <w:rPr>
           <w:lang w:val="es-ES"/>
         </w:rPr>
@@ -1522,7 +1554,8 @@
     </w:p>
     <w:p>
       <w:pPr>
-        <w:pStyle w:val="Descripcin"/>
+        <w:pStyle w:val="Caption"/>
+        <w:spacing w:line="276" w:lineRule="auto"/>
         <w:jc w:val="left"/>
         <w:rPr>
           <w:lang w:val="es-ES"/>
@@ -1688,7 +1721,7 @@
     </w:p>
     <w:p>
       <w:pPr>
-        <w:pStyle w:val="Ttulo2"/>
+        <w:pStyle w:val="Heading2"/>
         <w:spacing w:line="276" w:lineRule="auto"/>
         <w:rPr>
           <w:lang w:val="es-ES" w:eastAsia="en-AU"/>
@@ -1760,27 +1793,27 @@
         <w:rPr>
           <w:lang w:val="es-ES" w:eastAsia="en-AU"/>
         </w:rPr>
-        <w:t>Por otro lado, las políticas son una herramienta muy potente de AWS para asegurarse de que cierto servicio tiene únicamente acceso a otro recurso definido. Es decir, su seguridad es muy alta al definir de manera muy precisa la comunicación entre recursos. Hacer un uso adecuado de las políticas es de alta prioridad para evitar, por ejemplo, corromper información en un cubo de S3.</w:t>
-      </w:r>
-    </w:p>
-    <w:p>
-      <w:pPr>
-        <w:spacing w:line="276" w:lineRule="auto"/>
+        <w:t xml:space="preserve">Por otro lado, las políticas son una herramienta muy potente de AWS para asegurarse de que cierto servicio tiene únicamente acceso a otro recurso definido. Es decir, su seguridad es muy alta al definir de manera muy precisa la comunicación entre recursos. </w:t>
+      </w:r>
+      <w:r>
         <w:rPr>
           <w:lang w:val="es-ES" w:eastAsia="en-AU"/>
         </w:rPr>
-      </w:pPr>
-      <w:r>
+        <w:t>Hacer un uso adecuado de las políticas es de alta prioridad para evitar, por ejemplo, corromper información en un cubo de S3.</w:t>
+      </w:r>
+    </w:p>
+    <w:p>
+      <w:pPr>
+        <w:spacing w:line="276" w:lineRule="auto"/>
         <w:rPr>
           <w:lang w:val="es-ES" w:eastAsia="en-AU"/>
         </w:rPr>
-        <w:t xml:space="preserve">A su vez, los roles creados para cada servicio permiten asignar varias políticas a un único servicio o recurso. Un ejemplo es que la función Lambda tiene asignado un rol que, a su vez, contiene varias </w:t>
-      </w:r>
+      </w:pPr>
       <w:r>
         <w:rPr>
           <w:lang w:val="es-ES" w:eastAsia="en-AU"/>
         </w:rPr>
-        <w:t xml:space="preserve">políticas (administradas por AWS </w:t>
+        <w:t xml:space="preserve">A su vez, los roles creados para cada servicio permiten asignar varias políticas a un único servicio o recurso. Un ejemplo es que la función Lambda tiene asignado un rol que, a su vez, contiene varias políticas (administradas por AWS </w:t>
       </w:r>
       <w:r>
         <w:rPr>
@@ -1877,7 +1910,7 @@
     </w:p>
     <w:p>
       <w:pPr>
-        <w:pStyle w:val="Ttulo2"/>
+        <w:pStyle w:val="Heading2"/>
         <w:spacing w:line="276" w:lineRule="auto"/>
         <w:rPr>
           <w:lang w:val="es-ES"/>
@@ -1937,7 +1970,21 @@
         <w:rPr>
           <w:lang w:val="es-ES"/>
         </w:rPr>
-        <w:t xml:space="preserve">En esta primera versión del sistema se ha optado por el uso de una Raspberry Pi 3 </w:t>
+        <w:t xml:space="preserve">En esta primera versión del sistema se ha optado por el uso de una </w:t>
+      </w:r>
+      <w:proofErr w:type="spellStart"/>
+      <w:r>
+        <w:rPr>
+          <w:lang w:val="es-ES"/>
+        </w:rPr>
+        <w:t>Raspberry</w:t>
+      </w:r>
+      <w:proofErr w:type="spellEnd"/>
+      <w:r>
+        <w:rPr>
+          <w:lang w:val="es-ES"/>
+        </w:rPr>
+        <w:t xml:space="preserve"> Pi 3 </w:t>
       </w:r>
       <w:proofErr w:type="spellStart"/>
       <w:r>
@@ -2196,7 +2243,7 @@
     </w:p>
     <w:p>
       <w:pPr>
-        <w:pStyle w:val="Descripcin"/>
+        <w:pStyle w:val="Caption"/>
         <w:spacing w:line="276" w:lineRule="auto"/>
         <w:rPr>
           <w:lang w:val="es-ES"/>
@@ -2274,7 +2321,7 @@
     </w:p>
     <w:p>
       <w:pPr>
-        <w:pStyle w:val="Ttulo3"/>
+        <w:pStyle w:val="Heading3"/>
         <w:spacing w:line="276" w:lineRule="auto"/>
         <w:rPr>
           <w:lang w:val="es-ES"/>
@@ -2314,7 +2361,21 @@
         <w:rPr>
           <w:lang w:val="es-ES"/>
         </w:rPr>
-        <w:t xml:space="preserve">Este submódulo de </w:t>
+        <w:t xml:space="preserve">Este </w:t>
+      </w:r>
+      <w:proofErr w:type="spellStart"/>
+      <w:r>
+        <w:rPr>
+          <w:lang w:val="es-ES"/>
+        </w:rPr>
+        <w:t>submódulo</w:t>
+      </w:r>
+      <w:proofErr w:type="spellEnd"/>
+      <w:r>
+        <w:rPr>
+          <w:lang w:val="es-ES"/>
+        </w:rPr>
+        <w:t xml:space="preserve"> de </w:t>
       </w:r>
       <w:proofErr w:type="spellStart"/>
       <w:r>
@@ -2505,7 +2566,7 @@
           <w:sz w:val="16"/>
           <w:lang w:val="es-ES" w:eastAsia="es-ES"/>
         </w:rPr>
-        <w:t>-</w:t>
+        <w:t>-in-</w:t>
       </w:r>
       <w:proofErr w:type="spellStart"/>
       <w:r>
@@ -2514,7 +2575,7 @@
           <w:sz w:val="16"/>
           <w:lang w:val="es-ES" w:eastAsia="es-ES"/>
         </w:rPr>
-        <w:t>in-hours</w:t>
+        <w:t>hours</w:t>
       </w:r>
       <w:proofErr w:type="spellEnd"/>
       <w:r>
@@ -3138,7 +3199,7 @@
     </w:p>
     <w:p>
       <w:pPr>
-        <w:pStyle w:val="Descripcin"/>
+        <w:pStyle w:val="Caption"/>
         <w:spacing w:line="276" w:lineRule="auto"/>
         <w:rPr>
           <w:lang w:val="es-ES"/>
@@ -3212,7 +3273,7 @@
     </w:p>
     <w:p>
       <w:pPr>
-        <w:pStyle w:val="Ttulo3"/>
+        <w:pStyle w:val="Heading3"/>
         <w:spacing w:line="276" w:lineRule="auto"/>
         <w:rPr>
           <w:lang w:val="es-ES"/>
@@ -3252,7 +3313,21 @@
         <w:rPr>
           <w:lang w:val="es-ES"/>
         </w:rPr>
-        <w:t xml:space="preserve">Este submódulo de </w:t>
+        <w:t xml:space="preserve">Este </w:t>
+      </w:r>
+      <w:proofErr w:type="spellStart"/>
+      <w:r>
+        <w:rPr>
+          <w:lang w:val="es-ES"/>
+        </w:rPr>
+        <w:t>submódulo</w:t>
+      </w:r>
+      <w:proofErr w:type="spellEnd"/>
+      <w:r>
+        <w:rPr>
+          <w:lang w:val="es-ES"/>
+        </w:rPr>
+        <w:t xml:space="preserve"> de </w:t>
       </w:r>
       <w:proofErr w:type="spellStart"/>
       <w:r>
@@ -3304,6 +3379,12 @@
         <w:rPr>
           <w:lang w:val="es-ES"/>
         </w:rPr>
+      </w:r>
+      <w:r>
+        <w:rPr>
+          <w:lang w:val="es-ES"/>
+        </w:rPr>
+        <w:instrText xml:space="preserve"> \* MERGEFORMAT </w:instrText>
       </w:r>
       <w:r>
         <w:rPr>
@@ -3629,7 +3710,7 @@
     </w:p>
     <w:p>
       <w:pPr>
-        <w:pStyle w:val="Ttulo2"/>
+        <w:pStyle w:val="Heading2"/>
         <w:spacing w:line="276" w:lineRule="auto"/>
         <w:rPr>
           <w:lang w:val="es-ES"/>
@@ -4828,7 +4909,7 @@
     </w:p>
     <w:p>
       <w:pPr>
-        <w:pStyle w:val="Descripcin"/>
+        <w:pStyle w:val="Caption"/>
         <w:keepNext/>
         <w:spacing w:line="276" w:lineRule="auto"/>
         <w:rPr>
@@ -4911,7 +4992,7 @@
     </w:p>
     <w:tbl>
       <w:tblPr>
-        <w:tblStyle w:val="Tablaconcuadrcula"/>
+        <w:tblStyle w:val="TableGrid"/>
         <w:tblW w:w="0" w:type="auto"/>
         <w:tblLook w:val="04A0" w:firstRow="1" w:lastRow="0" w:firstColumn="1" w:lastColumn="0" w:noHBand="0" w:noVBand="1"/>
       </w:tblPr>
@@ -5702,7 +5783,7 @@
     </w:tbl>
     <w:p>
       <w:pPr>
-        <w:pStyle w:val="Ttulo2"/>
+        <w:pStyle w:val="Heading2"/>
         <w:spacing w:line="276" w:lineRule="auto"/>
         <w:rPr>
           <w:lang w:val="es-ES"/>
@@ -5723,6 +5804,7 @@
     </w:p>
     <w:p>
       <w:pPr>
+        <w:spacing w:line="276" w:lineRule="auto"/>
         <w:rPr>
           <w:lang w:val="es-ES"/>
         </w:rPr>
@@ -5751,11 +5833,12 @@
     </w:p>
     <w:p>
       <w:pPr>
-        <w:pStyle w:val="Prrafodelista"/>
+        <w:pStyle w:val="ListParagraph"/>
         <w:numPr>
           <w:ilvl w:val="0"/>
           <w:numId w:val="7"/>
         </w:numPr>
+        <w:spacing w:line="276" w:lineRule="auto"/>
         <w:rPr>
           <w:lang w:val="es-ES"/>
         </w:rPr>
@@ -5771,23 +5854,24 @@
         <w:rPr>
           <w:lang w:val="es-ES"/>
         </w:rPr>
-        <w:t xml:space="preserve">: cubo donde se almacenan las fotos de los usuarios que se suben a través de la interfaz web. Los usuarios cuyas fotos estén almacenadas aquí </w:t>
+        <w:t xml:space="preserve">: cubo donde se almacenan las fotos de los usuarios que se suben a través de la interfaz </w:t>
       </w:r>
       <w:r>
         <w:rPr>
           <w:lang w:val="es-ES"/>
         </w:rPr>
         <w:lastRenderedPageBreak/>
-        <w:t>serán los que tengan acceso al edificio. Se almacenan dentro de una carpeta con el nombre del usuario</w:t>
-      </w:r>
-    </w:p>
-    <w:p>
-      <w:pPr>
-        <w:pStyle w:val="Prrafodelista"/>
+        <w:t>web. Los usuarios cuyas fotos estén almacenadas aquí serán los que tengan acceso al edificio. Se almacenan dentro de una carpeta con el nombre del usuario</w:t>
+      </w:r>
+    </w:p>
+    <w:p>
+      <w:pPr>
+        <w:pStyle w:val="ListParagraph"/>
         <w:numPr>
           <w:ilvl w:val="0"/>
           <w:numId w:val="7"/>
         </w:numPr>
+        <w:spacing w:line="276" w:lineRule="auto"/>
         <w:rPr>
           <w:u w:val="single"/>
           <w:lang w:val="es-ES"/>
@@ -5823,6 +5907,7 @@
     </w:p>
     <w:p>
       <w:pPr>
+        <w:spacing w:line="276" w:lineRule="auto"/>
         <w:rPr>
           <w:lang w:val="es-ES"/>
         </w:rPr>
@@ -5863,6 +5948,7 @@
     </w:p>
     <w:p>
       <w:pPr>
+        <w:spacing w:line="276" w:lineRule="auto"/>
         <w:rPr>
           <w:lang w:val="es-ES"/>
         </w:rPr>
@@ -5896,7 +5982,7 @@
     </w:p>
     <w:p>
       <w:pPr>
-        <w:pStyle w:val="Ttulo2"/>
+        <w:pStyle w:val="Heading2"/>
         <w:spacing w:line="276" w:lineRule="auto"/>
         <w:rPr>
           <w:lang w:val="es-ES"/>
@@ -5917,6 +6003,7 @@
     </w:p>
     <w:p>
       <w:pPr>
+        <w:spacing w:line="276" w:lineRule="auto"/>
         <w:rPr>
           <w:lang w:val="es-ES"/>
         </w:rPr>
@@ -5944,6 +6031,7 @@
     </w:p>
     <w:p>
       <w:pPr>
+        <w:spacing w:line="276" w:lineRule="auto"/>
         <w:rPr>
           <w:lang w:val="es-ES"/>
         </w:rPr>
@@ -6027,6 +6115,7 @@
     </w:p>
     <w:p>
       <w:pPr>
+        <w:spacing w:line="276" w:lineRule="auto"/>
         <w:rPr>
           <w:lang w:val="es-ES"/>
         </w:rPr>
@@ -6040,7 +6129,7 @@
     </w:p>
     <w:tbl>
       <w:tblPr>
-        <w:tblStyle w:val="Tablaconcuadrcula"/>
+        <w:tblStyle w:val="TableGrid"/>
         <w:tblW w:w="0" w:type="auto"/>
         <w:tblLayout w:type="fixed"/>
         <w:tblLook w:val="04A0" w:firstRow="1" w:lastRow="0" w:firstColumn="1" w:lastColumn="0" w:noHBand="0" w:noVBand="1"/>
@@ -6056,6 +6145,9 @@
             <w:tcW w:w="1555" w:type="dxa"/>
           </w:tcPr>
           <w:p>
+            <w:pPr>
+              <w:spacing w:line="276" w:lineRule="auto"/>
+            </w:pPr>
             <w:r>
               <w:t>Campo</w:t>
             </w:r>
@@ -6067,6 +6159,9 @@
             <w:gridSpan w:val="2"/>
           </w:tcPr>
           <w:p>
+            <w:pPr>
+              <w:spacing w:line="276" w:lineRule="auto"/>
+            </w:pPr>
             <w:r>
               <w:t>Valor</w:t>
             </w:r>
@@ -6080,6 +6175,9 @@
             <w:vMerge w:val="restart"/>
           </w:tcPr>
           <w:p>
+            <w:pPr>
+              <w:spacing w:line="276" w:lineRule="auto"/>
+            </w:pPr>
             <w:proofErr w:type="spellStart"/>
             <w:r>
               <w:t>kinesis</w:t>
@@ -6092,6 +6190,9 @@
             <w:tcW w:w="1842" w:type="dxa"/>
           </w:tcPr>
           <w:p>
+            <w:pPr>
+              <w:spacing w:line="276" w:lineRule="auto"/>
+            </w:pPr>
             <w:r>
               <w:t>Campo</w:t>
             </w:r>
@@ -6102,6 +6203,9 @@
             <w:tcW w:w="1395" w:type="dxa"/>
           </w:tcPr>
           <w:p>
+            <w:pPr>
+              <w:spacing w:line="276" w:lineRule="auto"/>
+            </w:pPr>
             <w:r>
               <w:t>Valor</w:t>
             </w:r>
@@ -6114,13 +6218,20 @@
             <w:tcW w:w="1555" w:type="dxa"/>
             <w:vMerge/>
           </w:tcPr>
-          <w:p/>
+          <w:p>
+            <w:pPr>
+              <w:spacing w:line="276" w:lineRule="auto"/>
+            </w:pPr>
+          </w:p>
         </w:tc>
         <w:tc>
           <w:tcPr>
             <w:tcW w:w="1842" w:type="dxa"/>
           </w:tcPr>
           <w:p>
+            <w:pPr>
+              <w:spacing w:line="276" w:lineRule="auto"/>
+            </w:pPr>
             <w:proofErr w:type="spellStart"/>
             <w:r>
               <w:t>kinesisSchemaVersion</w:t>
@@ -6133,6 +6244,9 @@
             <w:tcW w:w="1395" w:type="dxa"/>
           </w:tcPr>
           <w:p>
+            <w:pPr>
+              <w:spacing w:line="276" w:lineRule="auto"/>
+            </w:pPr>
             <w:r>
               <w:t xml:space="preserve">Versión del esquema de datos de </w:t>
             </w:r>
@@ -6150,13 +6264,20 @@
             <w:tcW w:w="1555" w:type="dxa"/>
             <w:vMerge/>
           </w:tcPr>
-          <w:p/>
+          <w:p>
+            <w:pPr>
+              <w:spacing w:line="276" w:lineRule="auto"/>
+            </w:pPr>
+          </w:p>
         </w:tc>
         <w:tc>
           <w:tcPr>
             <w:tcW w:w="1842" w:type="dxa"/>
           </w:tcPr>
           <w:p>
+            <w:pPr>
+              <w:spacing w:line="276" w:lineRule="auto"/>
+            </w:pPr>
             <w:proofErr w:type="spellStart"/>
             <w:r>
               <w:t>partitionKey</w:t>
@@ -6169,6 +6290,9 @@
             <w:tcW w:w="1395" w:type="dxa"/>
           </w:tcPr>
           <w:p>
+            <w:pPr>
+              <w:spacing w:line="276" w:lineRule="auto"/>
+            </w:pPr>
             <w:r>
               <w:t>Clave de la partición</w:t>
             </w:r>
@@ -6181,13 +6305,20 @@
             <w:tcW w:w="1555" w:type="dxa"/>
             <w:vMerge/>
           </w:tcPr>
-          <w:p/>
+          <w:p>
+            <w:pPr>
+              <w:spacing w:line="276" w:lineRule="auto"/>
+            </w:pPr>
+          </w:p>
         </w:tc>
         <w:tc>
           <w:tcPr>
             <w:tcW w:w="1842" w:type="dxa"/>
           </w:tcPr>
           <w:p>
+            <w:pPr>
+              <w:spacing w:line="276" w:lineRule="auto"/>
+            </w:pPr>
             <w:proofErr w:type="spellStart"/>
             <w:r>
               <w:t>sequenceNumber</w:t>
@@ -6200,6 +6331,9 @@
             <w:tcW w:w="1395" w:type="dxa"/>
           </w:tcPr>
           <w:p>
+            <w:pPr>
+              <w:spacing w:line="276" w:lineRule="auto"/>
+            </w:pPr>
             <w:r>
               <w:t>Número de secuencia</w:t>
             </w:r>
@@ -6212,13 +6346,20 @@
             <w:tcW w:w="1555" w:type="dxa"/>
             <w:vMerge/>
           </w:tcPr>
-          <w:p/>
+          <w:p>
+            <w:pPr>
+              <w:spacing w:line="276" w:lineRule="auto"/>
+            </w:pPr>
+          </w:p>
         </w:tc>
         <w:tc>
           <w:tcPr>
             <w:tcW w:w="1842" w:type="dxa"/>
           </w:tcPr>
           <w:p>
+            <w:pPr>
+              <w:spacing w:line="276" w:lineRule="auto"/>
+            </w:pPr>
             <w:r>
               <w:t>data</w:t>
             </w:r>
@@ -6229,6 +6370,9 @@
             <w:tcW w:w="1395" w:type="dxa"/>
           </w:tcPr>
           <w:p>
+            <w:pPr>
+              <w:spacing w:line="276" w:lineRule="auto"/>
+            </w:pPr>
             <w:r>
               <w:t>Datos transmitidos codificados en Base64</w:t>
             </w:r>
@@ -6241,13 +6385,20 @@
             <w:tcW w:w="1555" w:type="dxa"/>
             <w:vMerge/>
           </w:tcPr>
-          <w:p/>
+          <w:p>
+            <w:pPr>
+              <w:spacing w:line="276" w:lineRule="auto"/>
+            </w:pPr>
+          </w:p>
         </w:tc>
         <w:tc>
           <w:tcPr>
             <w:tcW w:w="1842" w:type="dxa"/>
           </w:tcPr>
           <w:p>
+            <w:pPr>
+              <w:spacing w:line="276" w:lineRule="auto"/>
+            </w:pPr>
             <w:proofErr w:type="spellStart"/>
             <w:r>
               <w:t>approximateArrivalTimestamp</w:t>
@@ -6260,6 +6411,9 @@
             <w:tcW w:w="1395" w:type="dxa"/>
           </w:tcPr>
           <w:p>
+            <w:pPr>
+              <w:spacing w:line="276" w:lineRule="auto"/>
+            </w:pPr>
             <w:r>
               <w:t>Momento aproximado de llegada del mensaje</w:t>
             </w:r>
@@ -6272,6 +6426,9 @@
             <w:tcW w:w="1555" w:type="dxa"/>
           </w:tcPr>
           <w:p>
+            <w:pPr>
+              <w:spacing w:line="276" w:lineRule="auto"/>
+            </w:pPr>
             <w:proofErr w:type="spellStart"/>
             <w:r>
               <w:t>eventSource</w:t>
@@ -6285,6 +6442,9 @@
             <w:gridSpan w:val="2"/>
           </w:tcPr>
           <w:p>
+            <w:pPr>
+              <w:spacing w:line="276" w:lineRule="auto"/>
+            </w:pPr>
             <w:r>
               <w:t>Servicio que origina el evento</w:t>
             </w:r>
@@ -6297,6 +6457,9 @@
             <w:tcW w:w="1555" w:type="dxa"/>
           </w:tcPr>
           <w:p>
+            <w:pPr>
+              <w:spacing w:line="276" w:lineRule="auto"/>
+            </w:pPr>
             <w:proofErr w:type="spellStart"/>
             <w:r>
               <w:t>eventVersion</w:t>
@@ -6310,6 +6473,9 @@
             <w:gridSpan w:val="2"/>
           </w:tcPr>
           <w:p>
+            <w:pPr>
+              <w:spacing w:line="276" w:lineRule="auto"/>
+            </w:pPr>
             <w:r>
               <w:t>Versión del evento</w:t>
             </w:r>
@@ -6322,6 +6488,9 @@
             <w:tcW w:w="1555" w:type="dxa"/>
           </w:tcPr>
           <w:p>
+            <w:pPr>
+              <w:spacing w:line="276" w:lineRule="auto"/>
+            </w:pPr>
             <w:proofErr w:type="spellStart"/>
             <w:r>
               <w:t>eventID</w:t>
@@ -6335,6 +6504,9 @@
             <w:gridSpan w:val="2"/>
           </w:tcPr>
           <w:p>
+            <w:pPr>
+              <w:spacing w:line="276" w:lineRule="auto"/>
+            </w:pPr>
             <w:r>
               <w:t>Identificador del fragmento del flujo que contiene al evento</w:t>
             </w:r>
@@ -6347,6 +6519,9 @@
             <w:tcW w:w="1555" w:type="dxa"/>
           </w:tcPr>
           <w:p>
+            <w:pPr>
+              <w:spacing w:line="276" w:lineRule="auto"/>
+            </w:pPr>
             <w:proofErr w:type="spellStart"/>
             <w:r>
               <w:t>eventName</w:t>
@@ -6360,6 +6535,9 @@
             <w:gridSpan w:val="2"/>
           </w:tcPr>
           <w:p>
+            <w:pPr>
+              <w:spacing w:line="276" w:lineRule="auto"/>
+            </w:pPr>
             <w:r>
               <w:t>Nombre del tipo de evento</w:t>
             </w:r>
@@ -6372,6 +6550,9 @@
             <w:tcW w:w="1555" w:type="dxa"/>
           </w:tcPr>
           <w:p>
+            <w:pPr>
+              <w:spacing w:line="276" w:lineRule="auto"/>
+            </w:pPr>
             <w:proofErr w:type="spellStart"/>
             <w:r>
               <w:t>invokeIdentityArn</w:t>
@@ -6385,6 +6566,9 @@
             <w:gridSpan w:val="2"/>
           </w:tcPr>
           <w:p>
+            <w:pPr>
+              <w:spacing w:line="276" w:lineRule="auto"/>
+            </w:pPr>
             <w:r>
               <w:t>Rol de quien ha solicitado la información</w:t>
             </w:r>
@@ -6397,6 +6581,9 @@
             <w:tcW w:w="1555" w:type="dxa"/>
           </w:tcPr>
           <w:p>
+            <w:pPr>
+              <w:spacing w:line="276" w:lineRule="auto"/>
+            </w:pPr>
             <w:proofErr w:type="spellStart"/>
             <w:r>
               <w:t>awsRegion</w:t>
@@ -6410,6 +6597,9 @@
             <w:gridSpan w:val="2"/>
           </w:tcPr>
           <w:p>
+            <w:pPr>
+              <w:spacing w:line="276" w:lineRule="auto"/>
+            </w:pPr>
             <w:r>
               <w:t>Región del consumidor</w:t>
             </w:r>
@@ -6422,6 +6612,9 @@
             <w:tcW w:w="1555" w:type="dxa"/>
           </w:tcPr>
           <w:p>
+            <w:pPr>
+              <w:spacing w:line="276" w:lineRule="auto"/>
+            </w:pPr>
             <w:proofErr w:type="spellStart"/>
             <w:r>
               <w:t>eventSourceARN</w:t>
@@ -6435,6 +6628,9 @@
             <w:gridSpan w:val="2"/>
           </w:tcPr>
           <w:p>
+            <w:pPr>
+              <w:spacing w:line="276" w:lineRule="auto"/>
+            </w:pPr>
             <w:r>
               <w:t>ARN del servicio que origina el evento (del consumidor)</w:t>
             </w:r>
@@ -6444,13 +6640,15 @@
     </w:tbl>
     <w:p>
       <w:pPr>
-        <w:rPr>
-          <w:lang w:val="es-ES"/>
-        </w:rPr>
-      </w:pPr>
-    </w:p>
-    <w:p>
-      <w:pPr>
+        <w:spacing w:line="276" w:lineRule="auto"/>
+        <w:rPr>
+          <w:lang w:val="es-ES"/>
+        </w:rPr>
+      </w:pPr>
+    </w:p>
+    <w:p>
+      <w:pPr>
+        <w:spacing w:line="276" w:lineRule="auto"/>
         <w:rPr>
           <w:lang w:val="es-ES"/>
         </w:rPr>
@@ -6496,6 +6694,12 @@
         <w:rPr>
           <w:lang w:val="es-ES"/>
         </w:rPr>
+        <w:instrText xml:space="preserve"> \* MERGEFORMAT </w:instrText>
+      </w:r>
+      <w:r>
+        <w:rPr>
+          <w:lang w:val="es-ES"/>
+        </w:rPr>
         <w:fldChar w:fldCharType="separate"/>
       </w:r>
       <w:r>
@@ -6558,6 +6762,7 @@
     </w:p>
     <w:p>
       <w:pPr>
+        <w:spacing w:line="276" w:lineRule="auto"/>
         <w:rPr>
           <w:lang w:val="es-ES"/>
         </w:rPr>
@@ -6641,11 +6846,12 @@
     </w:p>
     <w:p>
       <w:pPr>
-        <w:pStyle w:val="Prrafodelista"/>
+        <w:pStyle w:val="ListParagraph"/>
         <w:numPr>
           <w:ilvl w:val="0"/>
           <w:numId w:val="6"/>
         </w:numPr>
+        <w:spacing w:line="276" w:lineRule="auto"/>
         <w:rPr>
           <w:lang w:val="es-ES"/>
         </w:rPr>
@@ -6659,11 +6865,12 @@
     </w:p>
     <w:p>
       <w:pPr>
-        <w:pStyle w:val="Prrafodelista"/>
+        <w:pStyle w:val="ListParagraph"/>
         <w:numPr>
           <w:ilvl w:val="0"/>
           <w:numId w:val="6"/>
         </w:numPr>
+        <w:spacing w:line="276" w:lineRule="auto"/>
         <w:rPr>
           <w:lang w:val="es-ES"/>
         </w:rPr>
@@ -6677,11 +6884,12 @@
     </w:p>
     <w:p>
       <w:pPr>
-        <w:pStyle w:val="Prrafodelista"/>
+        <w:pStyle w:val="ListParagraph"/>
         <w:numPr>
           <w:ilvl w:val="0"/>
           <w:numId w:val="6"/>
         </w:numPr>
+        <w:spacing w:line="276" w:lineRule="auto"/>
         <w:rPr>
           <w:lang w:val="es-ES"/>
         </w:rPr>
@@ -6695,11 +6903,12 @@
     </w:p>
     <w:p>
       <w:pPr>
-        <w:pStyle w:val="Prrafodelista"/>
+        <w:pStyle w:val="ListParagraph"/>
         <w:numPr>
           <w:ilvl w:val="0"/>
           <w:numId w:val="6"/>
         </w:numPr>
+        <w:spacing w:line="276" w:lineRule="auto"/>
         <w:rPr>
           <w:lang w:val="es-ES"/>
         </w:rPr>
@@ -6727,11 +6936,12 @@
     </w:p>
     <w:p>
       <w:pPr>
-        <w:pStyle w:val="Prrafodelista"/>
+        <w:pStyle w:val="ListParagraph"/>
         <w:numPr>
           <w:ilvl w:val="0"/>
           <w:numId w:val="6"/>
         </w:numPr>
+        <w:spacing w:line="276" w:lineRule="auto"/>
         <w:rPr>
           <w:lang w:val="es-ES"/>
         </w:rPr>
@@ -6773,11 +6983,12 @@
     </w:p>
     <w:p>
       <w:pPr>
-        <w:pStyle w:val="Prrafodelista"/>
+        <w:pStyle w:val="ListParagraph"/>
         <w:numPr>
           <w:ilvl w:val="0"/>
           <w:numId w:val="6"/>
         </w:numPr>
+        <w:spacing w:line="276" w:lineRule="auto"/>
         <w:rPr>
           <w:lang w:val="es-ES"/>
         </w:rPr>
@@ -6833,11 +7044,12 @@
     </w:p>
     <w:p>
       <w:pPr>
-        <w:pStyle w:val="Prrafodelista"/>
+        <w:pStyle w:val="ListParagraph"/>
         <w:numPr>
           <w:ilvl w:val="0"/>
           <w:numId w:val="6"/>
         </w:numPr>
+        <w:spacing w:line="276" w:lineRule="auto"/>
         <w:rPr>
           <w:lang w:val="es-ES"/>
         </w:rPr>
@@ -6865,6 +7077,7 @@
     </w:p>
     <w:p>
       <w:pPr>
+        <w:spacing w:line="276" w:lineRule="auto"/>
         <w:rPr>
           <w:lang w:val="es-ES"/>
         </w:rPr>
@@ -6892,7 +7105,7 @@
     </w:p>
     <w:p>
       <w:pPr>
-        <w:pStyle w:val="Ttulo2"/>
+        <w:pStyle w:val="Heading2"/>
         <w:spacing w:line="276" w:lineRule="auto"/>
         <w:rPr>
           <w:lang w:val="es-ES"/>
@@ -6972,7 +7185,14 @@
         <w:rPr>
           <w:lang w:val="es-ES"/>
         </w:rPr>
-        <w:t xml:space="preserve"> posee una seguridad de serie muy elevada, probablemente más que una gestión de credenciales creada desde cero. Además, las opciones de personalización e integración con cualquier software lo hacen una herramienta muy polivalente.</w:t>
+        <w:t xml:space="preserve"> posee una seguridad de serie muy elevada, probablemente más que una gestión de credenciales creada </w:t>
+      </w:r>
+      <w:r>
+        <w:rPr>
+          <w:lang w:val="es-ES"/>
+        </w:rPr>
+        <w:lastRenderedPageBreak/>
+        <w:t>desde cero. Además, las opciones de personalización e integración con cualquier software lo hacen una herramienta muy polivalente.</w:t>
       </w:r>
     </w:p>
     <w:p>
@@ -7030,14 +7250,7 @@
         <w:rPr>
           <w:lang w:val="es-ES"/>
         </w:rPr>
-        <w:t xml:space="preserve"> Crear dicho grupo es muy rápido a través de la consola en línea y permite configurar los requisitos de acceso. Después, </w:t>
-      </w:r>
-      <w:r>
-        <w:rPr>
-          <w:lang w:val="es-ES"/>
-        </w:rPr>
-        <w:lastRenderedPageBreak/>
-        <w:t xml:space="preserve">gracias a las claves API es posible implementarlo en cualquier solución, con cualquier lenguaje soportado. En este caso, al ser PHP el lenguaje escogido, se utiliza el SDK de AWS para </w:t>
+        <w:t xml:space="preserve"> Crear dicho grupo es muy rápido a través de la consola en línea y permite configurar los requisitos de acceso. Después, gracias a las claves API es posible implementarlo en cualquier solución, con cualquier lenguaje soportado. En este caso, al ser PHP el lenguaje escogido, se utiliza el SDK de AWS para </w:t>
       </w:r>
       <w:proofErr w:type="spellStart"/>
       <w:r>
@@ -7056,7 +7269,7 @@
     </w:p>
     <w:p>
       <w:pPr>
-        <w:pStyle w:val="Ttulo2"/>
+        <w:pStyle w:val="Heading2"/>
         <w:spacing w:before="120" w:line="276" w:lineRule="auto"/>
         <w:rPr>
           <w:lang w:val="es-ES"/>
@@ -7066,6 +7279,246 @@
         <w:rPr>
           <w:lang w:val="es-ES"/>
         </w:rPr>
+        <w:t>Amazon RDS</w:t>
+      </w:r>
+    </w:p>
+    <w:p>
+      <w:pPr>
+        <w:spacing w:line="276" w:lineRule="auto"/>
+        <w:rPr>
+          <w:lang w:val="es-ES"/>
+        </w:rPr>
+      </w:pPr>
+      <w:r>
+        <w:rPr>
+          <w:lang w:val="es-ES"/>
+        </w:rPr>
+        <w:t xml:space="preserve">El objetivo principal de </w:t>
+      </w:r>
+      <w:r>
+        <w:rPr>
+          <w:lang w:val="es-ES"/>
+        </w:rPr>
+        <w:t xml:space="preserve">Amazon </w:t>
+      </w:r>
+      <w:proofErr w:type="spellStart"/>
+      <w:r>
+        <w:rPr>
+          <w:lang w:val="es-ES"/>
+        </w:rPr>
+        <w:t>Relational</w:t>
+      </w:r>
+      <w:proofErr w:type="spellEnd"/>
+      <w:r>
+        <w:rPr>
+          <w:lang w:val="es-ES"/>
+        </w:rPr>
+        <w:t xml:space="preserve"> </w:t>
+      </w:r>
+      <w:proofErr w:type="spellStart"/>
+      <w:r>
+        <w:rPr>
+          <w:lang w:val="es-ES"/>
+        </w:rPr>
+        <w:t>Database</w:t>
+      </w:r>
+      <w:proofErr w:type="spellEnd"/>
+      <w:r>
+        <w:rPr>
+          <w:lang w:val="es-ES"/>
+        </w:rPr>
+        <w:t xml:space="preserve"> </w:t>
+      </w:r>
+      <w:proofErr w:type="spellStart"/>
+      <w:r>
+        <w:rPr>
+          <w:lang w:val="es-ES"/>
+        </w:rPr>
+        <w:t>Service</w:t>
+      </w:r>
+      <w:proofErr w:type="spellEnd"/>
+      <w:r>
+        <w:rPr>
+          <w:lang w:val="es-ES"/>
+        </w:rPr>
+        <w:t xml:space="preserve"> (Amazon RDS) es configurar, utilizar y escalar una base de datos relacional en la nube. El servicio suministra capacidad rentable y escalable al mismo tiempo que automatiza las arduas tareas administrativas, como el aprovisionamiento de hardware, la configuración de bases de datos, la implementación de parches y la creación de copias de seguridad.</w:t>
+      </w:r>
+    </w:p>
+    <w:p>
+      <w:pPr>
+        <w:spacing w:line="276" w:lineRule="auto"/>
+        <w:rPr>
+          <w:lang w:val="es-ES"/>
+        </w:rPr>
+      </w:pPr>
+      <w:r>
+        <w:rPr>
+          <w:lang w:val="es-ES"/>
+        </w:rPr>
+        <w:t xml:space="preserve">En nuestro escenario concreto se ha decidido usar una base de datos </w:t>
+      </w:r>
+      <w:proofErr w:type="spellStart"/>
+      <w:r>
+        <w:rPr>
+          <w:lang w:val="es-ES"/>
+        </w:rPr>
+        <w:t>PostgreSQL</w:t>
+      </w:r>
+      <w:proofErr w:type="spellEnd"/>
+      <w:r>
+        <w:rPr>
+          <w:lang w:val="es-ES"/>
+        </w:rPr>
+        <w:t>. La funcionalidad principal de esta base de datos es almacenar con niveles de persistencia adecuados información de los rostros de los usuarios, así como la última vez que fueron detectados por nuestro sistema. Por, tanto, las actualizaciones sobre esta base de datos vendrán provenientes de la correspondiente ejecución de la lambda y de la detección de rostros conocidos.</w:t>
+      </w:r>
+    </w:p>
+    <w:p>
+      <w:pPr>
+        <w:pStyle w:val="Heading2"/>
+        <w:spacing w:before="120" w:line="276" w:lineRule="auto"/>
+        <w:rPr>
+          <w:lang w:val="es-ES"/>
+        </w:rPr>
+      </w:pPr>
+      <w:r>
+        <w:rPr>
+          <w:lang w:val="es-ES"/>
+        </w:rPr>
+        <w:t xml:space="preserve">Amazon </w:t>
+      </w:r>
+      <w:proofErr w:type="spellStart"/>
+      <w:r>
+        <w:rPr>
+          <w:lang w:val="es-ES"/>
+        </w:rPr>
+        <w:t>DynamoDB</w:t>
+      </w:r>
+      <w:proofErr w:type="spellEnd"/>
+    </w:p>
+    <w:p>
+      <w:pPr>
+        <w:spacing w:line="276" w:lineRule="auto"/>
+        <w:rPr>
+          <w:lang w:val="es-ES"/>
+        </w:rPr>
+      </w:pPr>
+      <w:r>
+        <w:rPr>
+          <w:lang w:val="es-ES"/>
+        </w:rPr>
+        <w:t xml:space="preserve">Amazon </w:t>
+      </w:r>
+      <w:proofErr w:type="spellStart"/>
+      <w:r>
+        <w:rPr>
+          <w:lang w:val="es-ES"/>
+        </w:rPr>
+        <w:t>DynamoDB</w:t>
+      </w:r>
+      <w:proofErr w:type="spellEnd"/>
+      <w:r>
+        <w:rPr>
+          <w:lang w:val="es-ES"/>
+        </w:rPr>
+        <w:t xml:space="preserve"> es una base de datos de claves-valor y documentos que ofrece rendimiento en milisegundos de un solo dígito a cualquier escala. Se trata de una base de datos </w:t>
+      </w:r>
+      <w:proofErr w:type="spellStart"/>
+      <w:r>
+        <w:rPr>
+          <w:lang w:val="es-ES"/>
+        </w:rPr>
+        <w:t>multirregión</w:t>
+      </w:r>
+      <w:proofErr w:type="spellEnd"/>
+      <w:r>
+        <w:rPr>
+          <w:lang w:val="es-ES"/>
+        </w:rPr>
+        <w:t xml:space="preserve"> y </w:t>
+      </w:r>
+      <w:proofErr w:type="spellStart"/>
+      <w:r>
+        <w:rPr>
+          <w:lang w:val="es-ES"/>
+        </w:rPr>
+        <w:t>multimaestro</w:t>
+      </w:r>
+      <w:proofErr w:type="spellEnd"/>
+      <w:r>
+        <w:rPr>
+          <w:lang w:val="es-ES"/>
+        </w:rPr>
+        <w:t xml:space="preserve"> completamente administrada, con seguridad integrada, copia de seguridad y restauración, y almacenamiento de caché en memoria para aplicaciones a escala de Internet. </w:t>
+      </w:r>
+    </w:p>
+    <w:p>
+      <w:pPr>
+        <w:spacing w:line="276" w:lineRule="auto"/>
+        <w:rPr>
+          <w:lang w:val="es-ES"/>
+        </w:rPr>
+      </w:pPr>
+      <w:r>
+        <w:rPr>
+          <w:lang w:val="es-ES"/>
+        </w:rPr>
+        <w:t xml:space="preserve">Dentro de la nomenclatura de las bases de datos, </w:t>
+      </w:r>
+      <w:proofErr w:type="spellStart"/>
+      <w:r>
+        <w:rPr>
+          <w:lang w:val="es-ES"/>
+        </w:rPr>
+        <w:t>DynamoDB</w:t>
+      </w:r>
+      <w:proofErr w:type="spellEnd"/>
+      <w:r>
+        <w:rPr>
+          <w:lang w:val="es-ES"/>
+        </w:rPr>
+        <w:t xml:space="preserve"> se encuentra dentro de la categoría de no relacionales, mejorando las prestaciones a la hora de almacenar y acceder a los datos. En nuestro caso específico, la funcionalidad asignada a </w:t>
+      </w:r>
+      <w:proofErr w:type="spellStart"/>
+      <w:r>
+        <w:rPr>
+          <w:lang w:val="es-ES"/>
+        </w:rPr>
+        <w:t>Dynamo</w:t>
+      </w:r>
+      <w:proofErr w:type="spellEnd"/>
+      <w:r>
+        <w:rPr>
+          <w:lang w:val="es-ES"/>
+        </w:rPr>
+        <w:t xml:space="preserve"> es la de gestionar datos relacionados con los </w:t>
+      </w:r>
+      <w:proofErr w:type="spellStart"/>
+      <w:r>
+        <w:rPr>
+          <w:lang w:val="es-ES"/>
+        </w:rPr>
+        <w:t>logs</w:t>
+      </w:r>
+      <w:proofErr w:type="spellEnd"/>
+      <w:r>
+        <w:rPr>
+          <w:lang w:val="es-ES"/>
+        </w:rPr>
+        <w:t xml:space="preserve"> de acceso al edificio, en concreto, la persona y momento concretos. Esta información es posteriormente consumida por la máquina virtual, donde se encuentra la interfaz web y a través de la cual es posible consultar estos datos.</w:t>
+      </w:r>
+    </w:p>
+    <w:p>
+      <w:pPr>
+        <w:pStyle w:val="Heading2"/>
+        <w:spacing w:before="120" w:line="276" w:lineRule="auto"/>
+        <w:rPr>
+          <w:lang w:val="es-ES"/>
+        </w:rPr>
+      </w:pPr>
+      <w:r>
+        <w:rPr>
+          <w:lang w:val="es-ES"/>
+        </w:rPr>
         <w:t>Interfaz web</w:t>
       </w:r>
     </w:p>
@@ -7099,7 +7552,7 @@
     </w:p>
     <w:p>
       <w:pPr>
-        <w:pStyle w:val="Prrafodelista"/>
+        <w:pStyle w:val="ListParagraph"/>
         <w:numPr>
           <w:ilvl w:val="0"/>
           <w:numId w:val="5"/>
@@ -7132,16 +7585,16 @@
     </w:p>
     <w:p>
       <w:pPr>
-        <w:pStyle w:val="Prrafodelista"/>
-        <w:spacing w:line="276" w:lineRule="auto"/>
-        <w:rPr>
-          <w:lang w:val="es-ES"/>
-        </w:rPr>
-      </w:pPr>
-    </w:p>
-    <w:p>
-      <w:pPr>
-        <w:pStyle w:val="Prrafodelista"/>
+        <w:pStyle w:val="ListParagraph"/>
+        <w:spacing w:line="276" w:lineRule="auto"/>
+        <w:rPr>
+          <w:lang w:val="es-ES"/>
+        </w:rPr>
+      </w:pPr>
+    </w:p>
+    <w:p>
+      <w:pPr>
+        <w:pStyle w:val="ListParagraph"/>
         <w:numPr>
           <w:ilvl w:val="0"/>
           <w:numId w:val="5"/>
@@ -7188,16 +7641,16 @@
     </w:p>
     <w:p>
       <w:pPr>
-        <w:pStyle w:val="Prrafodelista"/>
-        <w:spacing w:line="276" w:lineRule="auto"/>
-        <w:rPr>
-          <w:lang w:val="es-ES"/>
-        </w:rPr>
-      </w:pPr>
-    </w:p>
-    <w:p>
-      <w:pPr>
-        <w:pStyle w:val="Prrafodelista"/>
+        <w:pStyle w:val="ListParagraph"/>
+        <w:spacing w:line="276" w:lineRule="auto"/>
+        <w:rPr>
+          <w:lang w:val="es-ES"/>
+        </w:rPr>
+      </w:pPr>
+    </w:p>
+    <w:p>
+      <w:pPr>
+        <w:pStyle w:val="ListParagraph"/>
         <w:numPr>
           <w:ilvl w:val="0"/>
           <w:numId w:val="5"/>
@@ -7238,16 +7691,16 @@
     </w:p>
     <w:p>
       <w:pPr>
-        <w:pStyle w:val="Prrafodelista"/>
-        <w:spacing w:line="276" w:lineRule="auto"/>
-        <w:rPr>
-          <w:lang w:val="es-ES"/>
-        </w:rPr>
-      </w:pPr>
-    </w:p>
-    <w:p>
-      <w:pPr>
-        <w:pStyle w:val="Prrafodelista"/>
+        <w:pStyle w:val="ListParagraph"/>
+        <w:spacing w:line="276" w:lineRule="auto"/>
+        <w:rPr>
+          <w:lang w:val="es-ES"/>
+        </w:rPr>
+      </w:pPr>
+    </w:p>
+    <w:p>
+      <w:pPr>
+        <w:pStyle w:val="ListParagraph"/>
         <w:numPr>
           <w:ilvl w:val="0"/>
           <w:numId w:val="5"/>
@@ -7433,7 +7886,7 @@
     </w:p>
     <w:p>
       <w:pPr>
-        <w:pStyle w:val="Descripcin"/>
+        <w:pStyle w:val="Caption"/>
         <w:spacing w:line="276" w:lineRule="auto"/>
         <w:jc w:val="both"/>
         <w:rPr>
@@ -7543,6 +7996,7 @@
           <w:noProof/>
           <w:lang w:val="es-ES" w:eastAsia="es-ES"/>
         </w:rPr>
+        <w:lastRenderedPageBreak/>
         <w:drawing>
           <wp:inline distT="0" distB="0" distL="0" distR="0" wp14:anchorId="3734E96F" wp14:editId="200E07A3">
             <wp:extent cx="3040380" cy="967740"/>
@@ -7595,7 +8049,7 @@
     </w:p>
     <w:p>
       <w:pPr>
-        <w:pStyle w:val="Descripcin"/>
+        <w:pStyle w:val="Caption"/>
         <w:spacing w:line="276" w:lineRule="auto"/>
         <w:jc w:val="both"/>
         <w:rPr>
@@ -7822,7 +8276,7 @@
     </w:p>
     <w:p>
       <w:pPr>
-        <w:pStyle w:val="Descripcin"/>
+        <w:pStyle w:val="Caption"/>
         <w:spacing w:line="276" w:lineRule="auto"/>
         <w:jc w:val="both"/>
         <w:rPr>
@@ -8007,7 +8461,7 @@
     </w:p>
     <w:p>
       <w:pPr>
-        <w:pStyle w:val="Descripcin"/>
+        <w:pStyle w:val="Caption"/>
         <w:spacing w:line="276" w:lineRule="auto"/>
         <w:jc w:val="both"/>
         <w:rPr>
@@ -8102,7 +8556,7 @@
     </w:p>
     <w:p>
       <w:pPr>
-        <w:pStyle w:val="Ttulo1"/>
+        <w:pStyle w:val="Heading1"/>
         <w:spacing w:before="120" w:line="276" w:lineRule="auto"/>
         <w:rPr>
           <w:lang w:val="es-ES"/>
@@ -8123,7 +8577,7 @@
     </w:p>
     <w:p>
       <w:pPr>
-        <w:pStyle w:val="Sangradetextonormal"/>
+        <w:pStyle w:val="BodyTextIndent"/>
         <w:spacing w:after="120" w:line="276" w:lineRule="auto"/>
         <w:ind w:firstLine="0"/>
         <w:rPr>
@@ -8151,7 +8605,7 @@
     </w:p>
     <w:p>
       <w:pPr>
-        <w:pStyle w:val="Sangradetextonormal"/>
+        <w:pStyle w:val="BodyTextIndent"/>
         <w:numPr>
           <w:ilvl w:val="0"/>
           <w:numId w:val="3"/>
@@ -8165,13 +8619,12 @@
         <w:rPr>
           <w:lang w:val="es-ES"/>
         </w:rPr>
-        <w:lastRenderedPageBreak/>
         <w:t>Tiempo de despliegue</w:t>
       </w:r>
     </w:p>
     <w:p>
       <w:pPr>
-        <w:pStyle w:val="Sangradetextonormal"/>
+        <w:pStyle w:val="BodyTextIndent"/>
         <w:numPr>
           <w:ilvl w:val="0"/>
           <w:numId w:val="3"/>
@@ -8190,7 +8643,7 @@
     </w:p>
     <w:p>
       <w:pPr>
-        <w:pStyle w:val="Sangradetextonormal"/>
+        <w:pStyle w:val="BodyTextIndent"/>
         <w:numPr>
           <w:ilvl w:val="0"/>
           <w:numId w:val="3"/>
@@ -8235,38 +8688,2384 @@
     </w:p>
     <w:p>
       <w:pPr>
-        <w:pStyle w:val="Ttulo1"/>
+        <w:pStyle w:val="Heading1"/>
         <w:spacing w:before="120" w:line="276" w:lineRule="auto"/>
+        <w:rPr>
+          <w:lang w:val="es-ES"/>
+        </w:rPr>
+      </w:pPr>
+      <w:r>
+        <w:rPr>
+          <w:lang w:val="es-ES"/>
+        </w:rPr>
+        <w:t>Costes</w:t>
+      </w:r>
+    </w:p>
+    <w:p>
+      <w:pPr>
+        <w:spacing w:line="276" w:lineRule="auto"/>
+        <w:rPr>
+          <w:lang w:val="es-ES"/>
+        </w:rPr>
+      </w:pPr>
+      <w:r>
+        <w:rPr>
+          <w:lang w:val="es-ES"/>
+        </w:rPr>
+        <w:t>En relación con los costes, hemos hecho uso de la calculadora de Amazon con el objetivo de realizar una estimación aproximada de lo que costaría el despliegue de nuestra aplicación en la región de Irlanda. A continuación, describiremos dichos costes:</w:t>
+      </w:r>
+    </w:p>
+    <w:p>
+      <w:pPr>
+        <w:spacing w:line="276" w:lineRule="auto"/>
+        <w:rPr>
+          <w:b/>
+          <w:bCs/>
+          <w:i/>
+          <w:iCs/>
+          <w:u w:val="single"/>
+          <w:lang w:val="es-ES"/>
+        </w:rPr>
+      </w:pPr>
+      <w:proofErr w:type="spellStart"/>
+      <w:r>
+        <w:rPr>
+          <w:b/>
+          <w:bCs/>
+          <w:i/>
+          <w:iCs/>
+          <w:u w:val="single"/>
+          <w:lang w:val="es-ES"/>
+        </w:rPr>
+        <w:t>Kinesis</w:t>
+      </w:r>
+      <w:proofErr w:type="spellEnd"/>
+    </w:p>
+    <w:p>
+      <w:pPr>
+        <w:spacing w:line="276" w:lineRule="auto"/>
+        <w:rPr>
+          <w:lang w:val="es-ES"/>
+        </w:rPr>
+      </w:pPr>
+      <w:r>
+        <w:rPr>
+          <w:lang w:val="es-ES"/>
+        </w:rPr>
+        <w:t>Datos recibidos, por GB</w:t>
+      </w:r>
+      <w:r>
+        <w:rPr>
+          <w:lang w:val="es-ES"/>
+        </w:rPr>
+        <w:tab/>
+        <w:t xml:space="preserve"> </w:t>
+      </w:r>
+    </w:p>
+    <w:p>
+      <w:pPr>
+        <w:spacing w:line="276" w:lineRule="auto"/>
+        <w:rPr>
+          <w:lang w:val="es-ES"/>
+        </w:rPr>
+      </w:pPr>
+      <w:r>
+        <w:rPr>
+          <w:lang w:val="es-ES"/>
+        </w:rPr>
+        <w:t>Primeros 500 TB/mes</w:t>
+      </w:r>
+      <w:r>
+        <w:rPr>
+          <w:lang w:val="es-ES"/>
+        </w:rPr>
+        <w:tab/>
+        <w:t>0,031 USD</w:t>
+      </w:r>
+    </w:p>
+    <w:p>
+      <w:pPr>
+        <w:spacing w:line="276" w:lineRule="auto"/>
+        <w:rPr>
+          <w:lang w:val="es-ES"/>
+        </w:rPr>
+      </w:pPr>
+      <w:r>
+        <w:rPr>
+          <w:lang w:val="es-ES"/>
+        </w:rPr>
+        <w:t>Siguientes 1,5 PB/mes</w:t>
+      </w:r>
+      <w:r>
+        <w:rPr>
+          <w:lang w:val="es-ES"/>
+        </w:rPr>
+        <w:tab/>
+        <w:t>0,027 USD</w:t>
+      </w:r>
+    </w:p>
+    <w:p>
+      <w:pPr>
+        <w:spacing w:line="276" w:lineRule="auto"/>
+        <w:rPr>
+          <w:lang w:val="es-ES"/>
+        </w:rPr>
+      </w:pPr>
+      <w:r>
+        <w:rPr>
+          <w:lang w:val="es-ES"/>
+        </w:rPr>
+        <w:t>Siguientes 3 PB/mes</w:t>
+      </w:r>
+      <w:r>
+        <w:rPr>
+          <w:lang w:val="es-ES"/>
+        </w:rPr>
+        <w:tab/>
+        <w:t>0,022</w:t>
+      </w:r>
+    </w:p>
+    <w:p>
+      <w:pPr>
+        <w:spacing w:line="276" w:lineRule="auto"/>
+        <w:rPr>
+          <w:lang w:val="es-ES"/>
+        </w:rPr>
+      </w:pPr>
+      <w:r>
+        <w:rPr>
+          <w:lang w:val="es-ES"/>
+        </w:rPr>
+        <w:t>Más de 5 PB/mes</w:t>
+      </w:r>
+      <w:r>
+        <w:rPr>
+          <w:lang w:val="es-ES"/>
+        </w:rPr>
+        <w:tab/>
+        <w:t>Contacte con nosotros</w:t>
+      </w:r>
+    </w:p>
+    <w:p>
+      <w:pPr>
+        <w:spacing w:line="276" w:lineRule="auto"/>
+        <w:rPr>
+          <w:lang w:val="es-ES"/>
+        </w:rPr>
+      </w:pPr>
+      <w:r>
+        <w:rPr>
+          <w:lang w:val="es-ES"/>
+        </w:rPr>
+        <w:t>Conversión de formato de datos, por GB</w:t>
+      </w:r>
+      <w:r>
+        <w:rPr>
+          <w:lang w:val="es-ES"/>
+        </w:rPr>
+        <w:tab/>
+        <w:t>0,019</w:t>
+      </w:r>
+    </w:p>
+    <w:p>
+      <w:pPr>
+        <w:spacing w:line="276" w:lineRule="auto"/>
+        <w:rPr>
+          <w:lang w:val="es-ES"/>
+        </w:rPr>
+      </w:pPr>
+    </w:p>
+    <w:p>
+      <w:pPr>
+        <w:spacing w:line="276" w:lineRule="auto"/>
+        <w:rPr>
+          <w:b/>
+          <w:bCs/>
+          <w:i/>
+          <w:iCs/>
+          <w:u w:val="single"/>
+          <w:lang w:val="es-ES"/>
+        </w:rPr>
+      </w:pPr>
+      <w:r>
+        <w:rPr>
+          <w:b/>
+          <w:bCs/>
+          <w:i/>
+          <w:iCs/>
+          <w:u w:val="single"/>
+          <w:lang w:val="es-ES"/>
+        </w:rPr>
+        <w:t>S3</w:t>
+      </w:r>
+    </w:p>
+    <w:p>
+      <w:pPr>
+        <w:spacing w:line="276" w:lineRule="auto"/>
+        <w:rPr>
+          <w:lang w:val="es-ES"/>
+        </w:rPr>
+      </w:pPr>
+      <w:r>
+        <w:rPr>
+          <w:lang w:val="es-ES"/>
+        </w:rPr>
+        <w:t>Almacenamiento estándar en S3</w:t>
+      </w:r>
+    </w:p>
+    <w:p>
+      <w:pPr>
+        <w:spacing w:line="276" w:lineRule="auto"/>
+        <w:rPr>
+          <w:lang w:val="es-ES"/>
+        </w:rPr>
+      </w:pPr>
+      <w:r>
+        <w:rPr>
+          <w:lang w:val="es-ES"/>
+        </w:rPr>
+        <w:t>Primeros 50 TB/mes</w:t>
+      </w:r>
+      <w:r>
+        <w:rPr>
+          <w:lang w:val="es-ES"/>
+        </w:rPr>
+        <w:tab/>
+        <w:t>0,023 USD por GB</w:t>
+      </w:r>
+    </w:p>
+    <w:p>
+      <w:pPr>
+        <w:spacing w:line="276" w:lineRule="auto"/>
+        <w:rPr>
+          <w:lang w:val="es-ES"/>
+        </w:rPr>
+      </w:pPr>
+      <w:r>
+        <w:rPr>
+          <w:lang w:val="es-ES"/>
+        </w:rPr>
+        <w:t>Siguientes 450 TB/mes</w:t>
+      </w:r>
+      <w:r>
+        <w:rPr>
+          <w:lang w:val="es-ES"/>
+        </w:rPr>
+        <w:tab/>
+        <w:t>0,022 USD por GB</w:t>
+      </w:r>
+    </w:p>
+    <w:p>
+      <w:pPr>
+        <w:spacing w:line="276" w:lineRule="auto"/>
+        <w:rPr>
+          <w:lang w:val="es-ES"/>
+        </w:rPr>
+      </w:pPr>
+      <w:r>
+        <w:rPr>
+          <w:lang w:val="es-ES"/>
+        </w:rPr>
+        <w:t>Más de 500 TB/mes</w:t>
+      </w:r>
+      <w:r>
+        <w:rPr>
+          <w:lang w:val="es-ES"/>
+        </w:rPr>
+        <w:tab/>
+        <w:t>0,021 USD por GB</w:t>
+      </w:r>
+    </w:p>
+    <w:p>
+      <w:pPr>
+        <w:spacing w:line="276" w:lineRule="auto"/>
+        <w:rPr>
+          <w:lang w:val="es-ES"/>
+        </w:rPr>
+      </w:pPr>
+      <w:r>
+        <w:rPr>
+          <w:lang w:val="es-ES"/>
+        </w:rPr>
+        <w:t>Almacenamiento de S3 Estándar – Acceso poco frecuente</w:t>
+      </w:r>
+    </w:p>
+    <w:p>
+      <w:pPr>
+        <w:spacing w:line="276" w:lineRule="auto"/>
+        <w:rPr>
+          <w:lang w:val="es-ES"/>
+        </w:rPr>
+      </w:pPr>
+      <w:r>
+        <w:rPr>
+          <w:lang w:val="es-ES"/>
+        </w:rPr>
+        <w:t>Todo el almacenamiento/mes</w:t>
+      </w:r>
+      <w:r>
+        <w:rPr>
+          <w:lang w:val="es-ES"/>
+        </w:rPr>
+        <w:tab/>
+        <w:t>0,0125 USD por GB</w:t>
+      </w:r>
+    </w:p>
+    <w:p>
+      <w:pPr>
+        <w:spacing w:line="276" w:lineRule="auto"/>
+        <w:rPr>
+          <w:lang w:val="es-ES"/>
+        </w:rPr>
+      </w:pPr>
+      <w:r>
+        <w:rPr>
+          <w:lang w:val="es-ES"/>
+        </w:rPr>
+        <w:t>Almacenamiento de S3 Única zona – Acceso poco frecuente</w:t>
+      </w:r>
+    </w:p>
+    <w:p>
+      <w:pPr>
+        <w:spacing w:line="276" w:lineRule="auto"/>
+        <w:rPr>
+          <w:lang w:val="es-ES"/>
+        </w:rPr>
+      </w:pPr>
+      <w:r>
+        <w:rPr>
+          <w:lang w:val="es-ES"/>
+        </w:rPr>
+        <w:t>Todo el almacenamiento/mes</w:t>
+      </w:r>
+      <w:r>
+        <w:rPr>
+          <w:lang w:val="es-ES"/>
+        </w:rPr>
+        <w:tab/>
+        <w:t>0,01 USD por GB</w:t>
+      </w:r>
+    </w:p>
+    <w:p>
+      <w:pPr>
+        <w:spacing w:line="276" w:lineRule="auto"/>
+        <w:rPr>
+          <w:lang w:val="es-ES"/>
+        </w:rPr>
+      </w:pPr>
+      <w:r>
+        <w:rPr>
+          <w:lang w:val="es-ES"/>
+        </w:rPr>
+        <w:t>Almacenamiento en S3 Glacier</w:t>
+      </w:r>
+    </w:p>
+    <w:p>
+      <w:pPr>
+        <w:spacing w:line="276" w:lineRule="auto"/>
+        <w:rPr>
+          <w:lang w:val="es-ES"/>
+        </w:rPr>
+      </w:pPr>
+      <w:r>
+        <w:rPr>
+          <w:lang w:val="es-ES"/>
+        </w:rPr>
+        <w:t>Todo el almacenamiento/mes</w:t>
+      </w:r>
+      <w:r>
+        <w:rPr>
+          <w:lang w:val="es-ES"/>
+        </w:rPr>
+        <w:tab/>
+        <w:t>0,004 USD por GB</w:t>
+      </w:r>
+    </w:p>
+    <w:p>
+      <w:pPr>
+        <w:spacing w:line="276" w:lineRule="auto"/>
+        <w:rPr>
+          <w:lang w:val="es-ES"/>
+        </w:rPr>
+      </w:pPr>
+    </w:p>
+    <w:p>
+      <w:pPr>
+        <w:spacing w:line="276" w:lineRule="auto"/>
+        <w:rPr>
+          <w:i/>
+          <w:iCs/>
+          <w:u w:val="single"/>
+          <w:lang w:val="es-ES"/>
+        </w:rPr>
+      </w:pPr>
+      <w:r>
+        <w:rPr>
+          <w:i/>
+          <w:iCs/>
+          <w:u w:val="single"/>
+          <w:lang w:val="es-ES"/>
+        </w:rPr>
+        <w:t>Almacenamiento S3 Glacier Deep Archive</w:t>
+      </w:r>
+    </w:p>
+    <w:p>
+      <w:pPr>
+        <w:spacing w:line="276" w:lineRule="auto"/>
+        <w:rPr>
+          <w:lang w:val="es-ES"/>
+        </w:rPr>
+      </w:pPr>
+      <w:r>
+        <w:rPr>
+          <w:lang w:val="es-ES"/>
+        </w:rPr>
+        <w:t>Todo el almacenamiento/mes</w:t>
+      </w:r>
+      <w:r>
+        <w:rPr>
+          <w:lang w:val="es-ES"/>
+        </w:rPr>
+        <w:tab/>
+        <w:t>0,00099 USD por GB</w:t>
+      </w:r>
+    </w:p>
+    <w:p>
+      <w:pPr>
+        <w:spacing w:line="276" w:lineRule="auto"/>
+        <w:rPr>
+          <w:lang w:val="es-ES"/>
+        </w:rPr>
+      </w:pPr>
+    </w:p>
+    <w:p>
+      <w:pPr>
+        <w:spacing w:line="276" w:lineRule="auto"/>
+        <w:rPr>
+          <w:i/>
+          <w:iCs/>
+          <w:u w:val="single"/>
+        </w:rPr>
+      </w:pPr>
+      <w:r>
+        <w:rPr>
+          <w:i/>
+          <w:iCs/>
+          <w:u w:val="single"/>
+        </w:rPr>
+        <w:t>S3 Intelligent-Tiering Storage, Frequent Access Tier</w:t>
+      </w:r>
+    </w:p>
+    <w:p>
+      <w:pPr>
+        <w:spacing w:line="276" w:lineRule="auto"/>
+        <w:rPr>
+          <w:lang w:val="es-ES"/>
+        </w:rPr>
+      </w:pPr>
+      <w:r>
+        <w:rPr>
+          <w:lang w:val="es-ES"/>
+        </w:rPr>
+        <w:t>Primeros 50 TB/mes</w:t>
+      </w:r>
+      <w:r>
+        <w:rPr>
+          <w:lang w:val="es-ES"/>
+        </w:rPr>
+        <w:tab/>
+        <w:t>0,023 USD por GB</w:t>
+      </w:r>
+    </w:p>
+    <w:p>
+      <w:pPr>
+        <w:spacing w:line="276" w:lineRule="auto"/>
+        <w:rPr>
+          <w:lang w:val="es-ES"/>
+        </w:rPr>
+      </w:pPr>
+      <w:r>
+        <w:rPr>
+          <w:lang w:val="es-ES"/>
+        </w:rPr>
+        <w:t>Siguientes 450 TB/mes</w:t>
+      </w:r>
+      <w:r>
+        <w:rPr>
+          <w:lang w:val="es-ES"/>
+        </w:rPr>
+        <w:tab/>
+        <w:t>0,022 USD por GB</w:t>
+      </w:r>
+    </w:p>
+    <w:p>
+      <w:pPr>
+        <w:spacing w:line="276" w:lineRule="auto"/>
+        <w:rPr>
+          <w:lang w:val="es-ES"/>
+        </w:rPr>
+      </w:pPr>
+      <w:r>
+        <w:rPr>
+          <w:lang w:val="es-ES"/>
+        </w:rPr>
+        <w:t>Más de 500 TB/mes</w:t>
+      </w:r>
+      <w:r>
+        <w:rPr>
+          <w:lang w:val="es-ES"/>
+        </w:rPr>
+        <w:tab/>
+        <w:t>0,021 USD por GB</w:t>
+      </w:r>
+    </w:p>
+    <w:p>
+      <w:pPr>
+        <w:spacing w:line="276" w:lineRule="auto"/>
+        <w:rPr>
+          <w:lang w:val="es-ES"/>
+        </w:rPr>
+      </w:pPr>
+    </w:p>
+    <w:p>
+      <w:pPr>
+        <w:spacing w:line="276" w:lineRule="auto"/>
+        <w:rPr>
+          <w:i/>
+          <w:iCs/>
+          <w:u w:val="single"/>
+        </w:rPr>
+      </w:pPr>
+      <w:r>
+        <w:rPr>
+          <w:i/>
+          <w:iCs/>
+          <w:u w:val="single"/>
+        </w:rPr>
+        <w:t>S3 Intelligent-Tiering Storage, Infrequent Access Tier</w:t>
+      </w:r>
+    </w:p>
+    <w:p>
+      <w:pPr>
+        <w:spacing w:line="276" w:lineRule="auto"/>
+        <w:rPr>
+          <w:lang w:val="es-ES"/>
+        </w:rPr>
+      </w:pPr>
+      <w:r>
+        <w:rPr>
+          <w:lang w:val="es-ES"/>
+        </w:rPr>
+        <w:t>Todo el almacenamiento/mes</w:t>
+      </w:r>
+      <w:r>
+        <w:rPr>
+          <w:lang w:val="es-ES"/>
+        </w:rPr>
+        <w:tab/>
+        <w:t>0,0125 USD por GB</w:t>
+      </w:r>
+    </w:p>
+    <w:p>
+      <w:pPr>
+        <w:spacing w:line="276" w:lineRule="auto"/>
+        <w:rPr>
+          <w:lang w:val="es-ES"/>
+        </w:rPr>
+      </w:pPr>
+    </w:p>
+    <w:p>
+      <w:pPr>
+        <w:spacing w:line="276" w:lineRule="auto"/>
+        <w:rPr>
+          <w:i/>
+          <w:iCs/>
+          <w:u w:val="single"/>
+          <w:lang w:val="es-ES"/>
+        </w:rPr>
+      </w:pPr>
+      <w:r>
+        <w:rPr>
+          <w:i/>
+          <w:iCs/>
+          <w:u w:val="single"/>
+          <w:lang w:val="es-ES"/>
+        </w:rPr>
+        <w:t xml:space="preserve">Almacenamiento S3 </w:t>
+      </w:r>
+      <w:proofErr w:type="spellStart"/>
+      <w:r>
+        <w:rPr>
+          <w:i/>
+          <w:iCs/>
+          <w:u w:val="single"/>
+          <w:lang w:val="es-ES"/>
+        </w:rPr>
+        <w:t>Intelligent-Tiering</w:t>
+      </w:r>
+      <w:proofErr w:type="spellEnd"/>
+    </w:p>
+    <w:p>
+      <w:pPr>
+        <w:spacing w:line="276" w:lineRule="auto"/>
+        <w:rPr>
+          <w:lang w:val="es-ES"/>
+        </w:rPr>
+      </w:pPr>
+      <w:r>
+        <w:rPr>
+          <w:lang w:val="es-ES"/>
+        </w:rPr>
+        <w:t>Monitorización y automatización, todo el almacenamiento/mes</w:t>
+      </w:r>
+      <w:r>
+        <w:rPr>
+          <w:lang w:val="es-ES"/>
+        </w:rPr>
+        <w:tab/>
+        <w:t>0,0025 USD por cada 1000 objetos</w:t>
+      </w:r>
+    </w:p>
+    <w:p>
+      <w:pPr>
+        <w:spacing w:line="276" w:lineRule="auto"/>
+        <w:rPr>
+          <w:lang w:val="es-ES"/>
+        </w:rPr>
+      </w:pPr>
+    </w:p>
+    <w:p>
+      <w:pPr>
+        <w:spacing w:line="276" w:lineRule="auto"/>
+        <w:rPr>
+          <w:lang w:val="es-ES"/>
+        </w:rPr>
+      </w:pPr>
+    </w:p>
+    <w:p>
+      <w:pPr>
+        <w:spacing w:line="276" w:lineRule="auto"/>
+        <w:rPr>
+          <w:lang w:val="es-ES"/>
+        </w:rPr>
+      </w:pPr>
+    </w:p>
+    <w:p>
+      <w:pPr>
+        <w:spacing w:line="276" w:lineRule="auto"/>
+        <w:rPr>
+          <w:b/>
+          <w:bCs/>
+          <w:i/>
+          <w:iCs/>
+          <w:u w:val="single"/>
+          <w:lang w:val="es-ES"/>
+        </w:rPr>
+      </w:pPr>
+      <w:r>
+        <w:rPr>
+          <w:b/>
+          <w:bCs/>
+          <w:i/>
+          <w:iCs/>
+          <w:u w:val="single"/>
+          <w:lang w:val="es-ES"/>
+        </w:rPr>
+        <w:lastRenderedPageBreak/>
+        <w:t xml:space="preserve">Amazon </w:t>
+      </w:r>
+      <w:proofErr w:type="spellStart"/>
+      <w:r>
+        <w:rPr>
+          <w:b/>
+          <w:bCs/>
+          <w:i/>
+          <w:iCs/>
+          <w:u w:val="single"/>
+          <w:lang w:val="es-ES"/>
+        </w:rPr>
+        <w:t>Rekognition</w:t>
+      </w:r>
+      <w:proofErr w:type="spellEnd"/>
+    </w:p>
+    <w:p>
+      <w:pPr>
+        <w:spacing w:line="276" w:lineRule="auto"/>
+        <w:rPr>
+          <w:lang w:val="es-ES"/>
+        </w:rPr>
+      </w:pPr>
+      <w:r>
+        <w:rPr>
+          <w:i/>
+          <w:iCs/>
+          <w:u w:val="single"/>
+          <w:lang w:val="es-ES"/>
+        </w:rPr>
+        <w:t>Análisis de vídeos</w:t>
+      </w:r>
+    </w:p>
+    <w:p>
+      <w:pPr>
+        <w:spacing w:line="276" w:lineRule="auto"/>
+        <w:rPr>
+          <w:lang w:val="es-ES"/>
+        </w:rPr>
+      </w:pPr>
+      <w:r>
+        <w:rPr>
+          <w:lang w:val="es-ES"/>
+        </w:rPr>
+        <w:t>0,10 USD por minuto de video analizado (prorrateado para minutos parciales).</w:t>
+      </w:r>
+    </w:p>
+    <w:p>
+      <w:pPr>
+        <w:spacing w:line="276" w:lineRule="auto"/>
+        <w:rPr>
+          <w:lang w:val="es-ES"/>
+        </w:rPr>
+      </w:pPr>
+      <w:r>
+        <w:rPr>
+          <w:lang w:val="es-ES"/>
+        </w:rPr>
+        <w:t>0,12 USD por minuto de video de transmisión en directo analizado (prorrateado para minutos parciales).</w:t>
+      </w:r>
+    </w:p>
+    <w:p>
+      <w:pPr>
+        <w:spacing w:line="276" w:lineRule="auto"/>
+        <w:rPr>
+          <w:lang w:val="es-ES"/>
+        </w:rPr>
+      </w:pPr>
+    </w:p>
+    <w:p>
+      <w:pPr>
+        <w:spacing w:line="276" w:lineRule="auto"/>
+        <w:rPr>
+          <w:i/>
+          <w:iCs/>
+          <w:u w:val="single"/>
+          <w:lang w:val="es-ES"/>
+        </w:rPr>
+      </w:pPr>
+      <w:r>
+        <w:rPr>
+          <w:i/>
+          <w:iCs/>
+          <w:u w:val="single"/>
+          <w:lang w:val="es-ES"/>
+        </w:rPr>
+        <w:t>Almacenamiento de metadatos de rostros</w:t>
+      </w:r>
+    </w:p>
+    <w:p>
+      <w:pPr>
+        <w:spacing w:line="276" w:lineRule="auto"/>
+        <w:rPr>
+          <w:lang w:val="es-ES"/>
+        </w:rPr>
+      </w:pPr>
+      <w:r>
+        <w:rPr>
+          <w:lang w:val="es-ES"/>
+        </w:rPr>
+        <w:t>Precio por 1000 metadatos de rostros almacenados al mes: 0,01 USD. Los cargos de almacenamiento se aplican al mes y se prorratean en el caso de meses parciales.</w:t>
+      </w:r>
+    </w:p>
+    <w:p>
+      <w:pPr>
+        <w:spacing w:line="276" w:lineRule="auto"/>
+        <w:rPr>
+          <w:lang w:val="es-ES"/>
+        </w:rPr>
+      </w:pPr>
+    </w:p>
+    <w:p>
+      <w:pPr>
+        <w:spacing w:line="276" w:lineRule="auto"/>
+        <w:rPr>
+          <w:b/>
+          <w:bCs/>
+          <w:i/>
+          <w:iCs/>
+          <w:u w:val="single"/>
+          <w:lang w:val="es-ES"/>
+        </w:rPr>
+      </w:pPr>
+      <w:r>
+        <w:rPr>
+          <w:b/>
+          <w:bCs/>
+          <w:i/>
+          <w:iCs/>
+          <w:u w:val="single"/>
+          <w:lang w:val="es-ES"/>
+        </w:rPr>
+        <w:t xml:space="preserve">Amazon </w:t>
+      </w:r>
+      <w:proofErr w:type="spellStart"/>
+      <w:r>
+        <w:rPr>
+          <w:b/>
+          <w:bCs/>
+          <w:i/>
+          <w:iCs/>
+          <w:u w:val="single"/>
+          <w:lang w:val="es-ES"/>
+        </w:rPr>
+        <w:t>Cognito</w:t>
+      </w:r>
+      <w:proofErr w:type="spellEnd"/>
+    </w:p>
+    <w:p>
+      <w:pPr>
+        <w:spacing w:line="276" w:lineRule="auto"/>
+        <w:rPr>
+          <w:lang w:val="es-ES"/>
+        </w:rPr>
+      </w:pPr>
+      <w:r>
+        <w:rPr>
+          <w:lang w:val="es-ES"/>
+        </w:rPr>
+        <w:t>Capa de precios (MAU)</w:t>
+      </w:r>
+      <w:r>
+        <w:rPr>
+          <w:lang w:val="es-ES"/>
+        </w:rPr>
+        <w:tab/>
+        <w:t>Precio por MAU</w:t>
+      </w:r>
+    </w:p>
+    <w:p>
+      <w:pPr>
+        <w:spacing w:line="276" w:lineRule="auto"/>
+        <w:rPr>
+          <w:lang w:val="es-ES"/>
+        </w:rPr>
+      </w:pPr>
+      <w:r>
+        <w:rPr>
+          <w:lang w:val="es-ES"/>
+        </w:rPr>
+        <w:t>Primeros 50 000</w:t>
+      </w:r>
+      <w:r>
+        <w:rPr>
+          <w:lang w:val="es-ES"/>
+        </w:rPr>
+        <w:tab/>
+      </w:r>
+      <w:r>
+        <w:rPr>
+          <w:lang w:val="es-ES"/>
+        </w:rPr>
+        <w:tab/>
+      </w:r>
+      <w:r>
+        <w:rPr>
+          <w:lang w:val="es-ES"/>
+        </w:rPr>
+        <w:t>Gratis</w:t>
+      </w:r>
+    </w:p>
+    <w:p>
+      <w:pPr>
+        <w:spacing w:line="276" w:lineRule="auto"/>
+        <w:rPr>
+          <w:lang w:val="es-ES"/>
+        </w:rPr>
+      </w:pPr>
+      <w:r>
+        <w:rPr>
+          <w:lang w:val="es-ES"/>
+        </w:rPr>
+        <w:t>Siguientes 50 000</w:t>
+      </w:r>
+      <w:r>
+        <w:rPr>
+          <w:lang w:val="es-ES"/>
+        </w:rPr>
+        <w:tab/>
+      </w:r>
+      <w:r>
+        <w:rPr>
+          <w:lang w:val="es-ES"/>
+        </w:rPr>
+        <w:tab/>
+      </w:r>
+      <w:r>
+        <w:rPr>
+          <w:lang w:val="es-ES"/>
+        </w:rPr>
+        <w:t>0,00550 USD</w:t>
+      </w:r>
+    </w:p>
+    <w:p>
+      <w:pPr>
+        <w:spacing w:line="276" w:lineRule="auto"/>
+        <w:rPr>
+          <w:lang w:val="es-ES"/>
+        </w:rPr>
+      </w:pPr>
+      <w:r>
+        <w:rPr>
+          <w:lang w:val="es-ES"/>
+        </w:rPr>
+        <w:t>Siguientes 900 000</w:t>
+      </w:r>
+      <w:r>
+        <w:rPr>
+          <w:lang w:val="es-ES"/>
+        </w:rPr>
+        <w:tab/>
+      </w:r>
+      <w:r>
+        <w:rPr>
+          <w:lang w:val="es-ES"/>
+        </w:rPr>
+        <w:tab/>
+      </w:r>
+      <w:r>
+        <w:rPr>
+          <w:lang w:val="es-ES"/>
+        </w:rPr>
+        <w:t>0,00460 USD</w:t>
+      </w:r>
+    </w:p>
+    <w:p>
+      <w:pPr>
+        <w:spacing w:line="276" w:lineRule="auto"/>
+        <w:rPr>
+          <w:lang w:val="es-ES"/>
+        </w:rPr>
+      </w:pPr>
+      <w:r>
+        <w:rPr>
+          <w:lang w:val="es-ES"/>
+        </w:rPr>
+        <w:t>Siguientes 9 000 000</w:t>
+      </w:r>
+      <w:r>
+        <w:rPr>
+          <w:lang w:val="es-ES"/>
+        </w:rPr>
+        <w:tab/>
+        <w:t>0,00325 USD</w:t>
+      </w:r>
+    </w:p>
+    <w:p>
+      <w:pPr>
+        <w:spacing w:line="276" w:lineRule="auto"/>
+        <w:rPr>
+          <w:lang w:val="es-ES"/>
+        </w:rPr>
+      </w:pPr>
+      <w:r>
+        <w:rPr>
+          <w:lang w:val="es-ES"/>
+        </w:rPr>
+        <w:t>Más de 10 000 000</w:t>
+      </w:r>
+      <w:r>
+        <w:rPr>
+          <w:lang w:val="es-ES"/>
+        </w:rPr>
+        <w:tab/>
+      </w:r>
+      <w:r>
+        <w:rPr>
+          <w:lang w:val="es-ES"/>
+        </w:rPr>
+        <w:tab/>
+      </w:r>
+      <w:r>
+        <w:rPr>
+          <w:lang w:val="es-ES"/>
+        </w:rPr>
+        <w:t>0,00250 USD</w:t>
+      </w:r>
+    </w:p>
+    <w:p>
+      <w:pPr>
+        <w:spacing w:line="276" w:lineRule="auto"/>
+        <w:rPr>
+          <w:lang w:val="es-ES"/>
+        </w:rPr>
+      </w:pPr>
+    </w:p>
+    <w:p>
+      <w:pPr>
+        <w:spacing w:line="276" w:lineRule="auto"/>
+        <w:rPr>
+          <w:b/>
+          <w:bCs/>
+          <w:i/>
+          <w:iCs/>
+          <w:u w:val="single"/>
+          <w:lang w:val="es-ES"/>
+        </w:rPr>
+      </w:pPr>
+      <w:r>
+        <w:rPr>
+          <w:b/>
+          <w:bCs/>
+          <w:i/>
+          <w:iCs/>
+          <w:u w:val="single"/>
+          <w:lang w:val="es-ES"/>
+        </w:rPr>
+        <w:t xml:space="preserve">Amazon </w:t>
+      </w:r>
+      <w:proofErr w:type="spellStart"/>
+      <w:r>
+        <w:rPr>
+          <w:b/>
+          <w:bCs/>
+          <w:i/>
+          <w:iCs/>
+          <w:u w:val="single"/>
+          <w:lang w:val="es-ES"/>
+        </w:rPr>
+        <w:t>DynamoDB</w:t>
+      </w:r>
+      <w:proofErr w:type="spellEnd"/>
+    </w:p>
+    <w:p>
+      <w:pPr>
+        <w:spacing w:line="276" w:lineRule="auto"/>
+        <w:rPr>
+          <w:i/>
+          <w:iCs/>
+          <w:u w:val="single"/>
+          <w:lang w:val="es-ES"/>
+        </w:rPr>
+      </w:pPr>
+      <w:r>
+        <w:rPr>
+          <w:i/>
+          <w:iCs/>
+          <w:u w:val="single"/>
+          <w:lang w:val="es-ES"/>
+        </w:rPr>
+        <w:t>Almacenamiento</w:t>
+      </w:r>
+    </w:p>
+    <w:p>
+      <w:pPr>
+        <w:spacing w:line="276" w:lineRule="auto"/>
+        <w:rPr>
+          <w:lang w:val="es-ES"/>
+        </w:rPr>
+      </w:pPr>
+      <w:r>
+        <w:rPr>
+          <w:lang w:val="es-ES"/>
+        </w:rPr>
+        <w:t>Los primeros 25 GB almacenados cada mes son gratis</w:t>
+      </w:r>
+    </w:p>
+    <w:p>
+      <w:pPr>
+        <w:spacing w:line="276" w:lineRule="auto"/>
+        <w:rPr>
+          <w:lang w:val="es-ES"/>
+        </w:rPr>
+      </w:pPr>
+      <w:r>
+        <w:rPr>
+          <w:lang w:val="es-ES"/>
+        </w:rPr>
+        <w:t>•</w:t>
+      </w:r>
+      <w:r>
+        <w:rPr>
+          <w:lang w:val="es-ES"/>
+        </w:rPr>
+        <w:tab/>
+        <w:t>Los siguientes, 0,283 USD por GB al mes</w:t>
+      </w:r>
+    </w:p>
+    <w:p>
+      <w:pPr>
+        <w:spacing w:line="276" w:lineRule="auto"/>
+        <w:rPr>
+          <w:lang w:val="es-ES"/>
+        </w:rPr>
+      </w:pPr>
+    </w:p>
+    <w:p>
+      <w:pPr>
+        <w:spacing w:line="276" w:lineRule="auto"/>
+        <w:rPr>
+          <w:i/>
+          <w:iCs/>
+          <w:u w:val="single"/>
+          <w:lang w:val="es-ES"/>
+        </w:rPr>
+      </w:pPr>
+      <w:r>
+        <w:rPr>
+          <w:i/>
+          <w:iCs/>
+          <w:u w:val="single"/>
+          <w:lang w:val="es-ES"/>
+        </w:rPr>
+        <w:t>Solicitudes de lectura y escritura</w:t>
+      </w:r>
+    </w:p>
+    <w:p>
+      <w:pPr>
+        <w:spacing w:line="276" w:lineRule="auto"/>
+        <w:rPr>
+          <w:lang w:val="es-ES"/>
+        </w:rPr>
+      </w:pPr>
+      <w:r>
+        <w:rPr>
+          <w:lang w:val="es-ES"/>
+        </w:rPr>
+        <w:t>Tipo de cargo</w:t>
+      </w:r>
+      <w:r>
+        <w:rPr>
+          <w:lang w:val="es-ES"/>
+        </w:rPr>
+        <w:tab/>
+      </w:r>
+      <w:r>
+        <w:rPr>
+          <w:lang w:val="es-ES"/>
+        </w:rPr>
+        <w:tab/>
+      </w:r>
+      <w:r>
+        <w:rPr>
+          <w:lang w:val="es-ES"/>
+        </w:rPr>
+        <w:tab/>
+      </w:r>
+      <w:r>
+        <w:rPr>
+          <w:lang w:val="es-ES"/>
+        </w:rPr>
+        <w:t>Precio</w:t>
+      </w:r>
+    </w:p>
+    <w:p>
+      <w:pPr>
+        <w:spacing w:line="276" w:lineRule="auto"/>
+        <w:ind w:left="2880" w:hanging="2880"/>
+        <w:rPr>
+          <w:lang w:val="es-ES"/>
+        </w:rPr>
+      </w:pPr>
+      <w:r>
+        <w:rPr>
+          <w:lang w:val="es-ES"/>
+        </w:rPr>
+        <w:t>Unidades de solicitud de escritura</w:t>
+      </w:r>
+      <w:r>
+        <w:rPr>
+          <w:lang w:val="es-ES"/>
+        </w:rPr>
+        <w:tab/>
+        <w:t>1,4135 USD por millón de unidades de solicitud de escritura</w:t>
+      </w:r>
+    </w:p>
+    <w:p>
+      <w:pPr>
+        <w:spacing w:line="276" w:lineRule="auto"/>
+        <w:ind w:left="2880" w:hanging="2880"/>
+        <w:rPr>
+          <w:lang w:val="es-ES"/>
+        </w:rPr>
+      </w:pPr>
+      <w:r>
+        <w:rPr>
+          <w:lang w:val="es-ES"/>
+        </w:rPr>
+        <w:t>Unidades de solicitud de lectura</w:t>
+      </w:r>
+      <w:r>
+        <w:rPr>
+          <w:lang w:val="es-ES"/>
+        </w:rPr>
+        <w:tab/>
+        <w:t>0,283 USD por millón de unidades de solicitud de lectura</w:t>
+      </w:r>
+    </w:p>
+    <w:p>
+      <w:pPr>
+        <w:spacing w:line="276" w:lineRule="auto"/>
+        <w:ind w:left="2880" w:hanging="2880"/>
+        <w:rPr>
+          <w:lang w:val="es-ES"/>
+        </w:rPr>
+      </w:pPr>
+    </w:p>
+    <w:p>
+      <w:pPr>
+        <w:spacing w:line="276" w:lineRule="auto"/>
+        <w:ind w:left="2880" w:hanging="2880"/>
+        <w:rPr>
+          <w:b/>
+          <w:bCs/>
+          <w:i/>
+          <w:iCs/>
+          <w:u w:val="single"/>
+          <w:lang w:val="es-ES"/>
+        </w:rPr>
+      </w:pPr>
+      <w:r>
+        <w:rPr>
+          <w:b/>
+          <w:bCs/>
+          <w:i/>
+          <w:iCs/>
+          <w:u w:val="single"/>
+          <w:lang w:val="es-ES"/>
+        </w:rPr>
+        <w:t>Amazon EC2</w:t>
+      </w:r>
+    </w:p>
+    <w:p>
+      <w:pPr>
+        <w:spacing w:line="276" w:lineRule="auto"/>
+        <w:rPr>
+          <w:lang w:val="es-ES"/>
+        </w:rPr>
+      </w:pPr>
+      <w:r>
+        <w:rPr>
+          <w:lang w:val="es-ES"/>
+        </w:rPr>
+        <w:t>CPU virtual</w:t>
+      </w:r>
+      <w:r>
+        <w:rPr>
+          <w:lang w:val="es-ES"/>
+        </w:rPr>
+        <w:t xml:space="preserve"> </w:t>
+      </w:r>
+      <w:r>
+        <w:rPr>
+          <w:lang w:val="es-ES"/>
+        </w:rPr>
+        <w:t>ECU</w:t>
+      </w:r>
+      <w:r>
+        <w:rPr>
+          <w:lang w:val="es-ES"/>
+        </w:rPr>
+        <w:t xml:space="preserve"> </w:t>
+      </w:r>
+      <w:r>
+        <w:rPr>
+          <w:lang w:val="es-ES"/>
+        </w:rPr>
+        <w:t>Memoria (GiB)</w:t>
+      </w:r>
+      <w:r>
+        <w:rPr>
+          <w:lang w:val="es-ES"/>
+        </w:rPr>
+        <w:t xml:space="preserve"> </w:t>
+      </w:r>
+      <w:r>
+        <w:rPr>
+          <w:lang w:val="es-ES"/>
+        </w:rPr>
+        <w:t>Almacenamiento de instancias</w:t>
+      </w:r>
+      <w:r>
+        <w:rPr>
+          <w:lang w:val="es-ES"/>
+        </w:rPr>
+        <w:t xml:space="preserve"> </w:t>
+      </w:r>
+      <w:r>
+        <w:rPr>
+          <w:lang w:val="es-ES"/>
+        </w:rPr>
+        <w:t>(GB)</w:t>
+      </w:r>
+      <w:r>
+        <w:rPr>
+          <w:lang w:val="es-ES"/>
+        </w:rPr>
+        <w:t xml:space="preserve"> </w:t>
+      </w:r>
+      <w:r>
+        <w:rPr>
+          <w:lang w:val="es-ES"/>
+        </w:rPr>
+        <w:t>Uso de Linux/UNIX</w:t>
+      </w:r>
+    </w:p>
+    <w:p>
+      <w:pPr>
+        <w:spacing w:line="276" w:lineRule="auto"/>
+        <w:ind w:left="2880" w:hanging="2880"/>
+        <w:rPr>
+          <w:lang w:val="es-ES"/>
+        </w:rPr>
+      </w:pPr>
+      <w:r>
+        <w:rPr>
+          <w:lang w:val="es-ES"/>
+        </w:rPr>
+        <w:t>Uso general – Generación actual</w:t>
+      </w:r>
+    </w:p>
+    <w:p>
+      <w:pPr>
+        <w:spacing w:line="276" w:lineRule="auto"/>
+        <w:ind w:left="2880" w:hanging="2880"/>
+        <w:rPr>
+          <w:lang w:val="es-ES"/>
+        </w:rPr>
+      </w:pPr>
+      <w:r>
+        <w:rPr>
+          <w:lang w:val="es-ES"/>
+        </w:rPr>
+        <w:t>t</w:t>
+      </w:r>
+      <w:proofErr w:type="gramStart"/>
+      <w:r>
+        <w:rPr>
+          <w:lang w:val="es-ES"/>
+        </w:rPr>
+        <w:t>2.micro</w:t>
+      </w:r>
+      <w:proofErr w:type="gramEnd"/>
+      <w:r>
+        <w:rPr>
+          <w:lang w:val="es-ES"/>
+        </w:rPr>
+        <w:t xml:space="preserve"> </w:t>
+      </w:r>
+      <w:r>
+        <w:rPr>
+          <w:lang w:val="es-ES"/>
+        </w:rPr>
+        <w:t>1</w:t>
+      </w:r>
+      <w:r>
+        <w:rPr>
+          <w:lang w:val="es-ES"/>
+        </w:rPr>
+        <w:t xml:space="preserve"> </w:t>
+      </w:r>
+      <w:r>
+        <w:rPr>
+          <w:lang w:val="es-ES"/>
+        </w:rPr>
+        <w:t>Variable</w:t>
+      </w:r>
+      <w:r>
+        <w:rPr>
+          <w:lang w:val="es-ES"/>
+        </w:rPr>
+        <w:t xml:space="preserve"> </w:t>
+      </w:r>
+      <w:r>
+        <w:rPr>
+          <w:lang w:val="es-ES"/>
+        </w:rPr>
+        <w:t>1 GiB</w:t>
+      </w:r>
+      <w:r>
+        <w:rPr>
+          <w:lang w:val="es-ES"/>
+        </w:rPr>
+        <w:t xml:space="preserve"> </w:t>
+      </w:r>
+      <w:r>
+        <w:rPr>
+          <w:lang w:val="es-ES"/>
+        </w:rPr>
+        <w:t>Solo EBS</w:t>
+      </w:r>
+      <w:r>
+        <w:rPr>
+          <w:lang w:val="es-ES"/>
+        </w:rPr>
+        <w:tab/>
+        <w:t>0,0126 USD por hora</w:t>
+      </w:r>
+    </w:p>
+    <w:p>
+      <w:pPr>
+        <w:spacing w:line="276" w:lineRule="auto"/>
+        <w:ind w:left="2880" w:hanging="2880"/>
+        <w:rPr>
+          <w:lang w:val="es-ES"/>
+        </w:rPr>
+      </w:pPr>
+    </w:p>
+    <w:p>
+      <w:pPr>
+        <w:spacing w:line="276" w:lineRule="auto"/>
+        <w:ind w:left="2880" w:hanging="2880"/>
+        <w:rPr>
+          <w:lang w:val="es-ES"/>
+        </w:rPr>
+      </w:pPr>
+    </w:p>
+    <w:p>
+      <w:pPr>
+        <w:spacing w:line="276" w:lineRule="auto"/>
+        <w:ind w:left="2880" w:hanging="2880"/>
+        <w:rPr>
+          <w:lang w:val="es-ES"/>
+        </w:rPr>
+      </w:pPr>
+    </w:p>
+    <w:p>
+      <w:pPr>
+        <w:spacing w:line="276" w:lineRule="auto"/>
+        <w:ind w:left="2880" w:hanging="2880"/>
+        <w:rPr>
+          <w:lang w:val="es-ES"/>
+        </w:rPr>
+      </w:pPr>
+    </w:p>
+    <w:p>
+      <w:pPr>
+        <w:spacing w:line="276" w:lineRule="auto"/>
+        <w:ind w:left="2880" w:hanging="2880"/>
         <w:rPr>
           <w:lang w:val="es-ES"/>
         </w:rPr>
       </w:pPr>
       <w:bookmarkStart w:id="4" w:name="_GoBack"/>
       <w:bookmarkEnd w:id="4"/>
-      <w:r>
-        <w:rPr>
-          <w:lang w:val="es-ES"/>
-        </w:rPr>
-        <w:t>Costes</w:t>
-      </w:r>
-    </w:p>
-    <w:p>
-      <w:pPr>
-        <w:spacing w:line="276" w:lineRule="auto"/>
-        <w:rPr>
-          <w:lang w:val="es-ES"/>
-        </w:rPr>
-      </w:pPr>
-      <w:r>
-        <w:rPr>
-          <w:lang w:val="es-ES"/>
-        </w:rPr>
-        <w:t>En relación con los costes, hemos hecho uso de la calculadora de Amazon con el objetivo de realizar una estimación aproximada de lo que costaría el despliegue de nuestra aplicación en la región de Irlanda. A continuación, describiremos dichos costes:</w:t>
-      </w:r>
-    </w:p>
-    <w:p>
-      <w:pPr>
-        <w:pStyle w:val="Ttulo1"/>
+    </w:p>
+    <w:p>
+      <w:pPr>
+        <w:spacing w:line="276" w:lineRule="auto"/>
+        <w:ind w:left="2880" w:hanging="2880"/>
+        <w:rPr>
+          <w:b/>
+          <w:bCs/>
+          <w:i/>
+          <w:iCs/>
+          <w:u w:val="single"/>
+          <w:lang w:val="es-ES"/>
+        </w:rPr>
+      </w:pPr>
+      <w:r>
+        <w:rPr>
+          <w:b/>
+          <w:bCs/>
+          <w:i/>
+          <w:iCs/>
+          <w:u w:val="single"/>
+          <w:lang w:val="es-ES"/>
+        </w:rPr>
+        <w:t>Lambda</w:t>
+      </w:r>
+    </w:p>
+    <w:p>
+      <w:pPr>
+        <w:spacing w:line="276" w:lineRule="auto"/>
+        <w:ind w:left="1418" w:hanging="1418"/>
+        <w:rPr>
+          <w:lang w:val="es-ES"/>
+        </w:rPr>
+      </w:pPr>
+      <w:r>
+        <w:rPr>
+          <w:lang w:val="es-ES"/>
+        </w:rPr>
+        <w:t>Memoria (MB)</w:t>
+      </w:r>
+      <w:r>
+        <w:rPr>
+          <w:lang w:val="es-ES"/>
+        </w:rPr>
+        <w:tab/>
+        <w:t>Segundos de la capa</w:t>
+      </w:r>
+      <w:r>
+        <w:rPr>
+          <w:lang w:val="es-ES"/>
+        </w:rPr>
+        <w:tab/>
+        <w:t xml:space="preserve">Precio por 100 </w:t>
+      </w:r>
+    </w:p>
+    <w:p>
+      <w:pPr>
+        <w:spacing w:line="276" w:lineRule="auto"/>
+        <w:ind w:left="1418"/>
+        <w:rPr>
+          <w:lang w:val="es-ES"/>
+        </w:rPr>
+      </w:pPr>
+      <w:r>
+        <w:rPr>
+          <w:lang w:val="es-ES"/>
+        </w:rPr>
+        <w:t>gratuita al mes</w:t>
+      </w:r>
+      <w:r>
+        <w:rPr>
+          <w:lang w:val="es-ES"/>
+        </w:rPr>
+        <w:tab/>
+      </w:r>
+      <w:r>
+        <w:rPr>
+          <w:lang w:val="es-ES"/>
+        </w:rPr>
+        <w:tab/>
+      </w:r>
+      <w:r>
+        <w:rPr>
+          <w:lang w:val="es-ES"/>
+        </w:rPr>
+        <w:t>ms (USD)</w:t>
+      </w:r>
+    </w:p>
+    <w:p>
+      <w:pPr>
+        <w:spacing w:line="276" w:lineRule="auto"/>
+        <w:ind w:left="1418" w:hanging="1418"/>
+        <w:rPr>
+          <w:lang w:val="es-ES"/>
+        </w:rPr>
+      </w:pPr>
+      <w:r>
+        <w:rPr>
+          <w:lang w:val="es-ES"/>
+        </w:rPr>
+        <w:t>128</w:t>
+      </w:r>
+      <w:r>
+        <w:rPr>
+          <w:lang w:val="es-ES"/>
+        </w:rPr>
+        <w:tab/>
+        <w:t>3 200 000</w:t>
+      </w:r>
+      <w:r>
+        <w:rPr>
+          <w:lang w:val="es-ES"/>
+        </w:rPr>
+        <w:tab/>
+      </w:r>
+      <w:r>
+        <w:rPr>
+          <w:lang w:val="es-ES"/>
+        </w:rPr>
+        <w:tab/>
+      </w:r>
+      <w:r>
+        <w:rPr>
+          <w:lang w:val="es-ES"/>
+        </w:rPr>
+        <w:tab/>
+      </w:r>
+      <w:r>
+        <w:rPr>
+          <w:lang w:val="es-ES"/>
+        </w:rPr>
+        <w:t>0,000000208</w:t>
+      </w:r>
+    </w:p>
+    <w:p>
+      <w:pPr>
+        <w:spacing w:line="276" w:lineRule="auto"/>
+        <w:ind w:left="1418" w:hanging="1418"/>
+        <w:rPr>
+          <w:lang w:val="es-ES"/>
+        </w:rPr>
+      </w:pPr>
+      <w:r>
+        <w:rPr>
+          <w:lang w:val="es-ES"/>
+        </w:rPr>
+        <w:t>192</w:t>
+      </w:r>
+      <w:r>
+        <w:rPr>
+          <w:lang w:val="es-ES"/>
+        </w:rPr>
+        <w:tab/>
+        <w:t>2 133 333</w:t>
+      </w:r>
+      <w:r>
+        <w:rPr>
+          <w:lang w:val="es-ES"/>
+        </w:rPr>
+        <w:tab/>
+      </w:r>
+      <w:r>
+        <w:rPr>
+          <w:lang w:val="es-ES"/>
+        </w:rPr>
+        <w:tab/>
+      </w:r>
+      <w:r>
+        <w:rPr>
+          <w:lang w:val="es-ES"/>
+        </w:rPr>
+        <w:tab/>
+      </w:r>
+      <w:r>
+        <w:rPr>
+          <w:lang w:val="es-ES"/>
+        </w:rPr>
+        <w:t>0,000000313</w:t>
+      </w:r>
+    </w:p>
+    <w:p>
+      <w:pPr>
+        <w:spacing w:line="276" w:lineRule="auto"/>
+        <w:ind w:left="1418" w:hanging="1418"/>
+        <w:rPr>
+          <w:lang w:val="es-ES"/>
+        </w:rPr>
+      </w:pPr>
+      <w:r>
+        <w:rPr>
+          <w:lang w:val="es-ES"/>
+        </w:rPr>
+        <w:t>256</w:t>
+      </w:r>
+      <w:r>
+        <w:rPr>
+          <w:lang w:val="es-ES"/>
+        </w:rPr>
+        <w:tab/>
+        <w:t>1 600 000</w:t>
+      </w:r>
+      <w:r>
+        <w:rPr>
+          <w:lang w:val="es-ES"/>
+        </w:rPr>
+        <w:tab/>
+      </w:r>
+      <w:r>
+        <w:rPr>
+          <w:lang w:val="es-ES"/>
+        </w:rPr>
+        <w:tab/>
+      </w:r>
+      <w:r>
+        <w:rPr>
+          <w:lang w:val="es-ES"/>
+        </w:rPr>
+        <w:tab/>
+        <w:t>0,000000417</w:t>
+      </w:r>
+    </w:p>
+    <w:p>
+      <w:pPr>
+        <w:spacing w:line="276" w:lineRule="auto"/>
+        <w:ind w:left="1418" w:hanging="1418"/>
+        <w:rPr>
+          <w:lang w:val="es-ES"/>
+        </w:rPr>
+      </w:pPr>
+      <w:r>
+        <w:rPr>
+          <w:lang w:val="es-ES"/>
+        </w:rPr>
+        <w:t>320</w:t>
+      </w:r>
+      <w:r>
+        <w:rPr>
+          <w:lang w:val="es-ES"/>
+        </w:rPr>
+        <w:tab/>
+        <w:t>1 280 000</w:t>
+      </w:r>
+      <w:r>
+        <w:rPr>
+          <w:lang w:val="es-ES"/>
+        </w:rPr>
+        <w:tab/>
+      </w:r>
+      <w:r>
+        <w:rPr>
+          <w:lang w:val="es-ES"/>
+        </w:rPr>
+        <w:tab/>
+      </w:r>
+      <w:r>
+        <w:rPr>
+          <w:lang w:val="es-ES"/>
+        </w:rPr>
+        <w:tab/>
+      </w:r>
+      <w:r>
+        <w:rPr>
+          <w:lang w:val="es-ES"/>
+        </w:rPr>
+        <w:t>0,000000521</w:t>
+      </w:r>
+    </w:p>
+    <w:p>
+      <w:pPr>
+        <w:spacing w:line="276" w:lineRule="auto"/>
+        <w:ind w:left="1418" w:hanging="1418"/>
+        <w:rPr>
+          <w:lang w:val="es-ES"/>
+        </w:rPr>
+      </w:pPr>
+      <w:r>
+        <w:rPr>
+          <w:lang w:val="es-ES"/>
+        </w:rPr>
+        <w:t>384</w:t>
+      </w:r>
+      <w:r>
+        <w:rPr>
+          <w:lang w:val="es-ES"/>
+        </w:rPr>
+        <w:tab/>
+        <w:t>1 066 667</w:t>
+      </w:r>
+      <w:r>
+        <w:rPr>
+          <w:lang w:val="es-ES"/>
+        </w:rPr>
+        <w:tab/>
+      </w:r>
+      <w:r>
+        <w:rPr>
+          <w:lang w:val="es-ES"/>
+        </w:rPr>
+        <w:tab/>
+      </w:r>
+      <w:r>
+        <w:rPr>
+          <w:lang w:val="es-ES"/>
+        </w:rPr>
+        <w:tab/>
+      </w:r>
+      <w:r>
+        <w:rPr>
+          <w:lang w:val="es-ES"/>
+        </w:rPr>
+        <w:t>0,000000625</w:t>
+      </w:r>
+    </w:p>
+    <w:p>
+      <w:pPr>
+        <w:spacing w:line="276" w:lineRule="auto"/>
+        <w:ind w:left="1418" w:hanging="1418"/>
+        <w:rPr>
+          <w:lang w:val="es-ES"/>
+        </w:rPr>
+      </w:pPr>
+      <w:r>
+        <w:rPr>
+          <w:lang w:val="es-ES"/>
+        </w:rPr>
+        <w:t>448</w:t>
+      </w:r>
+      <w:r>
+        <w:rPr>
+          <w:lang w:val="es-ES"/>
+        </w:rPr>
+        <w:tab/>
+        <w:t>914 286</w:t>
+      </w:r>
+      <w:r>
+        <w:rPr>
+          <w:lang w:val="es-ES"/>
+        </w:rPr>
+        <w:tab/>
+      </w:r>
+      <w:r>
+        <w:rPr>
+          <w:lang w:val="es-ES"/>
+        </w:rPr>
+        <w:tab/>
+      </w:r>
+      <w:r>
+        <w:rPr>
+          <w:lang w:val="es-ES"/>
+        </w:rPr>
+        <w:tab/>
+      </w:r>
+      <w:r>
+        <w:rPr>
+          <w:lang w:val="es-ES"/>
+        </w:rPr>
+        <w:t>0,000000729</w:t>
+      </w:r>
+    </w:p>
+    <w:p>
+      <w:pPr>
+        <w:spacing w:line="276" w:lineRule="auto"/>
+        <w:ind w:left="1418" w:hanging="1418"/>
+        <w:rPr>
+          <w:lang w:val="es-ES"/>
+        </w:rPr>
+      </w:pPr>
+      <w:r>
+        <w:rPr>
+          <w:lang w:val="es-ES"/>
+        </w:rPr>
+        <w:t>512</w:t>
+      </w:r>
+      <w:r>
+        <w:rPr>
+          <w:lang w:val="es-ES"/>
+        </w:rPr>
+        <w:tab/>
+        <w:t>800 000</w:t>
+      </w:r>
+      <w:r>
+        <w:rPr>
+          <w:lang w:val="es-ES"/>
+        </w:rPr>
+        <w:tab/>
+      </w:r>
+      <w:r>
+        <w:rPr>
+          <w:lang w:val="es-ES"/>
+        </w:rPr>
+        <w:tab/>
+      </w:r>
+      <w:r>
+        <w:rPr>
+          <w:lang w:val="es-ES"/>
+        </w:rPr>
+        <w:tab/>
+      </w:r>
+      <w:r>
+        <w:rPr>
+          <w:lang w:val="es-ES"/>
+        </w:rPr>
+        <w:t>0,000000834</w:t>
+      </w:r>
+    </w:p>
+    <w:p>
+      <w:pPr>
+        <w:spacing w:line="276" w:lineRule="auto"/>
+        <w:ind w:left="1418" w:hanging="1418"/>
+        <w:rPr>
+          <w:lang w:val="es-ES"/>
+        </w:rPr>
+      </w:pPr>
+      <w:r>
+        <w:rPr>
+          <w:lang w:val="es-ES"/>
+        </w:rPr>
+        <w:t>.</w:t>
+      </w:r>
+    </w:p>
+    <w:p>
+      <w:pPr>
+        <w:spacing w:line="276" w:lineRule="auto"/>
+        <w:ind w:left="1418" w:hanging="1418"/>
+        <w:rPr>
+          <w:lang w:val="es-ES"/>
+        </w:rPr>
+      </w:pPr>
+      <w:r>
+        <w:rPr>
+          <w:lang w:val="es-ES"/>
+        </w:rPr>
+        <w:t>2 560</w:t>
+      </w:r>
+      <w:r>
+        <w:rPr>
+          <w:lang w:val="es-ES"/>
+        </w:rPr>
+        <w:tab/>
+        <w:t>160 000</w:t>
+      </w:r>
+      <w:r>
+        <w:rPr>
+          <w:lang w:val="es-ES"/>
+        </w:rPr>
+        <w:tab/>
+      </w:r>
+      <w:r>
+        <w:rPr>
+          <w:lang w:val="es-ES"/>
+        </w:rPr>
+        <w:tab/>
+      </w:r>
+      <w:r>
+        <w:rPr>
+          <w:lang w:val="es-ES"/>
+        </w:rPr>
+        <w:tab/>
+      </w:r>
+      <w:r>
+        <w:rPr>
+          <w:lang w:val="es-ES"/>
+        </w:rPr>
+        <w:t>0,000004168</w:t>
+      </w:r>
+    </w:p>
+    <w:p>
+      <w:pPr>
+        <w:spacing w:line="276" w:lineRule="auto"/>
+        <w:ind w:left="1418" w:hanging="1418"/>
+        <w:rPr>
+          <w:lang w:val="es-ES"/>
+        </w:rPr>
+      </w:pPr>
+      <w:r>
+        <w:rPr>
+          <w:lang w:val="es-ES"/>
+        </w:rPr>
+        <w:t>2 624</w:t>
+      </w:r>
+      <w:r>
+        <w:rPr>
+          <w:lang w:val="es-ES"/>
+        </w:rPr>
+        <w:tab/>
+        <w:t>156 098</w:t>
+      </w:r>
+      <w:r>
+        <w:rPr>
+          <w:lang w:val="es-ES"/>
+        </w:rPr>
+        <w:tab/>
+      </w:r>
+      <w:r>
+        <w:rPr>
+          <w:lang w:val="es-ES"/>
+        </w:rPr>
+        <w:tab/>
+      </w:r>
+      <w:r>
+        <w:rPr>
+          <w:lang w:val="es-ES"/>
+        </w:rPr>
+        <w:tab/>
+      </w:r>
+      <w:r>
+        <w:rPr>
+          <w:lang w:val="es-ES"/>
+        </w:rPr>
+        <w:t>0,000004272</w:t>
+      </w:r>
+    </w:p>
+    <w:p>
+      <w:pPr>
+        <w:spacing w:line="276" w:lineRule="auto"/>
+        <w:ind w:left="1418" w:hanging="1418"/>
+        <w:rPr>
+          <w:lang w:val="es-ES"/>
+        </w:rPr>
+      </w:pPr>
+      <w:r>
+        <w:rPr>
+          <w:lang w:val="es-ES"/>
+        </w:rPr>
+        <w:t>2 688</w:t>
+      </w:r>
+      <w:r>
+        <w:rPr>
+          <w:lang w:val="es-ES"/>
+        </w:rPr>
+        <w:tab/>
+        <w:t>152 381</w:t>
+      </w:r>
+      <w:r>
+        <w:rPr>
+          <w:lang w:val="es-ES"/>
+        </w:rPr>
+        <w:tab/>
+      </w:r>
+      <w:r>
+        <w:rPr>
+          <w:lang w:val="es-ES"/>
+        </w:rPr>
+        <w:tab/>
+      </w:r>
+      <w:r>
+        <w:rPr>
+          <w:lang w:val="es-ES"/>
+        </w:rPr>
+        <w:tab/>
+      </w:r>
+      <w:r>
+        <w:rPr>
+          <w:lang w:val="es-ES"/>
+        </w:rPr>
+        <w:t>0,000004376</w:t>
+      </w:r>
+    </w:p>
+    <w:p>
+      <w:pPr>
+        <w:spacing w:line="276" w:lineRule="auto"/>
+        <w:ind w:left="1418" w:hanging="1418"/>
+        <w:rPr>
+          <w:lang w:val="es-ES"/>
+        </w:rPr>
+      </w:pPr>
+      <w:r>
+        <w:rPr>
+          <w:lang w:val="es-ES"/>
+        </w:rPr>
+        <w:t>2 752</w:t>
+      </w:r>
+      <w:r>
+        <w:rPr>
+          <w:lang w:val="es-ES"/>
+        </w:rPr>
+        <w:tab/>
+        <w:t>148 837</w:t>
+      </w:r>
+      <w:r>
+        <w:rPr>
+          <w:lang w:val="es-ES"/>
+        </w:rPr>
+        <w:tab/>
+      </w:r>
+      <w:r>
+        <w:rPr>
+          <w:lang w:val="es-ES"/>
+        </w:rPr>
+        <w:tab/>
+      </w:r>
+      <w:r>
+        <w:rPr>
+          <w:lang w:val="es-ES"/>
+        </w:rPr>
+        <w:tab/>
+      </w:r>
+      <w:r>
+        <w:rPr>
+          <w:lang w:val="es-ES"/>
+        </w:rPr>
+        <w:t>0,000004480</w:t>
+      </w:r>
+    </w:p>
+    <w:p>
+      <w:pPr>
+        <w:spacing w:line="276" w:lineRule="auto"/>
+        <w:ind w:left="1418" w:hanging="1418"/>
+        <w:rPr>
+          <w:lang w:val="es-ES"/>
+        </w:rPr>
+      </w:pPr>
+      <w:r>
+        <w:rPr>
+          <w:lang w:val="es-ES"/>
+        </w:rPr>
+        <w:t>2 816</w:t>
+      </w:r>
+      <w:r>
+        <w:rPr>
+          <w:lang w:val="es-ES"/>
+        </w:rPr>
+        <w:tab/>
+        <w:t>145 455</w:t>
+      </w:r>
+      <w:r>
+        <w:rPr>
+          <w:lang w:val="es-ES"/>
+        </w:rPr>
+        <w:tab/>
+      </w:r>
+      <w:r>
+        <w:rPr>
+          <w:lang w:val="es-ES"/>
+        </w:rPr>
+        <w:tab/>
+      </w:r>
+      <w:r>
+        <w:rPr>
+          <w:lang w:val="es-ES"/>
+        </w:rPr>
+        <w:tab/>
+      </w:r>
+      <w:r>
+        <w:rPr>
+          <w:lang w:val="es-ES"/>
+        </w:rPr>
+        <w:t>0,000004584</w:t>
+      </w:r>
+    </w:p>
+    <w:p>
+      <w:pPr>
+        <w:spacing w:line="276" w:lineRule="auto"/>
+        <w:ind w:left="1418" w:hanging="1418"/>
+        <w:rPr>
+          <w:lang w:val="es-ES"/>
+        </w:rPr>
+      </w:pPr>
+      <w:r>
+        <w:rPr>
+          <w:lang w:val="es-ES"/>
+        </w:rPr>
+        <w:t>2 880</w:t>
+      </w:r>
+      <w:r>
+        <w:rPr>
+          <w:lang w:val="es-ES"/>
+        </w:rPr>
+        <w:tab/>
+        <w:t>142 222</w:t>
+      </w:r>
+      <w:r>
+        <w:rPr>
+          <w:lang w:val="es-ES"/>
+        </w:rPr>
+        <w:tab/>
+      </w:r>
+      <w:r>
+        <w:rPr>
+          <w:lang w:val="es-ES"/>
+        </w:rPr>
+        <w:tab/>
+      </w:r>
+      <w:r>
+        <w:rPr>
+          <w:lang w:val="es-ES"/>
+        </w:rPr>
+        <w:tab/>
+      </w:r>
+      <w:r>
+        <w:rPr>
+          <w:lang w:val="es-ES"/>
+        </w:rPr>
+        <w:t>0,000004688</w:t>
+      </w:r>
+    </w:p>
+    <w:p>
+      <w:pPr>
+        <w:spacing w:line="276" w:lineRule="auto"/>
+        <w:ind w:left="1418" w:hanging="1418"/>
+        <w:rPr>
+          <w:lang w:val="es-ES"/>
+        </w:rPr>
+      </w:pPr>
+      <w:r>
+        <w:rPr>
+          <w:lang w:val="es-ES"/>
+        </w:rPr>
+        <w:t>2 944</w:t>
+      </w:r>
+      <w:r>
+        <w:rPr>
+          <w:lang w:val="es-ES"/>
+        </w:rPr>
+        <w:tab/>
+        <w:t>139 130</w:t>
+      </w:r>
+      <w:r>
+        <w:rPr>
+          <w:lang w:val="es-ES"/>
+        </w:rPr>
+        <w:tab/>
+      </w:r>
+      <w:r>
+        <w:rPr>
+          <w:lang w:val="es-ES"/>
+        </w:rPr>
+        <w:tab/>
+      </w:r>
+      <w:r>
+        <w:rPr>
+          <w:lang w:val="es-ES"/>
+        </w:rPr>
+        <w:tab/>
+      </w:r>
+      <w:r>
+        <w:rPr>
+          <w:lang w:val="es-ES"/>
+        </w:rPr>
+        <w:t>0,000004793</w:t>
+      </w:r>
+    </w:p>
+    <w:p>
+      <w:pPr>
+        <w:spacing w:line="276" w:lineRule="auto"/>
+        <w:ind w:left="1418" w:hanging="1418"/>
+        <w:rPr>
+          <w:lang w:val="es-ES"/>
+        </w:rPr>
+      </w:pPr>
+      <w:r>
+        <w:rPr>
+          <w:lang w:val="es-ES"/>
+        </w:rPr>
+        <w:t>3 008</w:t>
+      </w:r>
+      <w:r>
+        <w:rPr>
+          <w:lang w:val="es-ES"/>
+        </w:rPr>
+        <w:tab/>
+        <w:t>136 170</w:t>
+      </w:r>
+      <w:r>
+        <w:rPr>
+          <w:lang w:val="es-ES"/>
+        </w:rPr>
+        <w:tab/>
+      </w:r>
+      <w:r>
+        <w:rPr>
+          <w:lang w:val="es-ES"/>
+        </w:rPr>
+        <w:tab/>
+      </w:r>
+      <w:r>
+        <w:rPr>
+          <w:lang w:val="es-ES"/>
+        </w:rPr>
+        <w:tab/>
+      </w:r>
+      <w:r>
+        <w:rPr>
+          <w:lang w:val="es-ES"/>
+        </w:rPr>
+        <w:t>0,000004897</w:t>
+      </w:r>
+    </w:p>
+    <w:p>
+      <w:pPr>
+        <w:spacing w:line="276" w:lineRule="auto"/>
+        <w:ind w:left="1418" w:hanging="1418"/>
+        <w:rPr>
+          <w:lang w:val="es-ES"/>
+        </w:rPr>
+      </w:pPr>
+    </w:p>
+    <w:p>
+      <w:pPr>
+        <w:spacing w:line="276" w:lineRule="auto"/>
+        <w:ind w:left="1418" w:hanging="1418"/>
+        <w:rPr>
+          <w:b/>
+          <w:bCs/>
+          <w:i/>
+          <w:iCs/>
+          <w:u w:val="single"/>
+          <w:lang w:val="es-ES"/>
+        </w:rPr>
+      </w:pPr>
+      <w:r>
+        <w:rPr>
+          <w:b/>
+          <w:bCs/>
+          <w:i/>
+          <w:iCs/>
+          <w:u w:val="single"/>
+          <w:lang w:val="es-ES"/>
+        </w:rPr>
+        <w:t>Amazon DB RDS</w:t>
+      </w:r>
+    </w:p>
+    <w:p>
+      <w:pPr>
+        <w:spacing w:line="276" w:lineRule="auto"/>
+        <w:ind w:left="1418" w:hanging="1418"/>
+        <w:rPr>
+          <w:i/>
+          <w:iCs/>
+          <w:u w:val="single"/>
+          <w:lang w:val="es-ES"/>
+        </w:rPr>
+      </w:pPr>
+      <w:r>
+        <w:rPr>
+          <w:i/>
+          <w:iCs/>
+          <w:u w:val="single"/>
+          <w:lang w:val="es-ES"/>
+        </w:rPr>
+        <w:t>DB RDS</w:t>
+      </w:r>
+    </w:p>
+    <w:p>
+      <w:pPr>
+        <w:spacing w:line="276" w:lineRule="auto"/>
+        <w:ind w:left="1418" w:hanging="1418"/>
+        <w:rPr>
+          <w:lang w:val="es-ES"/>
+        </w:rPr>
+      </w:pPr>
+      <w:r>
+        <w:rPr>
+          <w:lang w:val="es-ES"/>
+        </w:rPr>
+        <w:t>Precio por hora</w:t>
+      </w:r>
+    </w:p>
+    <w:p>
+      <w:pPr>
+        <w:spacing w:line="276" w:lineRule="auto"/>
+        <w:ind w:left="1418" w:hanging="1418"/>
+        <w:rPr>
+          <w:lang w:val="es-ES"/>
+        </w:rPr>
+      </w:pPr>
+      <w:r>
+        <w:rPr>
+          <w:lang w:val="es-ES"/>
+        </w:rPr>
+        <w:t>Instancias estándar – Generación actual</w:t>
+      </w:r>
+    </w:p>
+    <w:p>
+      <w:pPr>
+        <w:spacing w:line="276" w:lineRule="auto"/>
+        <w:rPr>
+          <w:lang w:val="es-ES"/>
+        </w:rPr>
+      </w:pPr>
+      <w:r>
+        <w:rPr>
+          <w:lang w:val="es-ES"/>
+        </w:rPr>
+        <w:t>db.t</w:t>
+      </w:r>
+      <w:proofErr w:type="gramStart"/>
+      <w:r>
+        <w:rPr>
+          <w:lang w:val="es-ES"/>
+        </w:rPr>
+        <w:t>2.micro</w:t>
+      </w:r>
+      <w:proofErr w:type="gramEnd"/>
+      <w:r>
+        <w:rPr>
+          <w:lang w:val="es-ES"/>
+        </w:rPr>
+        <w:tab/>
+        <w:t>0,02 USD</w:t>
+      </w:r>
+    </w:p>
+    <w:p>
+      <w:pPr>
+        <w:spacing w:line="276" w:lineRule="auto"/>
+        <w:ind w:left="1418" w:hanging="1418"/>
+        <w:rPr>
+          <w:b/>
+          <w:bCs/>
+          <w:i/>
+          <w:iCs/>
+          <w:u w:val="single"/>
+          <w:lang w:val="es-ES"/>
+        </w:rPr>
+      </w:pPr>
+    </w:p>
+    <w:p>
+      <w:pPr>
+        <w:pStyle w:val="Heading1"/>
         <w:spacing w:before="120" w:line="276" w:lineRule="auto"/>
         <w:rPr>
           <w:lang w:val="es-ES"/>
@@ -8281,7 +11080,7 @@
     </w:p>
     <w:p>
       <w:pPr>
-        <w:pStyle w:val="Sangradetextonormal"/>
+        <w:pStyle w:val="BodyTextIndent"/>
         <w:spacing w:after="120" w:line="276" w:lineRule="auto"/>
         <w:ind w:firstLine="0"/>
         <w:rPr>
@@ -8303,7 +11102,8 @@
     </w:p>
     <w:p>
       <w:pPr>
-        <w:pStyle w:val="Ttulo1"/>
+        <w:pStyle w:val="Heading1"/>
+        <w:spacing w:line="276" w:lineRule="auto"/>
         <w:rPr>
           <w:lang w:val="es-ES"/>
         </w:rPr>
@@ -8318,8 +11118,9 @@
     <w:p>
       <w:pPr>
         <w:pStyle w:val="References"/>
-        <w:rPr>
-          <w:rStyle w:val="Hipervnculo"/>
+        <w:spacing w:line="276" w:lineRule="auto"/>
+        <w:rPr>
+          <w:rStyle w:val="Hyperlink"/>
           <w:color w:val="auto"/>
           <w:u w:val="none"/>
           <w:lang w:val="es-ES"/>
@@ -8348,7 +11149,7 @@
       <w:hyperlink r:id="rId16" w:history="1">
         <w:r>
           <w:rPr>
-            <w:rStyle w:val="Hipervnculo"/>
+            <w:rStyle w:val="Hyperlink"/>
             <w:lang w:val="es-ES"/>
           </w:rPr>
           <w:t>https://aws.amazon.com/es/sdk-for-php/</w:t>
@@ -8358,6 +11159,7 @@
     <w:p>
       <w:pPr>
         <w:pStyle w:val="References"/>
+        <w:spacing w:line="276" w:lineRule="auto"/>
         <w:rPr>
           <w:lang w:val="en-GB"/>
         </w:rPr>
@@ -8391,7 +11193,7 @@
       <w:hyperlink r:id="rId17" w:history="1">
         <w:r>
           <w:rPr>
-            <w:rStyle w:val="Hipervnculo"/>
+            <w:rStyle w:val="Hyperlink"/>
             <w:lang w:val="en-GB"/>
           </w:rPr>
           <w:t>https://aws.amazon.com/es/blogs/machine-learning/improve-your-customer-service-using-amazon-kinesis-video-streams-and-amazon-rekognition-video/</w:t>
@@ -8401,6 +11203,7 @@
     <w:p>
       <w:pPr>
         <w:pStyle w:val="References"/>
+        <w:spacing w:line="276" w:lineRule="auto"/>
         <w:rPr>
           <w:sz w:val="24"/>
         </w:rPr>
@@ -8416,7 +11219,7 @@
       <w:hyperlink r:id="rId18" w:history="1">
         <w:r>
           <w:rPr>
-            <w:rStyle w:val="Hipervnculo"/>
+            <w:rStyle w:val="Hyperlink"/>
           </w:rPr>
           <w:t>https://cloudcraft.co/</w:t>
         </w:r>
@@ -8425,6 +11228,7 @@
     <w:p>
       <w:pPr>
         <w:pStyle w:val="References"/>
+        <w:spacing w:line="276" w:lineRule="auto"/>
         <w:rPr>
           <w:lang w:val="es-ES"/>
         </w:rPr>
@@ -8461,6 +11265,20 @@
           <w:ilvl w:val="0"/>
           <w:numId w:val="0"/>
         </w:numPr>
+        <w:spacing w:line="276" w:lineRule="auto"/>
+        <w:rPr>
+          <w:lang w:val="es-ES"/>
+        </w:rPr>
+      </w:pPr>
+    </w:p>
+    <w:p>
+      <w:pPr>
+        <w:pStyle w:val="References"/>
+        <w:numPr>
+          <w:ilvl w:val="0"/>
+          <w:numId w:val="0"/>
+        </w:numPr>
+        <w:spacing w:line="276" w:lineRule="auto"/>
         <w:rPr>
           <w:lang w:val="es-ES"/>
         </w:rPr>
@@ -8475,6 +11293,7 @@
     <w:p>
       <w:pPr>
         <w:pStyle w:val="Paper-Title"/>
+        <w:spacing w:line="276" w:lineRule="auto"/>
         <w:jc w:val="both"/>
         <w:rPr>
           <w:lang w:val="es-ES"/>
@@ -8514,34 +11333,34 @@
 <w:ftr xmlns:wpc="http://schemas.microsoft.com/office/word/2010/wordprocessingCanvas" xmlns:cx="http://schemas.microsoft.com/office/drawing/2014/chartex" xmlns:cx1="http://schemas.microsoft.com/office/drawing/2015/9/8/chartex" xmlns:cx2="http://schemas.microsoft.com/office/drawing/2015/10/21/chartex" xmlns:cx3="http://schemas.microsoft.com/office/drawing/2016/5/9/chartex" xmlns:cx4="http://schemas.microsoft.com/office/drawing/2016/5/10/chartex" xmlns:cx5="http://schemas.microsoft.com/office/drawing/2016/5/11/chartex" xmlns:cx6="http://schemas.microsoft.com/office/drawing/2016/5/12/chartex" xmlns:cx7="http://schemas.microsoft.com/office/drawing/2016/5/13/chartex" xmlns:cx8="http://schemas.microsoft.com/office/drawing/2016/5/14/chartex" xmlns:mc="http://schemas.openxmlformats.org/markup-compatibility/2006" xmlns:aink="http://schemas.microsoft.com/office/drawing/2016/ink" xmlns:am3d="http://schemas.microsoft.com/office/drawing/2017/model3d" xmlns:o="urn:schemas-microsoft-com:office:office" xmlns:r="http://schemas.openxmlformats.org/officeDocument/2006/relationships" xmlns:m="http://schemas.openxmlformats.org/officeDocument/2006/math" xmlns:v="urn:schemas-microsoft-com:vml" xmlns:wp14="http://schemas.microsoft.com/office/word/2010/wordprocessingDrawing" xmlns:wp="http://schemas.openxmlformats.org/drawingml/2006/wordprocessingDrawing" xmlns:w10="urn:schemas-microsoft-com:office:word" xmlns:w="http://schemas.openxmlformats.org/wordprocessingml/2006/main" xmlns:w14="http://schemas.microsoft.com/office/word/2010/wordml" xmlns:w15="http://schemas.microsoft.com/office/word/2012/wordml" xmlns:w16cid="http://schemas.microsoft.com/office/word/2016/wordml/cid" xmlns:w16se="http://schemas.microsoft.com/office/word/2015/wordml/symex" xmlns:wpg="http://schemas.microsoft.com/office/word/2010/wordprocessingGroup" xmlns:wpi="http://schemas.microsoft.com/office/word/2010/wordprocessingInk" xmlns:wne="http://schemas.microsoft.com/office/word/2006/wordml" xmlns:wps="http://schemas.microsoft.com/office/word/2010/wordprocessingShape" mc:Ignorable="w14 w15 w16se w16cid wp14">
   <w:p>
     <w:pPr>
-      <w:pStyle w:val="Piedepgina"/>
+      <w:pStyle w:val="Footer"/>
       <w:framePr w:wrap="around" w:vAnchor="text" w:hAnchor="margin" w:xAlign="center" w:y="1"/>
       <w:rPr>
-        <w:rStyle w:val="Nmerodepgina"/>
+        <w:rStyle w:val="PageNumber"/>
       </w:rPr>
     </w:pPr>
     <w:r>
       <w:rPr>
-        <w:rStyle w:val="Nmerodepgina"/>
+        <w:rStyle w:val="PageNumber"/>
       </w:rPr>
       <w:fldChar w:fldCharType="begin"/>
     </w:r>
     <w:r>
       <w:rPr>
-        <w:rStyle w:val="Nmerodepgina"/>
+        <w:rStyle w:val="PageNumber"/>
       </w:rPr>
       <w:instrText xml:space="preserve">PAGE  </w:instrText>
     </w:r>
     <w:r>
       <w:rPr>
-        <w:rStyle w:val="Nmerodepgina"/>
+        <w:rStyle w:val="PageNumber"/>
       </w:rPr>
       <w:fldChar w:fldCharType="end"/>
     </w:r>
   </w:p>
   <w:p>
     <w:pPr>
-      <w:pStyle w:val="Piedepgina"/>
+      <w:pStyle w:val="Footer"/>
     </w:pPr>
   </w:p>
 </w:ftr>
@@ -8575,7 +11394,7 @@
     <w:lvl w:ilvl="0">
       <w:start w:val="1"/>
       <w:numFmt w:val="decimal"/>
-      <w:pStyle w:val="Ttulo1"/>
+      <w:pStyle w:val="Heading1"/>
       <w:lvlText w:val="%1."/>
       <w:legacy w:legacy="1" w:legacySpace="144" w:legacyIndent="0"/>
       <w:lvlJc w:val="left"/>
@@ -8583,7 +11402,7 @@
     <w:lvl w:ilvl="1">
       <w:start w:val="1"/>
       <w:numFmt w:val="decimal"/>
-      <w:pStyle w:val="Ttulo2"/>
+      <w:pStyle w:val="Heading2"/>
       <w:lvlText w:val="%1.%2"/>
       <w:legacy w:legacy="1" w:legacySpace="144" w:legacyIndent="0"/>
       <w:lvlJc w:val="left"/>
@@ -8594,7 +11413,7 @@
     <w:lvl w:ilvl="2">
       <w:start w:val="1"/>
       <w:numFmt w:val="decimal"/>
-      <w:pStyle w:val="Ttulo3"/>
+      <w:pStyle w:val="Heading3"/>
       <w:lvlText w:val="%1.%2.%3"/>
       <w:legacy w:legacy="1" w:legacySpace="144" w:legacyIndent="0"/>
       <w:lvlJc w:val="left"/>
@@ -8602,7 +11421,7 @@
     <w:lvl w:ilvl="3">
       <w:start w:val="1"/>
       <w:numFmt w:val="decimal"/>
-      <w:pStyle w:val="Ttulo4"/>
+      <w:pStyle w:val="Heading4"/>
       <w:lvlText w:val="%1.%2.%3.%4"/>
       <w:legacy w:legacy="1" w:legacySpace="144" w:legacyIndent="0"/>
       <w:lvlJc w:val="left"/>
@@ -8610,7 +11429,7 @@
     <w:lvl w:ilvl="4">
       <w:start w:val="1"/>
       <w:numFmt w:val="decimal"/>
-      <w:pStyle w:val="Ttulo5"/>
+      <w:pStyle w:val="Heading5"/>
       <w:lvlText w:val="%1.%2.%3.%4.%5"/>
       <w:legacy w:legacy="1" w:legacySpace="144" w:legacyIndent="0"/>
       <w:lvlJc w:val="left"/>
@@ -8618,7 +11437,7 @@
     <w:lvl w:ilvl="5">
       <w:start w:val="1"/>
       <w:numFmt w:val="decimal"/>
-      <w:pStyle w:val="Ttulo6"/>
+      <w:pStyle w:val="Heading6"/>
       <w:lvlText w:val="%1.%2.%3.%4.%5.%6"/>
       <w:legacy w:legacy="1" w:legacySpace="144" w:legacyIndent="0"/>
       <w:lvlJc w:val="left"/>
@@ -8626,7 +11445,7 @@
     <w:lvl w:ilvl="6">
       <w:start w:val="1"/>
       <w:numFmt w:val="decimal"/>
-      <w:pStyle w:val="Ttulo7"/>
+      <w:pStyle w:val="Heading7"/>
       <w:lvlText w:val="%1.%2.%3.%4.%5.%6.%7"/>
       <w:legacy w:legacy="1" w:legacySpace="144" w:legacyIndent="0"/>
       <w:lvlJc w:val="left"/>
@@ -8634,7 +11453,7 @@
     <w:lvl w:ilvl="7">
       <w:start w:val="1"/>
       <w:numFmt w:val="decimal"/>
-      <w:pStyle w:val="Ttulo8"/>
+      <w:pStyle w:val="Heading8"/>
       <w:lvlText w:val="%1.%2.%3.%4.%5.%6.%7.%8"/>
       <w:legacy w:legacy="1" w:legacySpace="144" w:legacyIndent="0"/>
       <w:lvlJc w:val="left"/>
@@ -8642,7 +11461,7 @@
     <w:lvl w:ilvl="8">
       <w:start w:val="1"/>
       <w:numFmt w:val="decimal"/>
-      <w:pStyle w:val="Ttulo9"/>
+      <w:pStyle w:val="Heading9"/>
       <w:lvlText w:val="%1.%2.%3.%4.%5.%6.%7.%8.%9"/>
       <w:legacy w:legacy="1" w:legacySpace="144" w:legacyIndent="0"/>
       <w:lvlJc w:val="left"/>
@@ -9341,6 +12160,7 @@
     <w:lsdException w:name="HTML Sample" w:semiHidden="1" w:unhideWhenUsed="1"/>
     <w:lsdException w:name="HTML Typewriter" w:semiHidden="1" w:unhideWhenUsed="1"/>
     <w:lsdException w:name="HTML Variable" w:semiHidden="1" w:unhideWhenUsed="1"/>
+    <w:lsdException w:name="Normal Table" w:semiHidden="1" w:unhideWhenUsed="1"/>
     <w:lsdException w:name="annotation subject" w:semiHidden="1" w:unhideWhenUsed="1"/>
     <w:lsdException w:name="No List" w:semiHidden="1" w:unhideWhenUsed="1"/>
     <w:lsdException w:name="Outline List 1" w:semiHidden="1" w:unhideWhenUsed="1"/>
@@ -9383,8 +12203,11 @@
     <w:lsdException w:name="Table Contemporary" w:semiHidden="1" w:unhideWhenUsed="1"/>
     <w:lsdException w:name="Table Elegant" w:semiHidden="1" w:unhideWhenUsed="1"/>
     <w:lsdException w:name="Table Professional" w:semiHidden="1" w:unhideWhenUsed="1"/>
+    <w:lsdException w:name="Table Subtle 1" w:semiHidden="1" w:unhideWhenUsed="1"/>
     <w:lsdException w:name="Table Subtle 2" w:semiHidden="1" w:unhideWhenUsed="1"/>
     <w:lsdException w:name="Table Web 1" w:semiHidden="1" w:unhideWhenUsed="1"/>
+    <w:lsdException w:name="Table Web 2" w:semiHidden="1" w:unhideWhenUsed="1"/>
+    <w:lsdException w:name="Table Web 3" w:semiHidden="1" w:unhideWhenUsed="1"/>
     <w:lsdException w:name="Balloon Text" w:semiHidden="1" w:unhideWhenUsed="1"/>
     <w:lsdException w:name="Table Grid" w:uiPriority="39"/>
     <w:lsdException w:name="Table Theme" w:semiHidden="1" w:unhideWhenUsed="1"/>
@@ -9620,7 +12443,7 @@
       <w:sz w:val="18"/>
     </w:rPr>
   </w:style>
-  <w:style w:type="paragraph" w:styleId="Ttulo1">
+  <w:style w:type="paragraph" w:styleId="Heading1">
     <w:name w:val="heading 1"/>
     <w:basedOn w:val="Normal"/>
     <w:next w:val="Normal"/>
@@ -9640,9 +12463,9 @@
       <w:sz w:val="24"/>
     </w:rPr>
   </w:style>
-  <w:style w:type="paragraph" w:styleId="Ttulo2">
+  <w:style w:type="paragraph" w:styleId="Heading2">
     <w:name w:val="heading 2"/>
-    <w:basedOn w:val="Ttulo1"/>
+    <w:basedOn w:val="Heading1"/>
     <w:next w:val="Normal"/>
     <w:qFormat/>
     <w:pPr>
@@ -9652,9 +12475,9 @@
       <w:outlineLvl w:val="1"/>
     </w:pPr>
   </w:style>
-  <w:style w:type="paragraph" w:styleId="Ttulo3">
+  <w:style w:type="paragraph" w:styleId="Heading3">
     <w:name w:val="heading 3"/>
-    <w:basedOn w:val="Ttulo2"/>
+    <w:basedOn w:val="Heading2"/>
     <w:next w:val="Normal"/>
     <w:qFormat/>
     <w:pPr>
@@ -9669,9 +12492,9 @@
       <w:sz w:val="22"/>
     </w:rPr>
   </w:style>
-  <w:style w:type="paragraph" w:styleId="Ttulo4">
+  <w:style w:type="paragraph" w:styleId="Heading4">
     <w:name w:val="heading 4"/>
-    <w:basedOn w:val="Ttulo3"/>
+    <w:basedOn w:val="Heading3"/>
     <w:next w:val="Normal"/>
     <w:qFormat/>
     <w:pPr>
@@ -9681,9 +12504,9 @@
       <w:outlineLvl w:val="3"/>
     </w:pPr>
   </w:style>
-  <w:style w:type="paragraph" w:styleId="Ttulo5">
+  <w:style w:type="paragraph" w:styleId="Heading5">
     <w:name w:val="heading 5"/>
-    <w:basedOn w:val="Listaconnmeros3"/>
+    <w:basedOn w:val="ListNumber3"/>
     <w:next w:val="Normal"/>
     <w:qFormat/>
     <w:pPr>
@@ -9701,7 +12524,7 @@
       <w:sz w:val="22"/>
     </w:rPr>
   </w:style>
-  <w:style w:type="paragraph" w:styleId="Ttulo6">
+  <w:style w:type="paragraph" w:styleId="Heading6">
     <w:name w:val="heading 6"/>
     <w:basedOn w:val="Normal"/>
     <w:next w:val="Normal"/>
@@ -9720,7 +12543,7 @@
       <w:sz w:val="22"/>
     </w:rPr>
   </w:style>
-  <w:style w:type="paragraph" w:styleId="Ttulo7">
+  <w:style w:type="paragraph" w:styleId="Heading7">
     <w:name w:val="heading 7"/>
     <w:basedOn w:val="Normal"/>
     <w:next w:val="Normal"/>
@@ -9737,7 +12560,7 @@
       <w:rFonts w:ascii="Arial" w:hAnsi="Arial"/>
     </w:rPr>
   </w:style>
-  <w:style w:type="paragraph" w:styleId="Ttulo8">
+  <w:style w:type="paragraph" w:styleId="Heading8">
     <w:name w:val="heading 8"/>
     <w:basedOn w:val="Normal"/>
     <w:next w:val="Normal"/>
@@ -9755,7 +12578,7 @@
       <w:i/>
     </w:rPr>
   </w:style>
-  <w:style w:type="paragraph" w:styleId="Ttulo9">
+  <w:style w:type="paragraph" w:styleId="Heading9">
     <w:name w:val="heading 9"/>
     <w:basedOn w:val="Normal"/>
     <w:next w:val="Normal"/>
@@ -9773,13 +12596,13 @@
       <w:i/>
     </w:rPr>
   </w:style>
-  <w:style w:type="character" w:default="1" w:styleId="Fuentedeprrafopredeter">
+  <w:style w:type="character" w:default="1" w:styleId="DefaultParagraphFont">
     <w:name w:val="Default Paragraph Font"/>
     <w:uiPriority w:val="1"/>
     <w:semiHidden/>
     <w:unhideWhenUsed/>
   </w:style>
-  <w:style w:type="table" w:default="1" w:styleId="Tablanormal">
+  <w:style w:type="table" w:default="1" w:styleId="TableNormal">
     <w:name w:val="Normal Table"/>
     <w:uiPriority w:val="99"/>
     <w:semiHidden/>
@@ -9794,13 +12617,13 @@
       </w:tblCellMar>
     </w:tblPr>
   </w:style>
-  <w:style w:type="numbering" w:default="1" w:styleId="Sinlista">
+  <w:style w:type="numbering" w:default="1" w:styleId="NoList">
     <w:name w:val="No List"/>
     <w:uiPriority w:val="99"/>
     <w:semiHidden/>
     <w:unhideWhenUsed/>
   </w:style>
-  <w:style w:type="character" w:styleId="Refdenotaalpie">
+  <w:style w:type="character" w:styleId="FootnoteReference">
     <w:name w:val="footnote reference"/>
     <w:semiHidden/>
     <w:rPr>
@@ -9846,7 +12669,7 @@
       <w:sz w:val="20"/>
     </w:rPr>
   </w:style>
-  <w:style w:type="paragraph" w:styleId="Textonotapie">
+  <w:style w:type="paragraph" w:styleId="FootnoteText">
     <w:name w:val="footnote text"/>
     <w:basedOn w:val="Normal"/>
     <w:semiHidden/>
@@ -9861,7 +12684,7 @@
       <w:ind w:left="144" w:hanging="144"/>
     </w:pPr>
   </w:style>
-  <w:style w:type="paragraph" w:styleId="Piedepgina">
+  <w:style w:type="paragraph" w:styleId="Footer">
     <w:name w:val="footer"/>
     <w:basedOn w:val="Normal"/>
     <w:pPr>
@@ -9880,7 +12703,7 @@
   </w:style>
   <w:style w:type="paragraph" w:customStyle="1" w:styleId="Abstract">
     <w:name w:val="Abstract"/>
-    <w:basedOn w:val="Ttulo1"/>
+    <w:basedOn w:val="Heading1"/>
     <w:pPr>
       <w:numPr>
         <w:numId w:val="0"/>
@@ -9894,7 +12717,7 @@
       <w:sz w:val="18"/>
     </w:rPr>
   </w:style>
-  <w:style w:type="paragraph" w:styleId="Listaconnmeros3">
+  <w:style w:type="paragraph" w:styleId="ListNumber3">
     <w:name w:val="List Number 3"/>
     <w:basedOn w:val="Normal"/>
     <w:pPr>
@@ -9922,11 +12745,11 @@
       <w:jc w:val="left"/>
     </w:pPr>
   </w:style>
-  <w:style w:type="character" w:styleId="Nmerodepgina">
+  <w:style w:type="character" w:styleId="PageNumber">
     <w:name w:val="page number"/>
-    <w:basedOn w:val="Fuentedeprrafopredeter"/>
+    <w:basedOn w:val="DefaultParagraphFont"/>
   </w:style>
-  <w:style w:type="paragraph" w:styleId="Sangradetextonormal">
+  <w:style w:type="paragraph" w:styleId="BodyTextIndent">
     <w:name w:val="Body Text Indent"/>
     <w:basedOn w:val="Normal"/>
     <w:pPr>
@@ -9934,7 +12757,7 @@
       <w:ind w:firstLine="360"/>
     </w:pPr>
   </w:style>
-  <w:style w:type="paragraph" w:styleId="Mapadeldocumento">
+  <w:style w:type="paragraph" w:styleId="DocumentMap">
     <w:name w:val="Document Map"/>
     <w:basedOn w:val="Normal"/>
     <w:semiHidden/>
@@ -9945,7 +12768,7 @@
       <w:rFonts w:ascii="Tahoma" w:hAnsi="Tahoma" w:cs="Tahoma"/>
     </w:rPr>
   </w:style>
-  <w:style w:type="paragraph" w:styleId="Descripcin">
+  <w:style w:type="paragraph" w:styleId="Caption">
     <w:name w:val="caption"/>
     <w:basedOn w:val="Normal"/>
     <w:next w:val="Normal"/>
@@ -9962,7 +12785,7 @@
       <w:lang w:eastAsia="en-AU"/>
     </w:rPr>
   </w:style>
-  <w:style w:type="paragraph" w:styleId="Textoindependiente">
+  <w:style w:type="paragraph" w:styleId="BodyText">
     <w:name w:val="Body Text"/>
     <w:basedOn w:val="Normal"/>
     <w:pPr>
@@ -9973,14 +12796,14 @@
       <w:sz w:val="16"/>
     </w:rPr>
   </w:style>
-  <w:style w:type="character" w:styleId="Hipervnculo">
+  <w:style w:type="character" w:styleId="Hyperlink">
     <w:name w:val="Hyperlink"/>
     <w:rPr>
       <w:color w:val="0000FF"/>
       <w:u w:val="single"/>
     </w:rPr>
   </w:style>
-  <w:style w:type="paragraph" w:styleId="Encabezado">
+  <w:style w:type="paragraph" w:styleId="Header">
     <w:name w:val="header"/>
     <w:basedOn w:val="Normal"/>
     <w:pPr>
@@ -9990,7 +12813,7 @@
       </w:tabs>
     </w:pPr>
   </w:style>
-  <w:style w:type="character" w:styleId="Hipervnculovisitado">
+  <w:style w:type="character" w:styleId="FollowedHyperlink">
     <w:name w:val="FollowedHyperlink"/>
     <w:rsid w:val="0062758A"/>
     <w:rPr>
@@ -9998,7 +12821,7 @@
       <w:u w:val="single"/>
     </w:rPr>
   </w:style>
-  <w:style w:type="character" w:styleId="Textoennegrita">
+  <w:style w:type="character" w:styleId="Strong">
     <w:name w:val="Strong"/>
     <w:uiPriority w:val="22"/>
     <w:qFormat/>
@@ -10009,9 +12832,9 @@
       <w:bCs/>
     </w:rPr>
   </w:style>
-  <w:style w:type="table" w:styleId="Tablaconcuadrcula">
+  <w:style w:type="table" w:styleId="TableGrid">
     <w:name w:val="Table Grid"/>
-    <w:basedOn w:val="Tablanormal"/>
+    <w:basedOn w:val="TableNormal"/>
     <w:uiPriority w:val="39"/>
     <w:rsid w:val="007B4372"/>
     <w:rPr>
@@ -10031,7 +12854,7 @@
       </w:tblBorders>
     </w:tblPr>
   </w:style>
-  <w:style w:type="paragraph" w:styleId="Prrafodelista">
+  <w:style w:type="paragraph" w:styleId="ListParagraph">
     <w:name w:val="List Paragraph"/>
     <w:basedOn w:val="Normal"/>
     <w:uiPriority w:val="34"/>
@@ -10042,10 +12865,10 @@
       <w:contextualSpacing/>
     </w:pPr>
   </w:style>
-  <w:style w:type="paragraph" w:styleId="Textodeglobo">
+  <w:style w:type="paragraph" w:styleId="BalloonText">
     <w:name w:val="Balloon Text"/>
     <w:basedOn w:val="Normal"/>
-    <w:link w:val="TextodegloboCar"/>
+    <w:link w:val="BalloonTextChar"/>
     <w:rsid w:val="00EE12B3"/>
     <w:pPr>
       <w:spacing w:after="0"/>
@@ -10054,21 +12877,21 @@
       <w:szCs w:val="18"/>
     </w:rPr>
   </w:style>
-  <w:style w:type="character" w:customStyle="1" w:styleId="TextodegloboCar">
-    <w:name w:val="Texto de globo Car"/>
-    <w:basedOn w:val="Fuentedeprrafopredeter"/>
-    <w:link w:val="Textodeglobo"/>
+  <w:style w:type="character" w:customStyle="1" w:styleId="BalloonTextChar">
+    <w:name w:val="Balloon Text Char"/>
+    <w:basedOn w:val="DefaultParagraphFont"/>
+    <w:link w:val="BalloonText"/>
     <w:rsid w:val="00EE12B3"/>
     <w:rPr>
       <w:sz w:val="18"/>
       <w:szCs w:val="18"/>
     </w:rPr>
   </w:style>
-  <w:style w:type="paragraph" w:styleId="Subttulo">
+  <w:style w:type="paragraph" w:styleId="Subtitle">
     <w:name w:val="Subtitle"/>
     <w:basedOn w:val="Normal"/>
     <w:next w:val="Normal"/>
-    <w:link w:val="SubttuloCar"/>
+    <w:link w:val="SubtitleChar"/>
     <w:qFormat/>
     <w:rsid w:val="00EE12B3"/>
     <w:pPr>
@@ -10085,10 +12908,10 @@
       <w:szCs w:val="22"/>
     </w:rPr>
   </w:style>
-  <w:style w:type="character" w:customStyle="1" w:styleId="SubttuloCar">
-    <w:name w:val="Subtítulo Car"/>
-    <w:basedOn w:val="Fuentedeprrafopredeter"/>
-    <w:link w:val="Subttulo"/>
+  <w:style w:type="character" w:customStyle="1" w:styleId="SubtitleChar">
+    <w:name w:val="Subtitle Char"/>
+    <w:basedOn w:val="DefaultParagraphFont"/>
+    <w:link w:val="Subtitle"/>
     <w:rsid w:val="00EE12B3"/>
     <w:rPr>
       <w:rFonts w:asciiTheme="minorHAnsi" w:eastAsiaTheme="minorEastAsia" w:hAnsiTheme="minorHAnsi" w:cstheme="minorBidi"/>
@@ -10100,7 +12923,7 @@
   </w:style>
   <w:style w:type="character" w:customStyle="1" w:styleId="Mencinsinresolver1">
     <w:name w:val="Mención sin resolver1"/>
-    <w:basedOn w:val="Fuentedeprrafopredeter"/>
+    <w:basedOn w:val="DefaultParagraphFont"/>
     <w:uiPriority w:val="99"/>
     <w:semiHidden/>
     <w:unhideWhenUsed/>
@@ -10403,7 +13226,7 @@
 </file>
 
 <file path=customXml/itemProps1.xml><?xml version="1.0" encoding="utf-8"?>
-<ds:datastoreItem xmlns:ds="http://schemas.openxmlformats.org/officeDocument/2006/customXml" ds:itemID="{E17D9274-57CA-46E4-BB2F-EF5C31B7D7D8}">
+<ds:datastoreItem xmlns:ds="http://schemas.openxmlformats.org/officeDocument/2006/customXml" ds:itemID="{FCDECD78-FEB5-5043-A028-5E93DC2B18C0}">
   <ds:schemaRefs>
     <ds:schemaRef ds:uri="http://schemas.openxmlformats.org/officeDocument/2006/bibliography"/>
   </ds:schemaRefs>

</xml_diff>

<commit_message>
Acta del día 22 - Memoria terminada
</commit_message>
<xml_diff>
--- a/MemoriaFinalPYGITIC.docx
+++ b/MemoriaFinalPYGITIC.docx
@@ -1,6 +1,6 @@
 
 <file path=word/document.xml><?xml version="1.0" encoding="utf-8"?>
-<w:document xmlns:wpc="http://schemas.microsoft.com/office/word/2010/wordprocessingCanvas" xmlns:mc="http://schemas.openxmlformats.org/markup-compatibility/2006" xmlns:o="urn:schemas-microsoft-com:office:office" xmlns:r="http://schemas.openxmlformats.org/officeDocument/2006/relationships" xmlns:m="http://schemas.openxmlformats.org/officeDocument/2006/math" xmlns:v="urn:schemas-microsoft-com:vml" xmlns:wp14="http://schemas.microsoft.com/office/word/2010/wordprocessingDrawing" xmlns:wp="http://schemas.openxmlformats.org/drawingml/2006/wordprocessingDrawing" xmlns:w10="urn:schemas-microsoft-com:office:word" xmlns:w="http://schemas.openxmlformats.org/wordprocessingml/2006/main" xmlns:w14="http://schemas.microsoft.com/office/word/2010/wordml" xmlns:w15="http://schemas.microsoft.com/office/word/2012/wordml" xmlns:wpg="http://schemas.microsoft.com/office/word/2010/wordprocessingGroup" xmlns:wpi="http://schemas.microsoft.com/office/word/2010/wordprocessingInk" xmlns:wne="http://schemas.microsoft.com/office/word/2006/wordml" xmlns:wps="http://schemas.microsoft.com/office/word/2010/wordprocessingShape" mc:Ignorable="w14 w15 wp14">
+<w:document xmlns:wpc="http://schemas.microsoft.com/office/word/2010/wordprocessingCanvas" xmlns:cx="http://schemas.microsoft.com/office/drawing/2014/chartex" xmlns:cx1="http://schemas.microsoft.com/office/drawing/2015/9/8/chartex" xmlns:cx2="http://schemas.microsoft.com/office/drawing/2015/10/21/chartex" xmlns:cx3="http://schemas.microsoft.com/office/drawing/2016/5/9/chartex" xmlns:cx4="http://schemas.microsoft.com/office/drawing/2016/5/10/chartex" xmlns:cx5="http://schemas.microsoft.com/office/drawing/2016/5/11/chartex" xmlns:cx6="http://schemas.microsoft.com/office/drawing/2016/5/12/chartex" xmlns:cx7="http://schemas.microsoft.com/office/drawing/2016/5/13/chartex" xmlns:cx8="http://schemas.microsoft.com/office/drawing/2016/5/14/chartex" xmlns:mc="http://schemas.openxmlformats.org/markup-compatibility/2006" xmlns:aink="http://schemas.microsoft.com/office/drawing/2016/ink" xmlns:am3d="http://schemas.microsoft.com/office/drawing/2017/model3d" xmlns:o="urn:schemas-microsoft-com:office:office" xmlns:r="http://schemas.openxmlformats.org/officeDocument/2006/relationships" xmlns:m="http://schemas.openxmlformats.org/officeDocument/2006/math" xmlns:v="urn:schemas-microsoft-com:vml" xmlns:wp14="http://schemas.microsoft.com/office/word/2010/wordprocessingDrawing" xmlns:wp="http://schemas.openxmlformats.org/drawingml/2006/wordprocessingDrawing" xmlns:w10="urn:schemas-microsoft-com:office:word" xmlns:w="http://schemas.openxmlformats.org/wordprocessingml/2006/main" xmlns:w14="http://schemas.microsoft.com/office/word/2010/wordml" xmlns:w15="http://schemas.microsoft.com/office/word/2012/wordml" xmlns:w16cid="http://schemas.microsoft.com/office/word/2016/wordml/cid" xmlns:w16se="http://schemas.microsoft.com/office/word/2015/wordml/symex" xmlns:wpg="http://schemas.microsoft.com/office/word/2010/wordprocessingGroup" xmlns:wpi="http://schemas.microsoft.com/office/word/2010/wordprocessingInk" xmlns:wne="http://schemas.microsoft.com/office/word/2006/wordml" xmlns:wps="http://schemas.microsoft.com/office/word/2010/wordprocessingShape" mc:Ignorable="w14 w15 w16se w16cid wp14">
   <w:body>
     <w:p>
       <w:pPr>
@@ -27,6 +27,7 @@
         </w:rPr>
         <w:sectPr>
           <w:footerReference w:type="even" r:id="rId8"/>
+          <w:footerReference w:type="default" r:id="rId9"/>
           <w:pgSz w:w="12240" w:h="15840" w:code="1"/>
           <w:pgMar w:top="1080" w:right="1080" w:bottom="1440" w:left="1080" w:header="720" w:footer="720" w:gutter="0"/>
           <w:cols w:space="720"/>
@@ -601,8 +602,18 @@
           <w:spacing w:val="-2"/>
           <w:lang w:val="es-ES"/>
         </w:rPr>
-        <w:t>Alejandro Moya Moya</w:t>
-      </w:r>
+        <w:t xml:space="preserve">Alejandro Moya </w:t>
+      </w:r>
+      <w:proofErr w:type="spellStart"/>
+      <w:r>
+        <w:rPr>
+          <w:rFonts w:ascii="Times New Roman" w:hAnsi="Times New Roman"/>
+          <w:spacing w:val="-2"/>
+          <w:lang w:val="es-ES"/>
+        </w:rPr>
+        <w:t>Moya</w:t>
+      </w:r>
+      <w:proofErr w:type="spellEnd"/>
     </w:p>
     <w:p>
       <w:pPr>
@@ -962,12 +973,14 @@
         </w:rPr>
         <w:t xml:space="preserve">El objetivo principal de este trabajo es mejorar los conocimientos de aplicaciones desplegadas en entornos </w:t>
       </w:r>
+      <w:proofErr w:type="spellStart"/>
       <w:r>
         <w:rPr>
           <w:lang w:val="es-ES"/>
         </w:rPr>
         <w:t>cloud</w:t>
       </w:r>
+      <w:proofErr w:type="spellEnd"/>
       <w:r>
         <w:rPr>
           <w:lang w:val="es-ES"/>
@@ -1002,7 +1015,21 @@
         <w:rPr>
           <w:lang w:val="es-ES"/>
         </w:rPr>
-        <w:t xml:space="preserve">Amazon Web Servicies; Rekognition; </w:t>
+        <w:t xml:space="preserve">Amazon Web Servicies; </w:t>
+      </w:r>
+      <w:proofErr w:type="spellStart"/>
+      <w:r>
+        <w:rPr>
+          <w:lang w:val="es-ES"/>
+        </w:rPr>
+        <w:t>Rekognition</w:t>
+      </w:r>
+      <w:proofErr w:type="spellEnd"/>
+      <w:r>
+        <w:rPr>
+          <w:lang w:val="es-ES"/>
+        </w:rPr>
+        <w:t xml:space="preserve">; </w:t>
       </w:r>
       <w:r>
         <w:rPr>
@@ -1139,7 +1166,21 @@
         <w:rPr>
           <w:lang w:val="es-ES"/>
         </w:rPr>
-        <w:t xml:space="preserve"> en la utilización de los servicios que proporciona Amazon Web Services (AWS en adelante), dado que permite cubrir toda la casuística pertinente</w:t>
+        <w:t xml:space="preserve"> en la utilización de los servicios que proporciona Amazon Web </w:t>
+      </w:r>
+      <w:proofErr w:type="spellStart"/>
+      <w:r>
+        <w:rPr>
+          <w:lang w:val="es-ES"/>
+        </w:rPr>
+        <w:t>Services</w:t>
+      </w:r>
+      <w:proofErr w:type="spellEnd"/>
+      <w:r>
+        <w:rPr>
+          <w:lang w:val="es-ES"/>
+        </w:rPr>
+        <w:t xml:space="preserve"> (AWS en adelante), dado que permite cubrir toda la casuística pertinente</w:t>
       </w:r>
       <w:r>
         <w:rPr>
@@ -1157,7 +1198,21 @@
         <w:rPr>
           <w:lang w:val="es-ES"/>
         </w:rPr>
-        <w:t>la restricción de realizar el proyecto empleando máquinas virtuales (VM en adelante), se utiliza EC2 de AWS por estar basado en instancias de VMs.</w:t>
+        <w:t xml:space="preserve">la restricción de realizar el proyecto empleando máquinas virtuales (VM en adelante), se utiliza EC2 de AWS por estar basado en instancias de </w:t>
+      </w:r>
+      <w:proofErr w:type="spellStart"/>
+      <w:r>
+        <w:rPr>
+          <w:lang w:val="es-ES"/>
+        </w:rPr>
+        <w:t>VMs</w:t>
+      </w:r>
+      <w:proofErr w:type="spellEnd"/>
+      <w:r>
+        <w:rPr>
+          <w:lang w:val="es-ES"/>
+        </w:rPr>
+        <w:t>.</w:t>
       </w:r>
     </w:p>
     <w:p>
@@ -1467,12 +1522,26 @@
         <w:rPr>
           <w:lang w:val="es-ES" w:eastAsia="en-AU"/>
         </w:rPr>
-        <w:t xml:space="preserve">El servicio Virtual Private Cloud (VPC) permite definir redes </w:t>
-      </w:r>
+        <w:t xml:space="preserve">El servicio Virtual </w:t>
+      </w:r>
+      <w:proofErr w:type="spellStart"/>
       <w:r>
         <w:rPr>
           <w:lang w:val="es-ES" w:eastAsia="en-AU"/>
         </w:rPr>
+        <w:t>Private</w:t>
+      </w:r>
+      <w:proofErr w:type="spellEnd"/>
+      <w:r>
+        <w:rPr>
+          <w:lang w:val="es-ES" w:eastAsia="en-AU"/>
+        </w:rPr>
+        <w:t xml:space="preserve"> Cloud (VPC) permite definir redes </w:t>
+      </w:r>
+      <w:r>
+        <w:rPr>
+          <w:lang w:val="es-ES" w:eastAsia="en-AU"/>
+        </w:rPr>
         <w:t xml:space="preserve">virtuales </w:t>
       </w:r>
       <w:r>
@@ -1497,8 +1566,16 @@
         <w:rPr>
           <w:lang w:val="es-ES" w:eastAsia="en-AU"/>
         </w:rPr>
-        <w:t xml:space="preserve"> cuando se usan VPCs</w:t>
-      </w:r>
+        <w:t xml:space="preserve"> cuando se usan </w:t>
+      </w:r>
+      <w:proofErr w:type="spellStart"/>
+      <w:r>
+        <w:rPr>
+          <w:lang w:val="es-ES" w:eastAsia="en-AU"/>
+        </w:rPr>
+        <w:t>VPCs</w:t>
+      </w:r>
+      <w:proofErr w:type="spellEnd"/>
       <w:r>
         <w:rPr>
           <w:lang w:val="es-ES" w:eastAsia="en-AU"/>
@@ -1743,12 +1820,14 @@
         </w:rPr>
         <w:t xml:space="preserve">Amazon </w:t>
       </w:r>
+      <w:proofErr w:type="spellStart"/>
       <w:r>
         <w:rPr>
           <w:lang w:val="es-ES"/>
         </w:rPr>
         <w:t>Cognito</w:t>
       </w:r>
+      <w:proofErr w:type="spellEnd"/>
       <w:r>
         <w:rPr>
           <w:lang w:val="es-ES"/>
@@ -1856,8 +1935,16 @@
         <w:rPr>
           <w:lang w:val="es-ES"/>
         </w:rPr>
-        <w:t xml:space="preserve"> VMs</w:t>
-      </w:r>
+        <w:t xml:space="preserve"> </w:t>
+      </w:r>
+      <w:proofErr w:type="spellStart"/>
+      <w:r>
+        <w:rPr>
+          <w:lang w:val="es-ES"/>
+        </w:rPr>
+        <w:t>VMs</w:t>
+      </w:r>
+      <w:proofErr w:type="spellEnd"/>
       <w:r>
         <w:rPr>
           <w:lang w:val="es-ES"/>
@@ -1905,7 +1992,21 @@
         <w:rPr>
           <w:lang w:val="es-ES"/>
         </w:rPr>
-        <w:t xml:space="preserve"> crear cubos (bucket) en los que se puede</w:t>
+        <w:t xml:space="preserve"> crear cubos (</w:t>
+      </w:r>
+      <w:proofErr w:type="spellStart"/>
+      <w:r>
+        <w:rPr>
+          <w:lang w:val="es-ES"/>
+        </w:rPr>
+        <w:t>bucket</w:t>
+      </w:r>
+      <w:proofErr w:type="spellEnd"/>
+      <w:r>
+        <w:rPr>
+          <w:lang w:val="es-ES"/>
+        </w:rPr>
+        <w:t>) en los que se puede</w:t>
       </w:r>
       <w:r>
         <w:rPr>
@@ -1938,12 +2039,21 @@
         </w:rPr>
         <w:t xml:space="preserve">Amazon </w:t>
       </w:r>
-      <w:r>
-        <w:rPr>
-          <w:lang w:val="es-ES"/>
-        </w:rPr>
-        <w:t xml:space="preserve">Rekognition: Encargado de procesar un </w:t>
-      </w:r>
+      <w:proofErr w:type="spellStart"/>
+      <w:r>
+        <w:rPr>
+          <w:lang w:val="es-ES"/>
+        </w:rPr>
+        <w:t>Rekognition</w:t>
+      </w:r>
+      <w:proofErr w:type="spellEnd"/>
+      <w:r>
+        <w:rPr>
+          <w:lang w:val="es-ES"/>
+        </w:rPr>
+        <w:t xml:space="preserve">: Encargado de procesar un </w:t>
+      </w:r>
+      <w:proofErr w:type="spellStart"/>
       <w:r>
         <w:rPr>
           <w:i/>
@@ -1951,6 +2061,7 @@
         </w:rPr>
         <w:t>streaming</w:t>
       </w:r>
+      <w:proofErr w:type="spellEnd"/>
       <w:r>
         <w:rPr>
           <w:lang w:val="es-ES"/>
@@ -1994,11 +2105,19 @@
         </w:rPr>
         <w:t xml:space="preserve">Amazon </w:t>
       </w:r>
-      <w:r>
-        <w:rPr>
-          <w:lang w:val="es-ES"/>
-        </w:rPr>
-        <w:t xml:space="preserve">Kinesis. Su función principal es el procesamiento </w:t>
+      <w:proofErr w:type="spellStart"/>
+      <w:r>
+        <w:rPr>
+          <w:lang w:val="es-ES"/>
+        </w:rPr>
+        <w:t>Kinesis</w:t>
+      </w:r>
+      <w:proofErr w:type="spellEnd"/>
+      <w:r>
+        <w:rPr>
+          <w:lang w:val="es-ES"/>
+        </w:rPr>
+        <w:t xml:space="preserve">. Su función principal es el procesamiento </w:t>
       </w:r>
       <w:r>
         <w:rPr>
@@ -2034,7 +2153,63 @@
         <w:rPr>
           <w:lang w:val="es-ES"/>
         </w:rPr>
-        <w:t xml:space="preserve"> pueden ser de video (Kinesis Video Stream) o de datos (Kinesis Data Stream).</w:t>
+        <w:t xml:space="preserve"> pueden ser de video (</w:t>
+      </w:r>
+      <w:proofErr w:type="spellStart"/>
+      <w:r>
+        <w:rPr>
+          <w:lang w:val="es-ES"/>
+        </w:rPr>
+        <w:t>Kinesis</w:t>
+      </w:r>
+      <w:proofErr w:type="spellEnd"/>
+      <w:r>
+        <w:rPr>
+          <w:lang w:val="es-ES"/>
+        </w:rPr>
+        <w:t xml:space="preserve"> Video </w:t>
+      </w:r>
+      <w:proofErr w:type="spellStart"/>
+      <w:r>
+        <w:rPr>
+          <w:lang w:val="es-ES"/>
+        </w:rPr>
+        <w:t>Stream</w:t>
+      </w:r>
+      <w:proofErr w:type="spellEnd"/>
+      <w:r>
+        <w:rPr>
+          <w:lang w:val="es-ES"/>
+        </w:rPr>
+        <w:t>) o de datos (</w:t>
+      </w:r>
+      <w:proofErr w:type="spellStart"/>
+      <w:r>
+        <w:rPr>
+          <w:lang w:val="es-ES"/>
+        </w:rPr>
+        <w:t>Kinesis</w:t>
+      </w:r>
+      <w:proofErr w:type="spellEnd"/>
+      <w:r>
+        <w:rPr>
+          <w:lang w:val="es-ES"/>
+        </w:rPr>
+        <w:t xml:space="preserve"> Data </w:t>
+      </w:r>
+      <w:proofErr w:type="spellStart"/>
+      <w:r>
+        <w:rPr>
+          <w:lang w:val="es-ES"/>
+        </w:rPr>
+        <w:t>Stream</w:t>
+      </w:r>
+      <w:proofErr w:type="spellEnd"/>
+      <w:r>
+        <w:rPr>
+          <w:lang w:val="es-ES"/>
+        </w:rPr>
+        <w:t>).</w:t>
       </w:r>
     </w:p>
     <w:p>
@@ -2098,11 +2273,19 @@
         </w:rPr>
         <w:t xml:space="preserve">Amazon </w:t>
       </w:r>
-      <w:r>
-        <w:rPr>
-          <w:lang w:val="es-ES"/>
-        </w:rPr>
-        <w:t>DynamoDB.</w:t>
+      <w:proofErr w:type="spellStart"/>
+      <w:r>
+        <w:rPr>
+          <w:lang w:val="es-ES"/>
+        </w:rPr>
+        <w:t>DynamoDB</w:t>
+      </w:r>
+      <w:proofErr w:type="spellEnd"/>
+      <w:r>
+        <w:rPr>
+          <w:lang w:val="es-ES"/>
+        </w:rPr>
+        <w:t>.</w:t>
       </w:r>
       <w:r>
         <w:rPr>
@@ -2157,7 +2340,35 @@
         <w:rPr>
           <w:lang w:val="es-ES"/>
         </w:rPr>
-        <w:t>, PostgreSQL, MySQL, MariaDB, Oracle Database y SQL Server.</w:t>
+        <w:t xml:space="preserve">, PostgreSQL, MySQL, </w:t>
+      </w:r>
+      <w:proofErr w:type="spellStart"/>
+      <w:r>
+        <w:rPr>
+          <w:lang w:val="es-ES"/>
+        </w:rPr>
+        <w:t>MariaDB</w:t>
+      </w:r>
+      <w:proofErr w:type="spellEnd"/>
+      <w:r>
+        <w:rPr>
+          <w:lang w:val="es-ES"/>
+        </w:rPr>
+        <w:t xml:space="preserve">, Oracle </w:t>
+      </w:r>
+      <w:proofErr w:type="spellStart"/>
+      <w:r>
+        <w:rPr>
+          <w:lang w:val="es-ES"/>
+        </w:rPr>
+        <w:t>Database</w:t>
+      </w:r>
+      <w:proofErr w:type="spellEnd"/>
+      <w:r>
+        <w:rPr>
+          <w:lang w:val="es-ES"/>
+        </w:rPr>
+        <w:t xml:space="preserve"> y SQL Server.</w:t>
       </w:r>
     </w:p>
     <w:p>
@@ -2190,7 +2401,7 @@
                     <pic:cNvPicPr/>
                   </pic:nvPicPr>
                   <pic:blipFill rotWithShape="1">
-                    <a:blip r:embed="rId9" cstate="print">
+                    <a:blip r:embed="rId10" cstate="print">
                       <a:extLst>
                         <a:ext uri="{28A0092B-C50C-407E-A947-70E740481C1C}">
                           <a14:useLocalDpi xmlns:a14="http://schemas.microsoft.com/office/drawing/2010/main" val="0"/>
@@ -2361,7 +2572,21 @@
         <w:rPr>
           <w:lang w:val="es-ES"/>
         </w:rPr>
-        <w:t xml:space="preserve">La arquitectura ha sido elaborada haciendo uso de la herramienta Cloudcraft </w:t>
+        <w:t xml:space="preserve">La arquitectura ha sido elaborada haciendo uso de la herramienta </w:t>
+      </w:r>
+      <w:proofErr w:type="spellStart"/>
+      <w:r>
+        <w:rPr>
+          <w:lang w:val="es-ES"/>
+        </w:rPr>
+        <w:t>Cloudcraft</w:t>
+      </w:r>
+      <w:proofErr w:type="spellEnd"/>
+      <w:r>
+        <w:rPr>
+          <w:lang w:val="es-ES"/>
+        </w:rPr>
+        <w:t xml:space="preserve"> </w:t>
       </w:r>
       <w:r>
         <w:rPr>
@@ -2466,21 +2691,43 @@
         <w:rPr>
           <w:lang w:val="es-ES"/>
         </w:rPr>
-        <w:t>Amazon Kinesis</w:t>
-      </w:r>
-    </w:p>
-    <w:p>
-      <w:pPr>
-        <w:spacing w:line="276" w:lineRule="auto"/>
-        <w:rPr>
-          <w:lang w:val="es-ES"/>
-        </w:rPr>
-      </w:pPr>
-      <w:r>
-        <w:rPr>
-          <w:lang w:val="es-ES"/>
-        </w:rPr>
-        <w:t xml:space="preserve">El módulo Kinesis de Amazon tiene por objetivo </w:t>
+        <w:t xml:space="preserve">Amazon </w:t>
+      </w:r>
+      <w:proofErr w:type="spellStart"/>
+      <w:r>
+        <w:rPr>
+          <w:lang w:val="es-ES"/>
+        </w:rPr>
+        <w:t>Kinesis</w:t>
+      </w:r>
+      <w:proofErr w:type="spellEnd"/>
+    </w:p>
+    <w:p>
+      <w:pPr>
+        <w:spacing w:line="276" w:lineRule="auto"/>
+        <w:rPr>
+          <w:lang w:val="es-ES"/>
+        </w:rPr>
+      </w:pPr>
+      <w:r>
+        <w:rPr>
+          <w:lang w:val="es-ES"/>
+        </w:rPr>
+        <w:t xml:space="preserve">El módulo </w:t>
+      </w:r>
+      <w:proofErr w:type="spellStart"/>
+      <w:r>
+        <w:rPr>
+          <w:lang w:val="es-ES"/>
+        </w:rPr>
+        <w:t>Kinesis</w:t>
+      </w:r>
+      <w:proofErr w:type="spellEnd"/>
+      <w:r>
+        <w:rPr>
+          <w:lang w:val="es-ES"/>
+        </w:rPr>
+        <w:t xml:space="preserve"> de Amazon tiene por objetivo </w:t>
       </w:r>
       <w:r>
         <w:rPr>
@@ -2554,7 +2801,21 @@
         <w:rPr>
           <w:lang w:val="es-ES"/>
         </w:rPr>
-        <w:t xml:space="preserve">En esta primera versión del sistema se ha optado por el uso de una Raspberry Pi 3 Model B. Raspberry Pi es una placa computadora (SBC) </w:t>
+        <w:t xml:space="preserve">En esta primera versión del sistema se ha optado por el uso de una Raspberry Pi 3 </w:t>
+      </w:r>
+      <w:proofErr w:type="spellStart"/>
+      <w:r>
+        <w:rPr>
+          <w:lang w:val="es-ES"/>
+        </w:rPr>
+        <w:t>Model</w:t>
+      </w:r>
+      <w:proofErr w:type="spellEnd"/>
+      <w:r>
+        <w:rPr>
+          <w:lang w:val="es-ES"/>
+        </w:rPr>
+        <w:t xml:space="preserve"> B. Raspberry Pi es una placa computadora (SBC) </w:t>
       </w:r>
       <w:r>
         <w:rPr>
@@ -2578,7 +2839,21 @@
         <w:rPr>
           <w:lang w:val="es-ES"/>
         </w:rPr>
-        <w:t xml:space="preserve"> (IoT)</w:t>
+        <w:t xml:space="preserve"> (</w:t>
+      </w:r>
+      <w:proofErr w:type="spellStart"/>
+      <w:r>
+        <w:rPr>
+          <w:lang w:val="es-ES"/>
+        </w:rPr>
+        <w:t>IoT</w:t>
+      </w:r>
+      <w:proofErr w:type="spellEnd"/>
+      <w:r>
+        <w:rPr>
+          <w:lang w:val="es-ES"/>
+        </w:rPr>
+        <w:t>)</w:t>
       </w:r>
       <w:r>
         <w:rPr>
@@ -2602,7 +2877,21 @@
         <w:rPr>
           <w:lang w:val="es-ES"/>
         </w:rPr>
-        <w:t>, rondando los 40 € y poseyendo las siguientes características: (1) Chipset Broadcom a 1.2 GHz con procesador ARM Cortex-A 53 de 64 bits y cuatro núcleos, (2) memoria de 1 GB LPDDR2, (3) Bluetooth v4.1 y (4) Wifi 802.11 b/g/n. Además, Raspberry permite la inclusión de módulos que permitan ampliar su funcionalidad</w:t>
+        <w:t xml:space="preserve">, rondando los 40 € y poseyendo las siguientes características: (1) Chipset Broadcom a 1.2 GHz con procesador ARM </w:t>
+      </w:r>
+      <w:proofErr w:type="spellStart"/>
+      <w:r>
+        <w:rPr>
+          <w:lang w:val="es-ES"/>
+        </w:rPr>
+        <w:t>Cortex</w:t>
+      </w:r>
+      <w:proofErr w:type="spellEnd"/>
+      <w:r>
+        <w:rPr>
+          <w:lang w:val="es-ES"/>
+        </w:rPr>
+        <w:t>-A 53 de 64 bits y cuatro núcleos, (2) memoria de 1 GB LPDDR2, (3) Bluetooth v4.1 y (4) Wifi 802.11 b/g/n. Además, Raspberry permite la inclusión de módulos que permitan ampliar su funcionalidad</w:t>
       </w:r>
       <w:r>
         <w:rPr>
@@ -2640,7 +2929,77 @@
         <w:rPr>
           <w:lang w:val="es-ES"/>
         </w:rPr>
-        <w:t xml:space="preserve">El módulo de Kinesis, tal y como está planteado en el sistema desarrollado, se puede dividir en dos partes: Kinesis Video Stream y Kinesis Data Stream. En </w:t>
+        <w:t xml:space="preserve">El módulo de </w:t>
+      </w:r>
+      <w:proofErr w:type="spellStart"/>
+      <w:r>
+        <w:rPr>
+          <w:lang w:val="es-ES"/>
+        </w:rPr>
+        <w:t>Kinesis</w:t>
+      </w:r>
+      <w:proofErr w:type="spellEnd"/>
+      <w:r>
+        <w:rPr>
+          <w:lang w:val="es-ES"/>
+        </w:rPr>
+        <w:t xml:space="preserve">, tal y como está planteado en el sistema desarrollado, se puede dividir en dos partes: </w:t>
+      </w:r>
+      <w:proofErr w:type="spellStart"/>
+      <w:r>
+        <w:rPr>
+          <w:lang w:val="es-ES"/>
+        </w:rPr>
+        <w:t>Kinesis</w:t>
+      </w:r>
+      <w:proofErr w:type="spellEnd"/>
+      <w:r>
+        <w:rPr>
+          <w:lang w:val="es-ES"/>
+        </w:rPr>
+        <w:t xml:space="preserve"> Video </w:t>
+      </w:r>
+      <w:proofErr w:type="spellStart"/>
+      <w:r>
+        <w:rPr>
+          <w:lang w:val="es-ES"/>
+        </w:rPr>
+        <w:t>Stream</w:t>
+      </w:r>
+      <w:proofErr w:type="spellEnd"/>
+      <w:r>
+        <w:rPr>
+          <w:lang w:val="es-ES"/>
+        </w:rPr>
+        <w:t xml:space="preserve"> y </w:t>
+      </w:r>
+      <w:proofErr w:type="spellStart"/>
+      <w:r>
+        <w:rPr>
+          <w:lang w:val="es-ES"/>
+        </w:rPr>
+        <w:t>Kinesis</w:t>
+      </w:r>
+      <w:proofErr w:type="spellEnd"/>
+      <w:r>
+        <w:rPr>
+          <w:lang w:val="es-ES"/>
+        </w:rPr>
+        <w:t xml:space="preserve"> Data </w:t>
+      </w:r>
+      <w:proofErr w:type="spellStart"/>
+      <w:r>
+        <w:rPr>
+          <w:lang w:val="es-ES"/>
+        </w:rPr>
+        <w:t>Stream</w:t>
+      </w:r>
+      <w:proofErr w:type="spellEnd"/>
+      <w:r>
+        <w:rPr>
+          <w:lang w:val="es-ES"/>
+        </w:rPr>
+        <w:t xml:space="preserve">. En </w:t>
       </w:r>
       <w:r>
         <w:rPr>
@@ -2700,7 +3059,21 @@
         <w:rPr>
           <w:lang w:val="es-ES"/>
         </w:rPr>
-        <w:t xml:space="preserve"> ver cómo se mueve el flujo de información, desde que la imagen es captada por la Raspberry hasta que llega la información tratada por el módulo Rekognition </w:t>
+        <w:t xml:space="preserve"> ver cómo se mueve el flujo de información, desde que la imagen es captada por la Raspberry hasta que llega la información tratada por el módulo </w:t>
+      </w:r>
+      <w:proofErr w:type="spellStart"/>
+      <w:r>
+        <w:rPr>
+          <w:lang w:val="es-ES"/>
+        </w:rPr>
+        <w:t>Rekognition</w:t>
+      </w:r>
+      <w:proofErr w:type="spellEnd"/>
+      <w:r>
+        <w:rPr>
+          <w:lang w:val="es-ES"/>
+        </w:rPr>
+        <w:t xml:space="preserve"> </w:t>
       </w:r>
       <w:r>
         <w:rPr>
@@ -2760,7 +3133,7 @@
                     </pic:cNvPicPr>
                   </pic:nvPicPr>
                   <pic:blipFill rotWithShape="1">
-                    <a:blip r:embed="rId10">
+                    <a:blip r:embed="rId11">
                       <a:extLst>
                         <a:ext uri="{28A0092B-C50C-407E-A947-70E740481C1C}">
                           <a14:useLocalDpi xmlns:a14="http://schemas.microsoft.com/office/drawing/2010/main" val="0"/>
@@ -2846,7 +3219,21 @@
         <w:rPr>
           <w:lang w:val="es-ES"/>
         </w:rPr>
-        <w:t>. Flujo de datos de Kinesis. Extraído de [</w:t>
+        <w:t xml:space="preserve">. Flujo de datos de </w:t>
+      </w:r>
+      <w:proofErr w:type="spellStart"/>
+      <w:r>
+        <w:rPr>
+          <w:lang w:val="es-ES"/>
+        </w:rPr>
+        <w:t>Kinesis</w:t>
+      </w:r>
+      <w:proofErr w:type="spellEnd"/>
+      <w:r>
+        <w:rPr>
+          <w:lang w:val="es-ES"/>
+        </w:rPr>
+        <w:t>. Extraído de [</w:t>
       </w:r>
       <w:r>
         <w:rPr>
@@ -2869,25 +3256,55 @@
           <w:lang w:val="es-ES"/>
         </w:rPr>
       </w:pPr>
-      <w:r>
-        <w:rPr>
-          <w:lang w:val="es-ES"/>
-        </w:rPr>
-        <w:t>Kinesis Video Stream</w:t>
-      </w:r>
-    </w:p>
-    <w:p>
-      <w:pPr>
-        <w:spacing w:line="276" w:lineRule="auto"/>
-        <w:rPr>
-          <w:lang w:val="es-ES"/>
-        </w:rPr>
-      </w:pPr>
-      <w:r>
-        <w:rPr>
-          <w:lang w:val="es-ES"/>
-        </w:rPr>
-        <w:t>Este submódulo de Kinesis es el encargado de recibir la información d</w:t>
+      <w:proofErr w:type="spellStart"/>
+      <w:r>
+        <w:rPr>
+          <w:lang w:val="es-ES"/>
+        </w:rPr>
+        <w:t>Kinesis</w:t>
+      </w:r>
+      <w:proofErr w:type="spellEnd"/>
+      <w:r>
+        <w:rPr>
+          <w:lang w:val="es-ES"/>
+        </w:rPr>
+        <w:t xml:space="preserve"> Video </w:t>
+      </w:r>
+      <w:proofErr w:type="spellStart"/>
+      <w:r>
+        <w:rPr>
+          <w:lang w:val="es-ES"/>
+        </w:rPr>
+        <w:t>Stream</w:t>
+      </w:r>
+      <w:proofErr w:type="spellEnd"/>
+    </w:p>
+    <w:p>
+      <w:pPr>
+        <w:spacing w:line="276" w:lineRule="auto"/>
+        <w:rPr>
+          <w:lang w:val="es-ES"/>
+        </w:rPr>
+      </w:pPr>
+      <w:r>
+        <w:rPr>
+          <w:lang w:val="es-ES"/>
+        </w:rPr>
+        <w:t xml:space="preserve">Este submódulo de </w:t>
+      </w:r>
+      <w:proofErr w:type="spellStart"/>
+      <w:r>
+        <w:rPr>
+          <w:lang w:val="es-ES"/>
+        </w:rPr>
+        <w:t>Kinesis</w:t>
+      </w:r>
+      <w:proofErr w:type="spellEnd"/>
+      <w:r>
+        <w:rPr>
+          <w:lang w:val="es-ES"/>
+        </w:rPr>
+        <w:t xml:space="preserve"> es el encargado de recibir la información d</w:t>
       </w:r>
       <w:r>
         <w:rPr>
@@ -2997,7 +3414,35 @@
         <w:rPr>
           <w:lang w:val="es-ES"/>
         </w:rPr>
-        <w:t>Para que Kinesis Video Stream funcione es necesari</w:t>
+        <w:t xml:space="preserve">Para que </w:t>
+      </w:r>
+      <w:proofErr w:type="spellStart"/>
+      <w:r>
+        <w:rPr>
+          <w:lang w:val="es-ES"/>
+        </w:rPr>
+        <w:t>Kinesis</w:t>
+      </w:r>
+      <w:proofErr w:type="spellEnd"/>
+      <w:r>
+        <w:rPr>
+          <w:lang w:val="es-ES"/>
+        </w:rPr>
+        <w:t xml:space="preserve"> Video </w:t>
+      </w:r>
+      <w:proofErr w:type="spellStart"/>
+      <w:r>
+        <w:rPr>
+          <w:lang w:val="es-ES"/>
+        </w:rPr>
+        <w:t>Stream</w:t>
+      </w:r>
+      <w:proofErr w:type="spellEnd"/>
+      <w:r>
+        <w:rPr>
+          <w:lang w:val="es-ES"/>
+        </w:rPr>
+        <w:t xml:space="preserve"> funcione es necesari</w:t>
       </w:r>
       <w:r>
         <w:rPr>
@@ -3011,6 +3456,7 @@
         </w:rPr>
         <w:t xml:space="preserve"> la creación de un </w:t>
       </w:r>
+      <w:proofErr w:type="spellStart"/>
       <w:r>
         <w:rPr>
           <w:i/>
@@ -3025,6 +3471,7 @@
         </w:rPr>
         <w:t>tream</w:t>
       </w:r>
+      <w:proofErr w:type="spellEnd"/>
       <w:r>
         <w:rPr>
           <w:lang w:val="es-ES"/>
@@ -3037,6 +3484,7 @@
         </w:rPr>
         <w:t xml:space="preserve">se tiene que especificar el nombre del </w:t>
       </w:r>
+      <w:proofErr w:type="spellStart"/>
       <w:r>
         <w:rPr>
           <w:i/>
@@ -3044,6 +3492,7 @@
         </w:rPr>
         <w:t>stream</w:t>
       </w:r>
+      <w:proofErr w:type="spellEnd"/>
       <w:r>
         <w:rPr>
           <w:lang w:val="es-ES"/>
@@ -3056,6 +3505,7 @@
         </w:rPr>
         <w:t xml:space="preserve"> “</w:t>
       </w:r>
+      <w:proofErr w:type="spellStart"/>
       <w:r>
         <w:rPr>
           <w:i/>
@@ -3063,6 +3513,7 @@
         </w:rPr>
         <w:t>PiStream</w:t>
       </w:r>
+      <w:proofErr w:type="spellEnd"/>
       <w:r>
         <w:rPr>
           <w:lang w:val="es-ES"/>
@@ -3149,6 +3600,7 @@
         </w:rPr>
         <w:t xml:space="preserve">Una vez creado el </w:t>
       </w:r>
+      <w:proofErr w:type="spellStart"/>
       <w:r>
         <w:rPr>
           <w:i/>
@@ -3156,12 +3608,42 @@
         </w:rPr>
         <w:t>Stream</w:t>
       </w:r>
-      <w:r>
-        <w:rPr>
-          <w:lang w:val="es-ES"/>
-        </w:rPr>
-        <w:t xml:space="preserve"> de Kinesis Video Stream se procede a la ejecución del programa encargado de enviar las imágenes al </w:t>
-      </w:r>
+      <w:proofErr w:type="spellEnd"/>
+      <w:r>
+        <w:rPr>
+          <w:lang w:val="es-ES"/>
+        </w:rPr>
+        <w:t xml:space="preserve"> de </w:t>
+      </w:r>
+      <w:proofErr w:type="spellStart"/>
+      <w:r>
+        <w:rPr>
+          <w:lang w:val="es-ES"/>
+        </w:rPr>
+        <w:t>Kinesis</w:t>
+      </w:r>
+      <w:proofErr w:type="spellEnd"/>
+      <w:r>
+        <w:rPr>
+          <w:lang w:val="es-ES"/>
+        </w:rPr>
+        <w:t xml:space="preserve"> Video </w:t>
+      </w:r>
+      <w:proofErr w:type="spellStart"/>
+      <w:r>
+        <w:rPr>
+          <w:lang w:val="es-ES"/>
+        </w:rPr>
+        <w:t>Stream</w:t>
+      </w:r>
+      <w:proofErr w:type="spellEnd"/>
+      <w:r>
+        <w:rPr>
+          <w:lang w:val="es-ES"/>
+        </w:rPr>
+        <w:t xml:space="preserve"> se procede a la ejecución del programa encargado de enviar las imágenes al </w:t>
+      </w:r>
+      <w:proofErr w:type="spellStart"/>
       <w:r>
         <w:rPr>
           <w:i/>
@@ -3169,6 +3651,7 @@
         </w:rPr>
         <w:t>Stream</w:t>
       </w:r>
+      <w:proofErr w:type="spellEnd"/>
       <w:r>
         <w:rPr>
           <w:lang w:val="es-ES"/>
@@ -3237,6 +3720,7 @@
         </w:rPr>
         <w:t xml:space="preserve"> el nombre del </w:t>
       </w:r>
+      <w:proofErr w:type="spellStart"/>
       <w:r>
         <w:rPr>
           <w:i/>
@@ -3251,12 +3735,21 @@
         </w:rPr>
         <w:t>treamer</w:t>
       </w:r>
-      <w:r>
-        <w:rPr>
-          <w:lang w:val="es-ES"/>
-        </w:rPr>
-        <w:t xml:space="preserve"> de video, en nuestro caso “PiStream</w:t>
-      </w:r>
+      <w:proofErr w:type="spellEnd"/>
+      <w:r>
+        <w:rPr>
+          <w:lang w:val="es-ES"/>
+        </w:rPr>
+        <w:t xml:space="preserve"> de video, en nuestro caso “</w:t>
+      </w:r>
+      <w:proofErr w:type="spellStart"/>
+      <w:r>
+        <w:rPr>
+          <w:lang w:val="es-ES"/>
+        </w:rPr>
+        <w:t>PiStream</w:t>
+      </w:r>
+      <w:proofErr w:type="spellEnd"/>
       <w:r>
         <w:rPr>
           <w:lang w:val="es-ES"/>
@@ -3321,7 +3814,21 @@
         <w:rPr>
           <w:lang w:val="es-ES"/>
         </w:rPr>
-        <w:t xml:space="preserve"> Streamer, se tiene que especificar el ancho del video a 640, la altura del video a 480 y la velocidad de los fotogramas a 15.</w:t>
+        <w:t xml:space="preserve"> </w:t>
+      </w:r>
+      <w:proofErr w:type="spellStart"/>
+      <w:r>
+        <w:rPr>
+          <w:lang w:val="es-ES"/>
+        </w:rPr>
+        <w:t>Streamer</w:t>
+      </w:r>
+      <w:proofErr w:type="spellEnd"/>
+      <w:r>
+        <w:rPr>
+          <w:lang w:val="es-ES"/>
+        </w:rPr>
+        <w:t>, se tiene que especificar el ancho del video a 640, la altura del video a 480 y la velocidad de los fotogramas a 15.</w:t>
       </w:r>
     </w:p>
     <w:p>
@@ -3374,7 +3881,49 @@
         <w:rPr>
           <w:lang w:val="es-ES"/>
         </w:rPr>
-        <w:t xml:space="preserve"> la conexión de entrada a Amazon, para ello se ha creado el usuario “kinesis-video-raspberry-pi-producer”. </w:t>
+        <w:t xml:space="preserve"> la conexión de entrada a Amazon, para ello se ha creado el usuario “</w:t>
+      </w:r>
+      <w:proofErr w:type="spellStart"/>
+      <w:r>
+        <w:rPr>
+          <w:lang w:val="es-ES"/>
+        </w:rPr>
+        <w:t>kinesis</w:t>
+      </w:r>
+      <w:proofErr w:type="spellEnd"/>
+      <w:r>
+        <w:rPr>
+          <w:lang w:val="es-ES"/>
+        </w:rPr>
+        <w:t>-video-</w:t>
+      </w:r>
+      <w:proofErr w:type="spellStart"/>
+      <w:r>
+        <w:rPr>
+          <w:lang w:val="es-ES"/>
+        </w:rPr>
+        <w:t>raspberry</w:t>
+      </w:r>
+      <w:proofErr w:type="spellEnd"/>
+      <w:r>
+        <w:rPr>
+          <w:lang w:val="es-ES"/>
+        </w:rPr>
+        <w:t>-pi-</w:t>
+      </w:r>
+      <w:proofErr w:type="spellStart"/>
+      <w:r>
+        <w:rPr>
+          <w:lang w:val="es-ES"/>
+        </w:rPr>
+        <w:t>producer</w:t>
+      </w:r>
+      <w:proofErr w:type="spellEnd"/>
+      <w:r>
+        <w:rPr>
+          <w:lang w:val="es-ES"/>
+        </w:rPr>
+        <w:t xml:space="preserve">”. </w:t>
       </w:r>
     </w:p>
     <w:p>
@@ -3412,7 +3961,35 @@
         <w:rPr>
           <w:lang w:val="es-ES"/>
         </w:rPr>
-        <w:t xml:space="preserve"> programa y accediendo a Kinesis Video Stream desde la consola de AWS, </w:t>
+        <w:t xml:space="preserve"> programa y accediendo a </w:t>
+      </w:r>
+      <w:proofErr w:type="spellStart"/>
+      <w:r>
+        <w:rPr>
+          <w:lang w:val="es-ES"/>
+        </w:rPr>
+        <w:t>Kinesis</w:t>
+      </w:r>
+      <w:proofErr w:type="spellEnd"/>
+      <w:r>
+        <w:rPr>
+          <w:lang w:val="es-ES"/>
+        </w:rPr>
+        <w:t xml:space="preserve"> Video </w:t>
+      </w:r>
+      <w:proofErr w:type="spellStart"/>
+      <w:r>
+        <w:rPr>
+          <w:lang w:val="es-ES"/>
+        </w:rPr>
+        <w:t>Stream</w:t>
+      </w:r>
+      <w:proofErr w:type="spellEnd"/>
+      <w:r>
+        <w:rPr>
+          <w:lang w:val="es-ES"/>
+        </w:rPr>
+        <w:t xml:space="preserve"> desde la consola de AWS, </w:t>
       </w:r>
       <w:r>
         <w:rPr>
@@ -3511,7 +4088,7 @@
                     <pic:cNvPicPr/>
                   </pic:nvPicPr>
                   <pic:blipFill rotWithShape="1">
-                    <a:blip r:embed="rId11"/>
+                    <a:blip r:embed="rId12"/>
                     <a:srcRect t="9413" r="1923" b="5250"/>
                     <a:stretch/>
                   </pic:blipFill>
@@ -3590,8 +4167,30 @@
         <w:rPr>
           <w:lang w:val="es-ES"/>
         </w:rPr>
-        <w:t>. Video capturado por Kinesis Video Stream</w:t>
-      </w:r>
+        <w:t xml:space="preserve">. Video capturado por </w:t>
+      </w:r>
+      <w:proofErr w:type="spellStart"/>
+      <w:r>
+        <w:rPr>
+          <w:lang w:val="es-ES"/>
+        </w:rPr>
+        <w:t>Kinesis</w:t>
+      </w:r>
+      <w:proofErr w:type="spellEnd"/>
+      <w:r>
+        <w:rPr>
+          <w:lang w:val="es-ES"/>
+        </w:rPr>
+        <w:t xml:space="preserve"> Video </w:t>
+      </w:r>
+      <w:proofErr w:type="spellStart"/>
+      <w:r>
+        <w:rPr>
+          <w:lang w:val="es-ES"/>
+        </w:rPr>
+        <w:t>Stream</w:t>
+      </w:r>
+      <w:proofErr w:type="spellEnd"/>
     </w:p>
     <w:p>
       <w:pPr>
@@ -3601,25 +4200,69 @@
           <w:lang w:val="es-ES"/>
         </w:rPr>
       </w:pPr>
-      <w:r>
-        <w:rPr>
-          <w:lang w:val="es-ES"/>
-        </w:rPr>
-        <w:t>Kinesis Data Stream</w:t>
-      </w:r>
-    </w:p>
-    <w:p>
-      <w:pPr>
-        <w:spacing w:line="276" w:lineRule="auto"/>
-        <w:rPr>
-          <w:lang w:val="es-ES"/>
-        </w:rPr>
-      </w:pPr>
-      <w:r>
-        <w:rPr>
-          <w:lang w:val="es-ES"/>
-        </w:rPr>
-        <w:t xml:space="preserve">Este submódulo de Kinesis es el encargado de recibir la información emitida por Rekognition, tal y como se puede visualizar en </w:t>
+      <w:proofErr w:type="spellStart"/>
+      <w:r>
+        <w:rPr>
+          <w:lang w:val="es-ES"/>
+        </w:rPr>
+        <w:t>Kinesis</w:t>
+      </w:r>
+      <w:proofErr w:type="spellEnd"/>
+      <w:r>
+        <w:rPr>
+          <w:lang w:val="es-ES"/>
+        </w:rPr>
+        <w:t xml:space="preserve"> Data </w:t>
+      </w:r>
+      <w:proofErr w:type="spellStart"/>
+      <w:r>
+        <w:rPr>
+          <w:lang w:val="es-ES"/>
+        </w:rPr>
+        <w:t>Stream</w:t>
+      </w:r>
+      <w:proofErr w:type="spellEnd"/>
+    </w:p>
+    <w:p>
+      <w:pPr>
+        <w:spacing w:line="276" w:lineRule="auto"/>
+        <w:rPr>
+          <w:lang w:val="es-ES"/>
+        </w:rPr>
+      </w:pPr>
+      <w:r>
+        <w:rPr>
+          <w:lang w:val="es-ES"/>
+        </w:rPr>
+        <w:t xml:space="preserve">Este submódulo de </w:t>
+      </w:r>
+      <w:proofErr w:type="spellStart"/>
+      <w:r>
+        <w:rPr>
+          <w:lang w:val="es-ES"/>
+        </w:rPr>
+        <w:t>Kinesis</w:t>
+      </w:r>
+      <w:proofErr w:type="spellEnd"/>
+      <w:r>
+        <w:rPr>
+          <w:lang w:val="es-ES"/>
+        </w:rPr>
+        <w:t xml:space="preserve"> es el encargado de recibir la información emitida por </w:t>
+      </w:r>
+      <w:proofErr w:type="spellStart"/>
+      <w:r>
+        <w:rPr>
+          <w:lang w:val="es-ES"/>
+        </w:rPr>
+        <w:t>Rekognition</w:t>
+      </w:r>
+      <w:proofErr w:type="spellEnd"/>
+      <w:r>
+        <w:rPr>
+          <w:lang w:val="es-ES"/>
+        </w:rPr>
+        <w:t xml:space="preserve">, tal y como se puede visualizar en </w:t>
       </w:r>
       <w:r>
         <w:rPr>
@@ -3660,8 +4303,16 @@
         <w:rPr>
           <w:lang w:val="es-ES"/>
         </w:rPr>
-        <w:t>Amazon Rekognition</w:t>
-      </w:r>
+        <w:t xml:space="preserve">Amazon </w:t>
+      </w:r>
+      <w:proofErr w:type="spellStart"/>
+      <w:r>
+        <w:rPr>
+          <w:lang w:val="es-ES"/>
+        </w:rPr>
+        <w:t>Rekognition</w:t>
+      </w:r>
+      <w:proofErr w:type="spellEnd"/>
       <w:r>
         <w:rPr>
           <w:lang w:val="es-ES"/>
@@ -3672,7 +4323,35 @@
         <w:rPr>
           <w:lang w:val="es-ES"/>
         </w:rPr>
-        <w:t xml:space="preserve">. Para entender la información que recibe Kinesis Data Stream, se recomienda leer en primera instancia el módulo de </w:t>
+        <w:t xml:space="preserve">. Para entender la información que recibe </w:t>
+      </w:r>
+      <w:proofErr w:type="spellStart"/>
+      <w:r>
+        <w:rPr>
+          <w:lang w:val="es-ES"/>
+        </w:rPr>
+        <w:t>Kinesis</w:t>
+      </w:r>
+      <w:proofErr w:type="spellEnd"/>
+      <w:r>
+        <w:rPr>
+          <w:lang w:val="es-ES"/>
+        </w:rPr>
+        <w:t xml:space="preserve"> Data </w:t>
+      </w:r>
+      <w:proofErr w:type="spellStart"/>
+      <w:r>
+        <w:rPr>
+          <w:lang w:val="es-ES"/>
+        </w:rPr>
+        <w:t>Stream</w:t>
+      </w:r>
+      <w:proofErr w:type="spellEnd"/>
+      <w:r>
+        <w:rPr>
+          <w:lang w:val="es-ES"/>
+        </w:rPr>
+        <w:t xml:space="preserve">, se recomienda leer en primera instancia el módulo de </w:t>
       </w:r>
       <w:r>
         <w:rPr>
@@ -3707,8 +4386,16 @@
         <w:rPr>
           <w:lang w:val="es-ES"/>
         </w:rPr>
-        <w:t>Amazon Rekognition</w:t>
-      </w:r>
+        <w:t xml:space="preserve">Amazon </w:t>
+      </w:r>
+      <w:proofErr w:type="spellStart"/>
+      <w:r>
+        <w:rPr>
+          <w:lang w:val="es-ES"/>
+        </w:rPr>
+        <w:t>Rekognition</w:t>
+      </w:r>
+      <w:proofErr w:type="spellEnd"/>
       <w:r>
         <w:rPr>
           <w:lang w:val="es-ES"/>
@@ -3733,8 +4420,23 @@
         <w:rPr>
           <w:lang w:val="es-ES"/>
         </w:rPr>
-        <w:t xml:space="preserve">Para empezar a recibir la información enviada por Rekognition, se debe de crear un </w:t>
-      </w:r>
+        <w:t xml:space="preserve">Para empezar a recibir la información enviada por </w:t>
+      </w:r>
+      <w:proofErr w:type="spellStart"/>
+      <w:r>
+        <w:rPr>
+          <w:lang w:val="es-ES"/>
+        </w:rPr>
+        <w:t>Rekognition</w:t>
+      </w:r>
+      <w:proofErr w:type="spellEnd"/>
+      <w:r>
+        <w:rPr>
+          <w:lang w:val="es-ES"/>
+        </w:rPr>
+        <w:t xml:space="preserve">, se debe de crear un </w:t>
+      </w:r>
+      <w:proofErr w:type="spellStart"/>
       <w:r>
         <w:rPr>
           <w:i/>
@@ -3742,12 +4444,14 @@
         </w:rPr>
         <w:t>Streamer</w:t>
       </w:r>
+      <w:proofErr w:type="spellEnd"/>
       <w:r>
         <w:rPr>
           <w:lang w:val="es-ES"/>
         </w:rPr>
         <w:t xml:space="preserve"> de datos (no confundir con el </w:t>
       </w:r>
+      <w:proofErr w:type="spellStart"/>
       <w:r>
         <w:rPr>
           <w:i/>
@@ -3755,6 +4459,7 @@
         </w:rPr>
         <w:t>Streamer</w:t>
       </w:r>
+      <w:proofErr w:type="spellEnd"/>
       <w:r>
         <w:rPr>
           <w:lang w:val="es-ES"/>
@@ -3765,7 +4470,21 @@
         <w:rPr>
           <w:lang w:val="es-ES"/>
         </w:rPr>
-        <w:t>Para crear el Streamer hay que especificar un nombre para su identificación, en nuestro caso</w:t>
+        <w:t xml:space="preserve">Para crear el </w:t>
+      </w:r>
+      <w:proofErr w:type="spellStart"/>
+      <w:r>
+        <w:rPr>
+          <w:lang w:val="es-ES"/>
+        </w:rPr>
+        <w:t>Streamer</w:t>
+      </w:r>
+      <w:proofErr w:type="spellEnd"/>
+      <w:r>
+        <w:rPr>
+          <w:lang w:val="es-ES"/>
+        </w:rPr>
+        <w:t xml:space="preserve"> hay que especificar un nombre para su identificación, en nuestro caso</w:t>
       </w:r>
       <w:r>
         <w:rPr>
@@ -3773,6 +4492,7 @@
         </w:rPr>
         <w:t xml:space="preserve"> “</w:t>
       </w:r>
+      <w:proofErr w:type="spellStart"/>
       <w:r>
         <w:rPr>
           <w:i/>
@@ -3780,6 +4500,7 @@
         </w:rPr>
         <w:t>FacialRecognition</w:t>
       </w:r>
+      <w:proofErr w:type="spellEnd"/>
       <w:r>
         <w:rPr>
           <w:lang w:val="es-ES"/>
@@ -3866,22 +4587,44 @@
         <w:rPr>
           <w:lang w:val="es-ES"/>
         </w:rPr>
-        <w:t>Amazon Rekognition</w:t>
+        <w:t xml:space="preserve">Amazon </w:t>
+      </w:r>
+      <w:proofErr w:type="spellStart"/>
+      <w:r>
+        <w:rPr>
+          <w:lang w:val="es-ES"/>
+        </w:rPr>
+        <w:t>Rekognition</w:t>
       </w:r>
       <w:bookmarkEnd w:id="3"/>
-    </w:p>
-    <w:p>
-      <w:pPr>
-        <w:spacing w:line="276" w:lineRule="auto"/>
-        <w:rPr>
-          <w:lang w:val="es-ES"/>
-        </w:rPr>
-      </w:pPr>
-      <w:r>
-        <w:rPr>
-          <w:lang w:val="es-ES"/>
-        </w:rPr>
-        <w:t>El módulo Rekognition de Amazon tiene por objetivo la detección de personas en un</w:t>
+      <w:proofErr w:type="spellEnd"/>
+    </w:p>
+    <w:p>
+      <w:pPr>
+        <w:spacing w:line="276" w:lineRule="auto"/>
+        <w:rPr>
+          <w:lang w:val="es-ES"/>
+        </w:rPr>
+      </w:pPr>
+      <w:r>
+        <w:rPr>
+          <w:lang w:val="es-ES"/>
+        </w:rPr>
+        <w:t xml:space="preserve">El módulo </w:t>
+      </w:r>
+      <w:proofErr w:type="spellStart"/>
+      <w:r>
+        <w:rPr>
+          <w:lang w:val="es-ES"/>
+        </w:rPr>
+        <w:t>Rekognition</w:t>
+      </w:r>
+      <w:proofErr w:type="spellEnd"/>
+      <w:r>
+        <w:rPr>
+          <w:lang w:val="es-ES"/>
+        </w:rPr>
+        <w:t xml:space="preserve"> de Amazon tiene por objetivo la detección de personas en un</w:t>
       </w:r>
       <w:r>
         <w:rPr>
@@ -3907,7 +4650,21 @@
         <w:rPr>
           <w:lang w:val="es-ES"/>
         </w:rPr>
-        <w:t xml:space="preserve">En este sistema Amazon Rekognition tiene </w:t>
+        <w:t xml:space="preserve">En este sistema Amazon </w:t>
+      </w:r>
+      <w:proofErr w:type="spellStart"/>
+      <w:r>
+        <w:rPr>
+          <w:lang w:val="es-ES"/>
+        </w:rPr>
+        <w:t>Rekognition</w:t>
+      </w:r>
+      <w:proofErr w:type="spellEnd"/>
+      <w:r>
+        <w:rPr>
+          <w:lang w:val="es-ES"/>
+        </w:rPr>
+        <w:t xml:space="preserve"> tiene </w:t>
       </w:r>
       <w:r>
         <w:rPr>
@@ -3925,7 +4682,21 @@
         <w:rPr>
           <w:lang w:val="es-ES"/>
         </w:rPr>
-        <w:t xml:space="preserve"> la detección de personas en tiempo real. La ventaja de utilizar Rekognition frente a otras propuestas es que el módulo de detección ya está entrenado y probado por Amazon, </w:t>
+        <w:t xml:space="preserve"> la detección de personas en tiempo real. La ventaja de utilizar </w:t>
+      </w:r>
+      <w:proofErr w:type="spellStart"/>
+      <w:r>
+        <w:rPr>
+          <w:lang w:val="es-ES"/>
+        </w:rPr>
+        <w:t>Rekognition</w:t>
+      </w:r>
+      <w:proofErr w:type="spellEnd"/>
+      <w:r>
+        <w:rPr>
+          <w:lang w:val="es-ES"/>
+        </w:rPr>
+        <w:t xml:space="preserve"> frente a otras propuestas es que el módulo de detección ya está entrenado y probado por Amazon, </w:t>
       </w:r>
       <w:r>
         <w:rPr>
@@ -3951,7 +4722,21 @@
         <w:rPr>
           <w:lang w:val="es-ES"/>
         </w:rPr>
-        <w:t xml:space="preserve">El sistema desarrollado plantea el funcionamiento de Rekognition de la siguiente forma: </w:t>
+        <w:t xml:space="preserve">El sistema desarrollado plantea el funcionamiento de </w:t>
+      </w:r>
+      <w:proofErr w:type="spellStart"/>
+      <w:r>
+        <w:rPr>
+          <w:lang w:val="es-ES"/>
+        </w:rPr>
+        <w:t>Rekognition</w:t>
+      </w:r>
+      <w:proofErr w:type="spellEnd"/>
+      <w:r>
+        <w:rPr>
+          <w:lang w:val="es-ES"/>
+        </w:rPr>
+        <w:t xml:space="preserve"> de la siguiente forma: </w:t>
       </w:r>
       <w:r>
         <w:rPr>
@@ -3963,7 +4748,21 @@
         <w:rPr>
           <w:lang w:val="es-ES"/>
         </w:rPr>
-        <w:t xml:space="preserve">un flujo de video capturado en tiempo real entra en el módulo de Rekognition, </w:t>
+        <w:t xml:space="preserve">un flujo de video capturado en tiempo real entra en el módulo de </w:t>
+      </w:r>
+      <w:proofErr w:type="spellStart"/>
+      <w:r>
+        <w:rPr>
+          <w:lang w:val="es-ES"/>
+        </w:rPr>
+        <w:t>Rekognition</w:t>
+      </w:r>
+      <w:proofErr w:type="spellEnd"/>
+      <w:r>
+        <w:rPr>
+          <w:lang w:val="es-ES"/>
+        </w:rPr>
+        <w:t xml:space="preserve">, </w:t>
       </w:r>
       <w:r>
         <w:rPr>
@@ -4013,7 +4812,35 @@
         <w:rPr>
           <w:lang w:val="es-ES"/>
         </w:rPr>
-        <w:t>Para almacenar rostros en el sistema es necesario crear una colección de caras en Rekognition. Para cada rostro que se quiere almacenar en el sistema se tiene que especificar: (1) en qué colección de caras se va a almacenar, (2) dónde se encuentra alojado el rostro, en nuestro caso en un Bucket de S3 con nombre “user.pgytic.esiiab.com”, y (3) un nombre que sirve de identificador para reconocer qué rostros hay almacenados en la colección de caras</w:t>
+        <w:t xml:space="preserve">Para almacenar rostros en el sistema es necesario crear una colección de caras en </w:t>
+      </w:r>
+      <w:proofErr w:type="spellStart"/>
+      <w:r>
+        <w:rPr>
+          <w:lang w:val="es-ES"/>
+        </w:rPr>
+        <w:t>Rekognition</w:t>
+      </w:r>
+      <w:proofErr w:type="spellEnd"/>
+      <w:r>
+        <w:rPr>
+          <w:lang w:val="es-ES"/>
+        </w:rPr>
+        <w:t xml:space="preserve">. Para cada rostro que se quiere almacenar en el sistema se tiene que especificar: (1) en qué colección de caras se va a almacenar, (2) dónde se encuentra alojado el rostro, en nuestro caso en un </w:t>
+      </w:r>
+      <w:proofErr w:type="spellStart"/>
+      <w:r>
+        <w:rPr>
+          <w:lang w:val="es-ES"/>
+        </w:rPr>
+        <w:t>Bucket</w:t>
+      </w:r>
+      <w:proofErr w:type="spellEnd"/>
+      <w:r>
+        <w:rPr>
+          <w:lang w:val="es-ES"/>
+        </w:rPr>
+        <w:t xml:space="preserve"> de S3 con nombre “user.pgytic.esiiab.com”, y (3) un nombre que sirve de identificador para reconocer qué rostros hay almacenados en la colección de caras</w:t>
       </w:r>
       <w:r>
         <w:rPr>
@@ -4098,7 +4925,21 @@
         <w:rPr>
           <w:lang w:val="es-ES"/>
         </w:rPr>
-        <w:t xml:space="preserve"> encargado de subir las imágenes de la persona a S3 y de su registro en la colección de caras de Rekognition.</w:t>
+        <w:t xml:space="preserve"> encargado de subir las imágenes de la persona a S3 y de su registro en la colección de caras de </w:t>
+      </w:r>
+      <w:proofErr w:type="spellStart"/>
+      <w:r>
+        <w:rPr>
+          <w:lang w:val="es-ES"/>
+        </w:rPr>
+        <w:t>Rekognition</w:t>
+      </w:r>
+      <w:proofErr w:type="spellEnd"/>
+      <w:r>
+        <w:rPr>
+          <w:lang w:val="es-ES"/>
+        </w:rPr>
+        <w:t>.</w:t>
       </w:r>
     </w:p>
     <w:p>
@@ -4130,13 +4971,35 @@
         <w:rPr>
           <w:lang w:val="es-ES"/>
         </w:rPr>
-        <w:t>lección de caras de Rekognition</w:t>
-      </w:r>
-      <w:r>
-        <w:rPr>
-          <w:lang w:val="es-ES"/>
-        </w:rPr>
-        <w:t xml:space="preserve"> se tiene que proceder a la configuración de Rekognition. </w:t>
+        <w:t xml:space="preserve">lección de caras de </w:t>
+      </w:r>
+      <w:proofErr w:type="spellStart"/>
+      <w:r>
+        <w:rPr>
+          <w:lang w:val="es-ES"/>
+        </w:rPr>
+        <w:t>Rekognition</w:t>
+      </w:r>
+      <w:proofErr w:type="spellEnd"/>
+      <w:r>
+        <w:rPr>
+          <w:lang w:val="es-ES"/>
+        </w:rPr>
+        <w:t xml:space="preserve"> se tiene que proceder a la configuración de </w:t>
+      </w:r>
+      <w:proofErr w:type="spellStart"/>
+      <w:r>
+        <w:rPr>
+          <w:lang w:val="es-ES"/>
+        </w:rPr>
+        <w:t>Rekognition</w:t>
+      </w:r>
+      <w:proofErr w:type="spellEnd"/>
+      <w:r>
+        <w:rPr>
+          <w:lang w:val="es-ES"/>
+        </w:rPr>
+        <w:t xml:space="preserve">. </w:t>
       </w:r>
       <w:r>
         <w:rPr>
@@ -4162,6 +5025,7 @@
         </w:rPr>
         <w:t xml:space="preserve"> </w:t>
       </w:r>
+      <w:proofErr w:type="spellStart"/>
       <w:r>
         <w:rPr>
           <w:i/>
@@ -4169,6 +5033,7 @@
         </w:rPr>
         <w:t>Streamer</w:t>
       </w:r>
+      <w:proofErr w:type="spellEnd"/>
       <w:r>
         <w:rPr>
           <w:lang w:val="es-ES"/>
@@ -4179,7 +5044,21 @@
         <w:rPr>
           <w:lang w:val="es-ES"/>
         </w:rPr>
-        <w:t>se utilizará, en nuestro caso “PiStream”, (2)</w:t>
+        <w:t>se utilizará, en nuestro caso “</w:t>
+      </w:r>
+      <w:proofErr w:type="spellStart"/>
+      <w:r>
+        <w:rPr>
+          <w:lang w:val="es-ES"/>
+        </w:rPr>
+        <w:t>PiStream</w:t>
+      </w:r>
+      <w:proofErr w:type="spellEnd"/>
+      <w:r>
+        <w:rPr>
+          <w:lang w:val="es-ES"/>
+        </w:rPr>
+        <w:t>”, (2)</w:t>
       </w:r>
       <w:r>
         <w:rPr>
@@ -4199,6 +5078,7 @@
         </w:rPr>
         <w:t xml:space="preserve"> </w:t>
       </w:r>
+      <w:proofErr w:type="spellStart"/>
       <w:r>
         <w:rPr>
           <w:i/>
@@ -4206,6 +5086,7 @@
         </w:rPr>
         <w:t>Streamer</w:t>
       </w:r>
+      <w:proofErr w:type="spellEnd"/>
       <w:r>
         <w:rPr>
           <w:lang w:val="es-ES"/>
@@ -4228,7 +5109,14 @@
         <w:rPr>
           <w:lang w:val="es-ES"/>
         </w:rPr>
-        <w:t>, en nuestro caso “Fac</w:t>
+        <w:t>, en nuestro caso “</w:t>
+      </w:r>
+      <w:proofErr w:type="spellStart"/>
+      <w:r>
+        <w:rPr>
+          <w:lang w:val="es-ES"/>
+        </w:rPr>
+        <w:t>Fac</w:t>
       </w:r>
       <w:r>
         <w:rPr>
@@ -4240,7 +5128,14 @@
         <w:rPr>
           <w:lang w:val="es-ES"/>
         </w:rPr>
-        <w:t>Recognition”, (3)</w:t>
+        <w:t>Recognition</w:t>
+      </w:r>
+      <w:proofErr w:type="spellEnd"/>
+      <w:r>
+        <w:rPr>
+          <w:lang w:val="es-ES"/>
+        </w:rPr>
+        <w:t>”, (3)</w:t>
       </w:r>
       <w:r>
         <w:rPr>
@@ -4278,7 +5173,49 @@
         <w:rPr>
           <w:lang w:val="es-ES"/>
         </w:rPr>
-        <w:t xml:space="preserve">La información que arrojará Rekognition sobre el Kinesis Video Stream es un JSON, tal y como se puede visualizar en la </w:t>
+        <w:t xml:space="preserve">La información que arrojará </w:t>
+      </w:r>
+      <w:proofErr w:type="spellStart"/>
+      <w:r>
+        <w:rPr>
+          <w:lang w:val="es-ES"/>
+        </w:rPr>
+        <w:t>Rekognition</w:t>
+      </w:r>
+      <w:proofErr w:type="spellEnd"/>
+      <w:r>
+        <w:rPr>
+          <w:lang w:val="es-ES"/>
+        </w:rPr>
+        <w:t xml:space="preserve"> sobre el </w:t>
+      </w:r>
+      <w:proofErr w:type="spellStart"/>
+      <w:r>
+        <w:rPr>
+          <w:lang w:val="es-ES"/>
+        </w:rPr>
+        <w:t>Kinesis</w:t>
+      </w:r>
+      <w:proofErr w:type="spellEnd"/>
+      <w:r>
+        <w:rPr>
+          <w:lang w:val="es-ES"/>
+        </w:rPr>
+        <w:t xml:space="preserve"> Video </w:t>
+      </w:r>
+      <w:proofErr w:type="spellStart"/>
+      <w:r>
+        <w:rPr>
+          <w:lang w:val="es-ES"/>
+        </w:rPr>
+        <w:t>Stream</w:t>
+      </w:r>
+      <w:proofErr w:type="spellEnd"/>
+      <w:r>
+        <w:rPr>
+          <w:lang w:val="es-ES"/>
+        </w:rPr>
+        <w:t xml:space="preserve"> es un JSON, tal y como se puede visualizar en la </w:t>
       </w:r>
       <w:r>
         <w:rPr>
@@ -4338,7 +5275,21 @@
         <w:rPr>
           <w:lang w:val="es-ES"/>
         </w:rPr>
-        <w:t xml:space="preserve"> la parte de “MatchedFaces”, ya que </w:t>
+        <w:t xml:space="preserve"> la parte de “</w:t>
+      </w:r>
+      <w:proofErr w:type="spellStart"/>
+      <w:r>
+        <w:rPr>
+          <w:lang w:val="es-ES"/>
+        </w:rPr>
+        <w:t>MatchedFaces</w:t>
+      </w:r>
+      <w:proofErr w:type="spellEnd"/>
+      <w:r>
+        <w:rPr>
+          <w:lang w:val="es-ES"/>
+        </w:rPr>
+        <w:t xml:space="preserve">”, ya que </w:t>
       </w:r>
       <w:r>
         <w:rPr>
@@ -4430,7 +5381,21 @@
         <w:rPr>
           <w:lang w:val="es-ES"/>
         </w:rPr>
-        <w:t>. JSON generado por Rekognition. Extraído de [2]</w:t>
+        <w:t xml:space="preserve">. JSON generado por </w:t>
+      </w:r>
+      <w:proofErr w:type="spellStart"/>
+      <w:r>
+        <w:rPr>
+          <w:lang w:val="es-ES"/>
+        </w:rPr>
+        <w:t>Rekognition</w:t>
+      </w:r>
+      <w:proofErr w:type="spellEnd"/>
+      <w:r>
+        <w:rPr>
+          <w:lang w:val="es-ES"/>
+        </w:rPr>
+        <w:t>. Extraído de [2]</w:t>
       </w:r>
       <w:bookmarkEnd w:id="5"/>
     </w:p>
@@ -4481,7 +5446,25 @@
                 <w:sz w:val="16"/>
                 <w:lang w:val="en-GB"/>
               </w:rPr>
-              <w:t xml:space="preserve">  "InputInformation": {</w:t>
+              <w:t xml:space="preserve">  "</w:t>
+            </w:r>
+            <w:proofErr w:type="spellStart"/>
+            <w:r>
+              <w:rPr>
+                <w:rFonts w:ascii="Times New Roman" w:hAnsi="Times New Roman" w:cs="Times New Roman"/>
+                <w:sz w:val="16"/>
+                <w:lang w:val="en-GB"/>
+              </w:rPr>
+              <w:t>InputInformation</w:t>
+            </w:r>
+            <w:proofErr w:type="spellEnd"/>
+            <w:r>
+              <w:rPr>
+                <w:rFonts w:ascii="Times New Roman" w:hAnsi="Times New Roman" w:cs="Times New Roman"/>
+                <w:sz w:val="16"/>
+                <w:lang w:val="en-GB"/>
+              </w:rPr>
+              <w:t>": {</w:t>
             </w:r>
           </w:p>
           <w:p>
@@ -4499,7 +5482,25 @@
                 <w:sz w:val="16"/>
                 <w:lang w:val="en-GB"/>
               </w:rPr>
-              <w:t xml:space="preserve">    "KinesisVideo": {</w:t>
+              <w:t xml:space="preserve">    "</w:t>
+            </w:r>
+            <w:proofErr w:type="spellStart"/>
+            <w:r>
+              <w:rPr>
+                <w:rFonts w:ascii="Times New Roman" w:hAnsi="Times New Roman" w:cs="Times New Roman"/>
+                <w:sz w:val="16"/>
+                <w:lang w:val="en-GB"/>
+              </w:rPr>
+              <w:t>KinesisVideo</w:t>
+            </w:r>
+            <w:proofErr w:type="spellEnd"/>
+            <w:r>
+              <w:rPr>
+                <w:rFonts w:ascii="Times New Roman" w:hAnsi="Times New Roman" w:cs="Times New Roman"/>
+                <w:sz w:val="16"/>
+                <w:lang w:val="en-GB"/>
+              </w:rPr>
+              <w:t>": {</w:t>
             </w:r>
           </w:p>
           <w:p>
@@ -4517,7 +5518,25 @@
                 <w:sz w:val="16"/>
                 <w:lang w:val="en-GB"/>
               </w:rPr>
-              <w:t xml:space="preserve">      "StreamArn": "arn:aws:kinesisvideo:eu-west-1:xxxxxxxxxxxxx:stream/my-stream",</w:t>
+              <w:t xml:space="preserve">      "</w:t>
+            </w:r>
+            <w:proofErr w:type="spellStart"/>
+            <w:r>
+              <w:rPr>
+                <w:rFonts w:ascii="Times New Roman" w:hAnsi="Times New Roman" w:cs="Times New Roman"/>
+                <w:sz w:val="16"/>
+                <w:lang w:val="en-GB"/>
+              </w:rPr>
+              <w:t>StreamArn</w:t>
+            </w:r>
+            <w:proofErr w:type="spellEnd"/>
+            <w:r>
+              <w:rPr>
+                <w:rFonts w:ascii="Times New Roman" w:hAnsi="Times New Roman" w:cs="Times New Roman"/>
+                <w:sz w:val="16"/>
+                <w:lang w:val="en-GB"/>
+              </w:rPr>
+              <w:t>": "arn:aws:kinesisvideo:eu-west-1:xxxxxxxxxxxxx:stream/my-stream",</w:t>
             </w:r>
           </w:p>
           <w:p>
@@ -4535,7 +5554,25 @@
                 <w:sz w:val="16"/>
                 <w:lang w:val="en-GB"/>
               </w:rPr>
-              <w:t xml:space="preserve">      "FragmentNumber": "91343852333289682796718532614445757584843717598",</w:t>
+              <w:t xml:space="preserve">      "</w:t>
+            </w:r>
+            <w:proofErr w:type="spellStart"/>
+            <w:r>
+              <w:rPr>
+                <w:rFonts w:ascii="Times New Roman" w:hAnsi="Times New Roman" w:cs="Times New Roman"/>
+                <w:sz w:val="16"/>
+                <w:lang w:val="en-GB"/>
+              </w:rPr>
+              <w:t>FragmentNumber</w:t>
+            </w:r>
+            <w:proofErr w:type="spellEnd"/>
+            <w:r>
+              <w:rPr>
+                <w:rFonts w:ascii="Times New Roman" w:hAnsi="Times New Roman" w:cs="Times New Roman"/>
+                <w:sz w:val="16"/>
+                <w:lang w:val="en-GB"/>
+              </w:rPr>
+              <w:t>": "91343852333289682796718532614445757584843717598",</w:t>
             </w:r>
           </w:p>
           <w:p>
@@ -4553,7 +5590,25 @@
                 <w:sz w:val="16"/>
                 <w:lang w:val="en-GB"/>
               </w:rPr>
-              <w:t xml:space="preserve">      "ServerTimestamp": 1521903783.723,</w:t>
+              <w:t xml:space="preserve">      "</w:t>
+            </w:r>
+            <w:proofErr w:type="spellStart"/>
+            <w:r>
+              <w:rPr>
+                <w:rFonts w:ascii="Times New Roman" w:hAnsi="Times New Roman" w:cs="Times New Roman"/>
+                <w:sz w:val="16"/>
+                <w:lang w:val="en-GB"/>
+              </w:rPr>
+              <w:t>ServerTimestamp</w:t>
+            </w:r>
+            <w:proofErr w:type="spellEnd"/>
+            <w:r>
+              <w:rPr>
+                <w:rFonts w:ascii="Times New Roman" w:hAnsi="Times New Roman" w:cs="Times New Roman"/>
+                <w:sz w:val="16"/>
+                <w:lang w:val="en-GB"/>
+              </w:rPr>
+              <w:t>": 1521903783.723,</w:t>
             </w:r>
           </w:p>
           <w:p>
@@ -4571,7 +5626,25 @@
                 <w:sz w:val="16"/>
                 <w:lang w:val="en-GB"/>
               </w:rPr>
-              <w:t xml:space="preserve">      "ProducerTimestamp": 1521903783.589,</w:t>
+              <w:t xml:space="preserve">      "</w:t>
+            </w:r>
+            <w:proofErr w:type="spellStart"/>
+            <w:r>
+              <w:rPr>
+                <w:rFonts w:ascii="Times New Roman" w:hAnsi="Times New Roman" w:cs="Times New Roman"/>
+                <w:sz w:val="16"/>
+                <w:lang w:val="en-GB"/>
+              </w:rPr>
+              <w:t>ProducerTimestamp</w:t>
+            </w:r>
+            <w:proofErr w:type="spellEnd"/>
+            <w:r>
+              <w:rPr>
+                <w:rFonts w:ascii="Times New Roman" w:hAnsi="Times New Roman" w:cs="Times New Roman"/>
+                <w:sz w:val="16"/>
+                <w:lang w:val="en-GB"/>
+              </w:rPr>
+              <w:t>": 1521903783.589,</w:t>
             </w:r>
           </w:p>
           <w:p>
@@ -4589,7 +5662,25 @@
                 <w:sz w:val="16"/>
                 <w:lang w:val="en-GB"/>
               </w:rPr>
-              <w:t xml:space="preserve">      "FrameOffsetInSeconds": 2</w:t>
+              <w:t xml:space="preserve">      "</w:t>
+            </w:r>
+            <w:proofErr w:type="spellStart"/>
+            <w:r>
+              <w:rPr>
+                <w:rFonts w:ascii="Times New Roman" w:hAnsi="Times New Roman" w:cs="Times New Roman"/>
+                <w:sz w:val="16"/>
+                <w:lang w:val="en-GB"/>
+              </w:rPr>
+              <w:t>FrameOffsetInSeconds</w:t>
+            </w:r>
+            <w:proofErr w:type="spellEnd"/>
+            <w:r>
+              <w:rPr>
+                <w:rFonts w:ascii="Times New Roman" w:hAnsi="Times New Roman" w:cs="Times New Roman"/>
+                <w:sz w:val="16"/>
+                <w:lang w:val="en-GB"/>
+              </w:rPr>
+              <w:t>": 2</w:t>
             </w:r>
           </w:p>
           <w:p>
@@ -4643,7 +5734,25 @@
                 <w:sz w:val="16"/>
                 <w:lang w:val="en-GB"/>
               </w:rPr>
-              <w:t xml:space="preserve">  "StreamProcessorInformation": {</w:t>
+              <w:t xml:space="preserve">  "</w:t>
+            </w:r>
+            <w:proofErr w:type="spellStart"/>
+            <w:r>
+              <w:rPr>
+                <w:rFonts w:ascii="Times New Roman" w:hAnsi="Times New Roman" w:cs="Times New Roman"/>
+                <w:sz w:val="16"/>
+                <w:lang w:val="en-GB"/>
+              </w:rPr>
+              <w:t>StreamProcessorInformation</w:t>
+            </w:r>
+            <w:proofErr w:type="spellEnd"/>
+            <w:r>
+              <w:rPr>
+                <w:rFonts w:ascii="Times New Roman" w:hAnsi="Times New Roman" w:cs="Times New Roman"/>
+                <w:sz w:val="16"/>
+                <w:lang w:val="en-GB"/>
+              </w:rPr>
+              <w:t>": {</w:t>
             </w:r>
           </w:p>
           <w:p>
@@ -4715,7 +5824,25 @@
                 <w:sz w:val="16"/>
                 <w:lang w:val="en-GB"/>
               </w:rPr>
-              <w:t xml:space="preserve">      "MatchedFaces": [</w:t>
+              <w:t xml:space="preserve">      "</w:t>
+            </w:r>
+            <w:proofErr w:type="spellStart"/>
+            <w:r>
+              <w:rPr>
+                <w:rFonts w:ascii="Times New Roman" w:hAnsi="Times New Roman" w:cs="Times New Roman"/>
+                <w:sz w:val="16"/>
+                <w:lang w:val="en-GB"/>
+              </w:rPr>
+              <w:t>MatchedFaces</w:t>
+            </w:r>
+            <w:proofErr w:type="spellEnd"/>
+            <w:r>
+              <w:rPr>
+                <w:rFonts w:ascii="Times New Roman" w:hAnsi="Times New Roman" w:cs="Times New Roman"/>
+                <w:sz w:val="16"/>
+                <w:lang w:val="en-GB"/>
+              </w:rPr>
+              <w:t>": [</w:t>
             </w:r>
           </w:p>
           <w:p>
@@ -4787,7 +5914,25 @@
                 <w:sz w:val="16"/>
                 <w:lang w:val="en-GB"/>
               </w:rPr>
-              <w:t xml:space="preserve">            "BoundingBox": {</w:t>
+              <w:t xml:space="preserve">            "</w:t>
+            </w:r>
+            <w:proofErr w:type="spellStart"/>
+            <w:r>
+              <w:rPr>
+                <w:rFonts w:ascii="Times New Roman" w:hAnsi="Times New Roman" w:cs="Times New Roman"/>
+                <w:sz w:val="16"/>
+                <w:lang w:val="en-GB"/>
+              </w:rPr>
+              <w:t>BoundingBox</w:t>
+            </w:r>
+            <w:proofErr w:type="spellEnd"/>
+            <w:r>
+              <w:rPr>
+                <w:rFonts w:ascii="Times New Roman" w:hAnsi="Times New Roman" w:cs="Times New Roman"/>
+                <w:sz w:val="16"/>
+                <w:lang w:val="en-GB"/>
+              </w:rPr>
+              <w:t>": {</w:t>
             </w:r>
           </w:p>
           <w:p>
@@ -4895,7 +6040,25 @@
                 <w:sz w:val="16"/>
                 <w:lang w:val="en-GB"/>
               </w:rPr>
-              <w:t xml:space="preserve">            "FaceId": "ed1b560f-d6af-5158-989a-ff586c931545",</w:t>
+              <w:t xml:space="preserve">            "</w:t>
+            </w:r>
+            <w:proofErr w:type="spellStart"/>
+            <w:r>
+              <w:rPr>
+                <w:rFonts w:ascii="Times New Roman" w:hAnsi="Times New Roman" w:cs="Times New Roman"/>
+                <w:sz w:val="16"/>
+                <w:lang w:val="en-GB"/>
+              </w:rPr>
+              <w:t>FaceId</w:t>
+            </w:r>
+            <w:proofErr w:type="spellEnd"/>
+            <w:r>
+              <w:rPr>
+                <w:rFonts w:ascii="Times New Roman" w:hAnsi="Times New Roman" w:cs="Times New Roman"/>
+                <w:sz w:val="16"/>
+                <w:lang w:val="en-GB"/>
+              </w:rPr>
+              <w:t>": "ed1b560f-d6af-5158-989a-ff586c931545",</w:t>
             </w:r>
           </w:p>
           <w:p>
@@ -4919,7 +6082,23 @@
                 <w:rFonts w:ascii="Times New Roman" w:hAnsi="Times New Roman" w:cs="Times New Roman"/>
                 <w:sz w:val="16"/>
               </w:rPr>
-              <w:t>"Confidence": 99.999201,</w:t>
+              <w:t>"</w:t>
+            </w:r>
+            <w:proofErr w:type="spellStart"/>
+            <w:r>
+              <w:rPr>
+                <w:rFonts w:ascii="Times New Roman" w:hAnsi="Times New Roman" w:cs="Times New Roman"/>
+                <w:sz w:val="16"/>
+              </w:rPr>
+              <w:t>Confidence</w:t>
+            </w:r>
+            <w:proofErr w:type="spellEnd"/>
+            <w:r>
+              <w:rPr>
+                <w:rFonts w:ascii="Times New Roman" w:hAnsi="Times New Roman" w:cs="Times New Roman"/>
+                <w:sz w:val="16"/>
+              </w:rPr>
+              <w:t>": 99.999201,</w:t>
             </w:r>
           </w:p>
           <w:p>
@@ -4935,7 +6114,23 @@
                 <w:rFonts w:ascii="Times New Roman" w:hAnsi="Times New Roman" w:cs="Times New Roman"/>
                 <w:sz w:val="16"/>
               </w:rPr>
-              <w:t xml:space="preserve">            "ImageId": "70e09693-2114-57e1-807c-50b6d61fa4dc",</w:t>
+              <w:t xml:space="preserve">            "</w:t>
+            </w:r>
+            <w:proofErr w:type="spellStart"/>
+            <w:r>
+              <w:rPr>
+                <w:rFonts w:ascii="Times New Roman" w:hAnsi="Times New Roman" w:cs="Times New Roman"/>
+                <w:sz w:val="16"/>
+              </w:rPr>
+              <w:t>ImageId</w:t>
+            </w:r>
+            <w:proofErr w:type="spellEnd"/>
+            <w:r>
+              <w:rPr>
+                <w:rFonts w:ascii="Times New Roman" w:hAnsi="Times New Roman" w:cs="Times New Roman"/>
+                <w:sz w:val="16"/>
+              </w:rPr>
+              <w:t>": "70e09693-2114-57e1-807c-50b6d61fa4dc",</w:t>
             </w:r>
           </w:p>
           <w:p>
@@ -4951,7 +6146,23 @@
                 <w:rFonts w:ascii="Times New Roman" w:hAnsi="Times New Roman" w:cs="Times New Roman"/>
                 <w:sz w:val="16"/>
               </w:rPr>
-              <w:t xml:space="preserve">            "ExternalImageId": "nick.jpeg"</w:t>
+              <w:t xml:space="preserve">            "</w:t>
+            </w:r>
+            <w:proofErr w:type="spellStart"/>
+            <w:r>
+              <w:rPr>
+                <w:rFonts w:ascii="Times New Roman" w:hAnsi="Times New Roman" w:cs="Times New Roman"/>
+                <w:sz w:val="16"/>
+              </w:rPr>
+              <w:t>ExternalImageId</w:t>
+            </w:r>
+            <w:proofErr w:type="spellEnd"/>
+            <w:r>
+              <w:rPr>
+                <w:rFonts w:ascii="Times New Roman" w:hAnsi="Times New Roman" w:cs="Times New Roman"/>
+                <w:sz w:val="16"/>
+              </w:rPr>
+              <w:t>": "nick.jpeg"</w:t>
             </w:r>
           </w:p>
           <w:p>
@@ -5091,21 +6302,63 @@
         <w:rPr>
           <w:lang w:val="es-ES"/>
         </w:rPr>
-        <w:t xml:space="preserve"> de identificar al usuario que corresponde con el rostro que ha detectado Rekognition, tratar dicha información en base a la última vez que ha sido detectado, obtener la imagen para almacenarla en S3 y almacenar en el registro de accesos la información necesaria si procede.</w:t>
-      </w:r>
-    </w:p>
-    <w:p>
-      <w:pPr>
-        <w:spacing w:line="276" w:lineRule="auto"/>
-        <w:rPr>
-          <w:lang w:val="es-ES"/>
-        </w:rPr>
-      </w:pPr>
-      <w:r>
-        <w:rPr>
-          <w:lang w:val="es-ES"/>
-        </w:rPr>
-        <w:t xml:space="preserve">La Lambda se ejecuta cuando se publican datos al Kinesis Data Stream con nombre </w:t>
+        <w:t xml:space="preserve"> de identificar al usuario que corresponde con el rostro que ha detectado </w:t>
+      </w:r>
+      <w:proofErr w:type="spellStart"/>
+      <w:r>
+        <w:rPr>
+          <w:lang w:val="es-ES"/>
+        </w:rPr>
+        <w:t>Rekognition</w:t>
+      </w:r>
+      <w:proofErr w:type="spellEnd"/>
+      <w:r>
+        <w:rPr>
+          <w:lang w:val="es-ES"/>
+        </w:rPr>
+        <w:t>, tratar dicha información en base a la última vez que ha sido detectado, obtener la imagen para almacenarla en S3 y almacenar en el registro de accesos la información necesaria si procede.</w:t>
+      </w:r>
+    </w:p>
+    <w:p>
+      <w:pPr>
+        <w:spacing w:line="276" w:lineRule="auto"/>
+        <w:rPr>
+          <w:lang w:val="es-ES"/>
+        </w:rPr>
+      </w:pPr>
+      <w:r>
+        <w:rPr>
+          <w:lang w:val="es-ES"/>
+        </w:rPr>
+        <w:t xml:space="preserve">La Lambda se ejecuta cuando se publican datos al </w:t>
+      </w:r>
+      <w:proofErr w:type="spellStart"/>
+      <w:r>
+        <w:rPr>
+          <w:lang w:val="es-ES"/>
+        </w:rPr>
+        <w:t>Kinesis</w:t>
+      </w:r>
+      <w:proofErr w:type="spellEnd"/>
+      <w:r>
+        <w:rPr>
+          <w:lang w:val="es-ES"/>
+        </w:rPr>
+        <w:t xml:space="preserve"> Data </w:t>
+      </w:r>
+      <w:proofErr w:type="spellStart"/>
+      <w:r>
+        <w:rPr>
+          <w:lang w:val="es-ES"/>
+        </w:rPr>
+        <w:t>Stream</w:t>
+      </w:r>
+      <w:proofErr w:type="spellEnd"/>
+      <w:r>
+        <w:rPr>
+          <w:lang w:val="es-ES"/>
+        </w:rPr>
+        <w:t xml:space="preserve"> con nombre </w:t>
       </w:r>
       <w:r>
         <w:rPr>
@@ -5113,12 +6366,14 @@
         </w:rPr>
         <w:t>“</w:t>
       </w:r>
+      <w:proofErr w:type="spellStart"/>
       <w:r>
         <w:rPr>
           <w:lang w:val="es-ES"/>
         </w:rPr>
         <w:t>FaceRecognition</w:t>
       </w:r>
+      <w:proofErr w:type="spellEnd"/>
       <w:r>
         <w:rPr>
           <w:lang w:val="es-ES"/>
@@ -5141,8 +6396,16 @@
         <w:rPr>
           <w:lang w:val="es-ES"/>
         </w:rPr>
-        <w:t>lambda-consumer</w:t>
-      </w:r>
+        <w:t>lambda-</w:t>
+      </w:r>
+      <w:proofErr w:type="spellStart"/>
+      <w:r>
+        <w:rPr>
+          <w:lang w:val="es-ES"/>
+        </w:rPr>
+        <w:t>consumer</w:t>
+      </w:r>
+      <w:proofErr w:type="spellEnd"/>
       <w:r>
         <w:rPr>
           <w:lang w:val="es-ES"/>
@@ -5165,7 +6428,21 @@
         <w:rPr>
           <w:lang w:val="es-ES"/>
         </w:rPr>
-        <w:t xml:space="preserve"> de transmitir a la lambda la información publicada por Rekognition.</w:t>
+        <w:t xml:space="preserve"> de transmitir a la lambda la información publicada por </w:t>
+      </w:r>
+      <w:proofErr w:type="spellStart"/>
+      <w:r>
+        <w:rPr>
+          <w:lang w:val="es-ES"/>
+        </w:rPr>
+        <w:t>Rekognition</w:t>
+      </w:r>
+      <w:proofErr w:type="spellEnd"/>
+      <w:r>
+        <w:rPr>
+          <w:lang w:val="es-ES"/>
+        </w:rPr>
+        <w:t>.</w:t>
       </w:r>
     </w:p>
     <w:p>
@@ -5353,12 +6630,14 @@
                 <w:rFonts w:ascii="Times New Roman" w:hAnsi="Times New Roman" w:cs="Times New Roman"/>
               </w:rPr>
             </w:pPr>
+            <w:proofErr w:type="spellStart"/>
             <w:r>
               <w:rPr>
                 <w:rFonts w:ascii="Times New Roman" w:hAnsi="Times New Roman" w:cs="Times New Roman"/>
               </w:rPr>
               <w:t>kinesis</w:t>
             </w:r>
+            <w:proofErr w:type="spellEnd"/>
           </w:p>
         </w:tc>
         <w:tc>
@@ -5434,12 +6713,14 @@
                 <w:rFonts w:ascii="Times New Roman" w:hAnsi="Times New Roman" w:cs="Times New Roman"/>
               </w:rPr>
             </w:pPr>
+            <w:proofErr w:type="spellStart"/>
             <w:r>
               <w:rPr>
                 <w:rFonts w:ascii="Times New Roman" w:hAnsi="Times New Roman" w:cs="Times New Roman"/>
               </w:rPr>
               <w:t>kinesisSchemaVersion</w:t>
             </w:r>
+            <w:proofErr w:type="spellEnd"/>
           </w:p>
         </w:tc>
         <w:tc>
@@ -5459,8 +6740,16 @@
               <w:rPr>
                 <w:rFonts w:ascii="Times New Roman" w:hAnsi="Times New Roman" w:cs="Times New Roman"/>
               </w:rPr>
-              <w:t>Versión del esquema de datos de Kinesis</w:t>
+              <w:t xml:space="preserve">Versión del esquema de datos de </w:t>
             </w:r>
+            <w:proofErr w:type="spellStart"/>
+            <w:r>
+              <w:rPr>
+                <w:rFonts w:ascii="Times New Roman" w:hAnsi="Times New Roman" w:cs="Times New Roman"/>
+              </w:rPr>
+              <w:t>Kinesis</w:t>
+            </w:r>
+            <w:proofErr w:type="spellEnd"/>
           </w:p>
         </w:tc>
       </w:tr>
@@ -5494,12 +6783,14 @@
                 <w:rFonts w:ascii="Times New Roman" w:hAnsi="Times New Roman" w:cs="Times New Roman"/>
               </w:rPr>
             </w:pPr>
+            <w:proofErr w:type="spellStart"/>
             <w:r>
               <w:rPr>
                 <w:rFonts w:ascii="Times New Roman" w:hAnsi="Times New Roman" w:cs="Times New Roman"/>
               </w:rPr>
               <w:t>partitionKey</w:t>
             </w:r>
+            <w:proofErr w:type="spellEnd"/>
           </w:p>
         </w:tc>
         <w:tc>
@@ -5554,12 +6845,14 @@
                 <w:rFonts w:ascii="Times New Roman" w:hAnsi="Times New Roman" w:cs="Times New Roman"/>
               </w:rPr>
             </w:pPr>
+            <w:proofErr w:type="spellStart"/>
             <w:r>
               <w:rPr>
                 <w:rFonts w:ascii="Times New Roman" w:hAnsi="Times New Roman" w:cs="Times New Roman"/>
               </w:rPr>
               <w:t>sequenceNumber</w:t>
             </w:r>
+            <w:proofErr w:type="spellEnd"/>
           </w:p>
         </w:tc>
         <w:tc>
@@ -5674,12 +6967,14 @@
                 <w:rFonts w:ascii="Times New Roman" w:hAnsi="Times New Roman" w:cs="Times New Roman"/>
               </w:rPr>
             </w:pPr>
+            <w:proofErr w:type="spellStart"/>
             <w:r>
               <w:rPr>
                 <w:rFonts w:ascii="Times New Roman" w:hAnsi="Times New Roman" w:cs="Times New Roman"/>
               </w:rPr>
               <w:t>approximateArrivalTimestamp</w:t>
             </w:r>
+            <w:proofErr w:type="spellEnd"/>
           </w:p>
         </w:tc>
         <w:tc>
@@ -5718,12 +7013,14 @@
                 <w:rFonts w:ascii="Times New Roman" w:hAnsi="Times New Roman" w:cs="Times New Roman"/>
               </w:rPr>
             </w:pPr>
+            <w:proofErr w:type="spellStart"/>
             <w:r>
               <w:rPr>
                 <w:rFonts w:ascii="Times New Roman" w:hAnsi="Times New Roman" w:cs="Times New Roman"/>
               </w:rPr>
               <w:t>eventSource</w:t>
             </w:r>
+            <w:proofErr w:type="spellEnd"/>
           </w:p>
         </w:tc>
         <w:tc>
@@ -5763,12 +7060,14 @@
                 <w:rFonts w:ascii="Times New Roman" w:hAnsi="Times New Roman" w:cs="Times New Roman"/>
               </w:rPr>
             </w:pPr>
+            <w:proofErr w:type="spellStart"/>
             <w:r>
               <w:rPr>
                 <w:rFonts w:ascii="Times New Roman" w:hAnsi="Times New Roman" w:cs="Times New Roman"/>
               </w:rPr>
               <w:t>eventVersion</w:t>
             </w:r>
+            <w:proofErr w:type="spellEnd"/>
           </w:p>
         </w:tc>
         <w:tc>
@@ -5808,12 +7107,14 @@
                 <w:rFonts w:ascii="Times New Roman" w:hAnsi="Times New Roman" w:cs="Times New Roman"/>
               </w:rPr>
             </w:pPr>
+            <w:proofErr w:type="spellStart"/>
             <w:r>
               <w:rPr>
                 <w:rFonts w:ascii="Times New Roman" w:hAnsi="Times New Roman" w:cs="Times New Roman"/>
               </w:rPr>
               <w:t>eventID</w:t>
             </w:r>
+            <w:proofErr w:type="spellEnd"/>
           </w:p>
         </w:tc>
         <w:tc>
@@ -5853,12 +7154,14 @@
                 <w:rFonts w:ascii="Times New Roman" w:hAnsi="Times New Roman" w:cs="Times New Roman"/>
               </w:rPr>
             </w:pPr>
+            <w:proofErr w:type="spellStart"/>
             <w:r>
               <w:rPr>
                 <w:rFonts w:ascii="Times New Roman" w:hAnsi="Times New Roman" w:cs="Times New Roman"/>
               </w:rPr>
               <w:t>eventName</w:t>
             </w:r>
+            <w:proofErr w:type="spellEnd"/>
           </w:p>
         </w:tc>
         <w:tc>
@@ -5898,12 +7201,14 @@
                 <w:rFonts w:ascii="Times New Roman" w:hAnsi="Times New Roman" w:cs="Times New Roman"/>
               </w:rPr>
             </w:pPr>
+            <w:proofErr w:type="spellStart"/>
             <w:r>
               <w:rPr>
                 <w:rFonts w:ascii="Times New Roman" w:hAnsi="Times New Roman" w:cs="Times New Roman"/>
               </w:rPr>
               <w:t>invokeIdentityArn</w:t>
             </w:r>
+            <w:proofErr w:type="spellEnd"/>
           </w:p>
         </w:tc>
         <w:tc>
@@ -5943,12 +7248,14 @@
                 <w:rFonts w:ascii="Times New Roman" w:hAnsi="Times New Roman" w:cs="Times New Roman"/>
               </w:rPr>
             </w:pPr>
+            <w:proofErr w:type="spellStart"/>
             <w:r>
               <w:rPr>
                 <w:rFonts w:ascii="Times New Roman" w:hAnsi="Times New Roman" w:cs="Times New Roman"/>
               </w:rPr>
               <w:t>awsRegion</w:t>
             </w:r>
+            <w:proofErr w:type="spellEnd"/>
           </w:p>
         </w:tc>
         <w:tc>
@@ -5988,12 +7295,14 @@
                 <w:rFonts w:ascii="Times New Roman" w:hAnsi="Times New Roman" w:cs="Times New Roman"/>
               </w:rPr>
             </w:pPr>
+            <w:proofErr w:type="spellStart"/>
             <w:r>
               <w:rPr>
                 <w:rFonts w:ascii="Times New Roman" w:hAnsi="Times New Roman" w:cs="Times New Roman"/>
               </w:rPr>
               <w:t>eventSourceARN</w:t>
             </w:r>
+            <w:proofErr w:type="spellEnd"/>
           </w:p>
         </w:tc>
         <w:tc>
@@ -6039,7 +7348,21 @@
         <w:rPr>
           <w:lang w:val="es-ES"/>
         </w:rPr>
-        <w:t>La información del campo data, una vez decodificada, tiene el mismo formato que la salida de Rekognition, mostrado en la</w:t>
+        <w:t xml:space="preserve">La información del campo data, una vez decodificada, tiene el mismo formato que la salida de </w:t>
+      </w:r>
+      <w:proofErr w:type="spellStart"/>
+      <w:r>
+        <w:rPr>
+          <w:lang w:val="es-ES"/>
+        </w:rPr>
+        <w:t>Rekognition</w:t>
+      </w:r>
+      <w:proofErr w:type="spellEnd"/>
+      <w:r>
+        <w:rPr>
+          <w:lang w:val="es-ES"/>
+        </w:rPr>
+        <w:t>, mostrado en la</w:t>
       </w:r>
       <w:r>
         <w:rPr>
@@ -6143,7 +7466,35 @@
         <w:rPr>
           <w:lang w:val="es-ES"/>
         </w:rPr>
-        <w:t xml:space="preserve"> obteniendo la salida de Rekognition. Los registros que no contengan información en el campo FaceSearchResponse </w:t>
+        <w:t xml:space="preserve"> obteniendo la salida de </w:t>
+      </w:r>
+      <w:proofErr w:type="spellStart"/>
+      <w:r>
+        <w:rPr>
+          <w:lang w:val="es-ES"/>
+        </w:rPr>
+        <w:t>Rekognition</w:t>
+      </w:r>
+      <w:proofErr w:type="spellEnd"/>
+      <w:r>
+        <w:rPr>
+          <w:lang w:val="es-ES"/>
+        </w:rPr>
+        <w:t xml:space="preserve">. Los registros que no contengan información en el campo </w:t>
+      </w:r>
+      <w:proofErr w:type="spellStart"/>
+      <w:r>
+        <w:rPr>
+          <w:lang w:val="es-ES"/>
+        </w:rPr>
+        <w:t>FaceSearchResponse</w:t>
+      </w:r>
+      <w:proofErr w:type="spellEnd"/>
+      <w:r>
+        <w:rPr>
+          <w:lang w:val="es-ES"/>
+        </w:rPr>
+        <w:t xml:space="preserve"> </w:t>
       </w:r>
       <w:r>
         <w:rPr>
@@ -6198,7 +7549,35 @@
         <w:rPr>
           <w:lang w:val="es-ES"/>
         </w:rPr>
-        <w:t xml:space="preserve"> la imagen (FaceSearchResponse es una lista). Ahí se descartan los registros con caras que no estén en el sistema según Rekognition y se da un trato especial a los que sí lo están:</w:t>
+        <w:t xml:space="preserve"> la imagen (</w:t>
+      </w:r>
+      <w:proofErr w:type="spellStart"/>
+      <w:r>
+        <w:rPr>
+          <w:lang w:val="es-ES"/>
+        </w:rPr>
+        <w:t>FaceSearchResponse</w:t>
+      </w:r>
+      <w:proofErr w:type="spellEnd"/>
+      <w:r>
+        <w:rPr>
+          <w:lang w:val="es-ES"/>
+        </w:rPr>
+        <w:t xml:space="preserve"> es una lista). Ahí se descartan los registros con caras que no estén en el sistema según </w:t>
+      </w:r>
+      <w:proofErr w:type="spellStart"/>
+      <w:r>
+        <w:rPr>
+          <w:lang w:val="es-ES"/>
+        </w:rPr>
+        <w:t>Rekognition</w:t>
+      </w:r>
+      <w:proofErr w:type="spellEnd"/>
+      <w:r>
+        <w:rPr>
+          <w:lang w:val="es-ES"/>
+        </w:rPr>
+        <w:t xml:space="preserve"> y se da un trato especial a los que sí lo están:</w:t>
       </w:r>
     </w:p>
     <w:p>
@@ -6276,6 +7655,7 @@
         </w:rPr>
         <w:t xml:space="preserve">Se hace una consulta sobre un RDS que tiene como clave primaria los usuarios con acceso al edificio para obtener el </w:t>
       </w:r>
+      <w:proofErr w:type="spellStart"/>
       <w:r>
         <w:rPr>
           <w:i/>
@@ -6283,6 +7663,7 @@
         </w:rPr>
         <w:t>timestamp</w:t>
       </w:r>
+      <w:proofErr w:type="spellEnd"/>
       <w:r>
         <w:rPr>
           <w:lang w:val="es-ES"/>
@@ -6308,6 +7689,7 @@
         </w:rPr>
         <w:t xml:space="preserve">Si el </w:t>
       </w:r>
+      <w:proofErr w:type="spellStart"/>
       <w:r>
         <w:rPr>
           <w:i/>
@@ -6315,12 +7697,14 @@
         </w:rPr>
         <w:t>timestamp</w:t>
       </w:r>
+      <w:proofErr w:type="spellEnd"/>
       <w:r>
         <w:rPr>
           <w:lang w:val="es-ES"/>
         </w:rPr>
         <w:t xml:space="preserve"> no supera un umbral (20 segundos) se ignora el registro. Si lo supera se actualiza el </w:t>
       </w:r>
+      <w:proofErr w:type="spellStart"/>
       <w:r>
         <w:rPr>
           <w:i/>
@@ -6328,6 +7712,7 @@
         </w:rPr>
         <w:t>timestamp</w:t>
       </w:r>
+      <w:proofErr w:type="spellEnd"/>
       <w:r>
         <w:rPr>
           <w:lang w:val="es-ES"/>
@@ -6351,7 +7736,49 @@
         <w:rPr>
           <w:lang w:val="es-ES"/>
         </w:rPr>
-        <w:t>Sobre los usuarios que hayan pasado el filtro del timestamp, se obtiene del Kinesis Video Stream el fragmento de video en el que la cara fue detectada y se almacena en S3</w:t>
+        <w:t xml:space="preserve">Sobre los usuarios que hayan pasado el filtro del </w:t>
+      </w:r>
+      <w:proofErr w:type="spellStart"/>
+      <w:r>
+        <w:rPr>
+          <w:lang w:val="es-ES"/>
+        </w:rPr>
+        <w:t>timestamp</w:t>
+      </w:r>
+      <w:proofErr w:type="spellEnd"/>
+      <w:r>
+        <w:rPr>
+          <w:lang w:val="es-ES"/>
+        </w:rPr>
+        <w:t xml:space="preserve">, se obtiene del </w:t>
+      </w:r>
+      <w:proofErr w:type="spellStart"/>
+      <w:r>
+        <w:rPr>
+          <w:lang w:val="es-ES"/>
+        </w:rPr>
+        <w:t>Kinesis</w:t>
+      </w:r>
+      <w:proofErr w:type="spellEnd"/>
+      <w:r>
+        <w:rPr>
+          <w:lang w:val="es-ES"/>
+        </w:rPr>
+        <w:t xml:space="preserve"> Video </w:t>
+      </w:r>
+      <w:proofErr w:type="spellStart"/>
+      <w:r>
+        <w:rPr>
+          <w:lang w:val="es-ES"/>
+        </w:rPr>
+        <w:t>Stream</w:t>
+      </w:r>
+      <w:proofErr w:type="spellEnd"/>
+      <w:r>
+        <w:rPr>
+          <w:lang w:val="es-ES"/>
+        </w:rPr>
+        <w:t xml:space="preserve"> el fragmento de video en el que la cara fue detectada y se almacena en S3</w:t>
       </w:r>
     </w:p>
     <w:p>
@@ -6370,21 +7797,49 @@
         <w:rPr>
           <w:lang w:val="es-ES"/>
         </w:rPr>
-        <w:t>Se almacena en DynamoDB el nombre del usuario, momento del acceso y el nombre del objeto que se ha almacenado en S3</w:t>
-      </w:r>
-    </w:p>
-    <w:p>
-      <w:pPr>
-        <w:spacing w:line="276" w:lineRule="auto"/>
-        <w:rPr>
-          <w:lang w:val="es-ES"/>
-        </w:rPr>
-      </w:pPr>
-      <w:r>
-        <w:rPr>
-          <w:lang w:val="es-ES"/>
-        </w:rPr>
-        <w:t>En cada etapa se registra información en CloudWatch detallando el éxito (considerando éxito como seguir lo que se ha indicado arriba, se haya detectado o no cara) o el fracaso (excepción producida que hace que la ejecución salga del cauce indicado) de la operación.</w:t>
+        <w:t xml:space="preserve">Se almacena en </w:t>
+      </w:r>
+      <w:proofErr w:type="spellStart"/>
+      <w:r>
+        <w:rPr>
+          <w:lang w:val="es-ES"/>
+        </w:rPr>
+        <w:t>DynamoDB</w:t>
+      </w:r>
+      <w:proofErr w:type="spellEnd"/>
+      <w:r>
+        <w:rPr>
+          <w:lang w:val="es-ES"/>
+        </w:rPr>
+        <w:t xml:space="preserve"> el nombre del usuario, momento del acceso y el nombre del objeto que se ha almacenado en S3</w:t>
+      </w:r>
+    </w:p>
+    <w:p>
+      <w:pPr>
+        <w:spacing w:line="276" w:lineRule="auto"/>
+        <w:rPr>
+          <w:lang w:val="es-ES"/>
+        </w:rPr>
+      </w:pPr>
+      <w:r>
+        <w:rPr>
+          <w:lang w:val="es-ES"/>
+        </w:rPr>
+        <w:t xml:space="preserve">En cada etapa se registra información en </w:t>
+      </w:r>
+      <w:proofErr w:type="spellStart"/>
+      <w:r>
+        <w:rPr>
+          <w:lang w:val="es-ES"/>
+        </w:rPr>
+        <w:t>CloudWatch</w:t>
+      </w:r>
+      <w:proofErr w:type="spellEnd"/>
+      <w:r>
+        <w:rPr>
+          <w:lang w:val="es-ES"/>
+        </w:rPr>
+        <w:t xml:space="preserve"> detallando el éxito (considerando éxito como seguir lo que se ha indicado arriba, se haya detectado o no cara) o el fracaso (excepción producida que hace que la ejecución salga del cauce indicado) de la operación.</w:t>
       </w:r>
     </w:p>
     <w:p>
@@ -6399,21 +7854,43 @@
         <w:rPr>
           <w:lang w:val="es-ES"/>
         </w:rPr>
-        <w:t>Amazon DynamoDB</w:t>
-      </w:r>
-    </w:p>
-    <w:p>
-      <w:pPr>
-        <w:spacing w:line="276" w:lineRule="auto"/>
-        <w:rPr>
-          <w:lang w:val="es-ES"/>
-        </w:rPr>
-      </w:pPr>
-      <w:r>
-        <w:rPr>
-          <w:lang w:val="es-ES"/>
-        </w:rPr>
-        <w:t xml:space="preserve">Amazon DynamoDB es una base de datos de </w:t>
+        <w:t xml:space="preserve">Amazon </w:t>
+      </w:r>
+      <w:proofErr w:type="spellStart"/>
+      <w:r>
+        <w:rPr>
+          <w:lang w:val="es-ES"/>
+        </w:rPr>
+        <w:t>DynamoDB</w:t>
+      </w:r>
+      <w:proofErr w:type="spellEnd"/>
+    </w:p>
+    <w:p>
+      <w:pPr>
+        <w:spacing w:line="276" w:lineRule="auto"/>
+        <w:rPr>
+          <w:lang w:val="es-ES"/>
+        </w:rPr>
+      </w:pPr>
+      <w:r>
+        <w:rPr>
+          <w:lang w:val="es-ES"/>
+        </w:rPr>
+        <w:t xml:space="preserve">Amazon </w:t>
+      </w:r>
+      <w:proofErr w:type="spellStart"/>
+      <w:r>
+        <w:rPr>
+          <w:lang w:val="es-ES"/>
+        </w:rPr>
+        <w:t>DynamoDB</w:t>
+      </w:r>
+      <w:proofErr w:type="spellEnd"/>
+      <w:r>
+        <w:rPr>
+          <w:lang w:val="es-ES"/>
+        </w:rPr>
+        <w:t xml:space="preserve"> es una base de datos de </w:t>
       </w:r>
       <w:r>
         <w:rPr>
@@ -6439,7 +7916,21 @@
         <w:rPr>
           <w:lang w:val="es-ES"/>
         </w:rPr>
-        <w:t xml:space="preserve">Dentro de la nomenclatura de las bases de datos, DynamoDB se encuentra dentro de la categoría de no relacionales, mejorando las prestaciones a la hora de almacenar y acceder a los datos. </w:t>
+        <w:t xml:space="preserve">Dentro de la nomenclatura de las bases de datos, </w:t>
+      </w:r>
+      <w:proofErr w:type="spellStart"/>
+      <w:r>
+        <w:rPr>
+          <w:lang w:val="es-ES"/>
+        </w:rPr>
+        <w:t>DynamoDB</w:t>
+      </w:r>
+      <w:proofErr w:type="spellEnd"/>
+      <w:r>
+        <w:rPr>
+          <w:lang w:val="es-ES"/>
+        </w:rPr>
+        <w:t xml:space="preserve"> se encuentra dentro de la categoría de no relacionales, mejorando las prestaciones a la hora de almacenar y acceder a los datos. </w:t>
       </w:r>
     </w:p>
     <w:p>
@@ -6465,7 +7956,14 @@
         <w:rPr>
           <w:lang w:val="es-ES"/>
         </w:rPr>
-        <w:t>, la funcionalidad asignada a Dynamo</w:t>
+        <w:t xml:space="preserve">, la funcionalidad asignada a </w:t>
+      </w:r>
+      <w:proofErr w:type="spellStart"/>
+      <w:r>
+        <w:rPr>
+          <w:lang w:val="es-ES"/>
+        </w:rPr>
+        <w:t>Dynamo</w:t>
       </w:r>
       <w:r>
         <w:rPr>
@@ -6473,6 +7971,7 @@
         </w:rPr>
         <w:t>DB</w:t>
       </w:r>
+      <w:proofErr w:type="spellEnd"/>
       <w:r>
         <w:rPr>
           <w:lang w:val="es-ES"/>
@@ -6506,7 +8005,49 @@
         <w:rPr>
           <w:lang w:val="es-ES"/>
         </w:rPr>
-        <w:t>El objetivo principal de Amazon Relational Database Service (Amazon RDS) es configurar, utilizar y escalar una base de datos relacional en la nube. El servicio suministra capacidad rentable y escalable al mismo tiempo que automatiza las arduas tareas administrativas, como el aprovisionamiento de hardware, la configuración de bases de datos, la implementación de parches y la creación de copias de seguridad.</w:t>
+        <w:t xml:space="preserve">El objetivo principal de Amazon </w:t>
+      </w:r>
+      <w:proofErr w:type="spellStart"/>
+      <w:r>
+        <w:rPr>
+          <w:lang w:val="es-ES"/>
+        </w:rPr>
+        <w:t>Relational</w:t>
+      </w:r>
+      <w:proofErr w:type="spellEnd"/>
+      <w:r>
+        <w:rPr>
+          <w:lang w:val="es-ES"/>
+        </w:rPr>
+        <w:t xml:space="preserve"> </w:t>
+      </w:r>
+      <w:proofErr w:type="spellStart"/>
+      <w:r>
+        <w:rPr>
+          <w:lang w:val="es-ES"/>
+        </w:rPr>
+        <w:t>Database</w:t>
+      </w:r>
+      <w:proofErr w:type="spellEnd"/>
+      <w:r>
+        <w:rPr>
+          <w:lang w:val="es-ES"/>
+        </w:rPr>
+        <w:t xml:space="preserve"> </w:t>
+      </w:r>
+      <w:proofErr w:type="spellStart"/>
+      <w:r>
+        <w:rPr>
+          <w:lang w:val="es-ES"/>
+        </w:rPr>
+        <w:t>Service</w:t>
+      </w:r>
+      <w:proofErr w:type="spellEnd"/>
+      <w:r>
+        <w:rPr>
+          <w:lang w:val="es-ES"/>
+        </w:rPr>
+        <w:t xml:space="preserve"> (Amazon RDS) es configurar, utilizar y escalar una base de datos relacional en la nube. El servicio suministra capacidad rentable y escalable al mismo tiempo que automatiza las arduas tareas administrativas, como el aprovisionamiento de hardware, la configuración de bases de datos, la implementación de parches y la creación de copias de seguridad.</w:t>
       </w:r>
     </w:p>
     <w:p>
@@ -6563,6 +8104,7 @@
         </w:rPr>
         <w:t xml:space="preserve"> de almacenar objetos, concretamente imágenes, que son necesarios para el funcionamiento del sistema. S3 permite la definición de cubos o </w:t>
       </w:r>
+      <w:proofErr w:type="spellStart"/>
       <w:r>
         <w:rPr>
           <w:i/>
@@ -6570,6 +8112,7 @@
         </w:rPr>
         <w:t>buckets</w:t>
       </w:r>
+      <w:proofErr w:type="spellEnd"/>
       <w:r>
         <w:rPr>
           <w:lang w:val="es-ES"/>
@@ -6661,7 +8204,21 @@
         <w:rPr>
           <w:lang w:val="es-ES"/>
         </w:rPr>
-        <w:t>ubo donde se almacenan los fragmentos del stream de vídeo en los que se ha detectado una cara que ha disparado el evento de abrir la puerta</w:t>
+        <w:t xml:space="preserve">ubo donde se almacenan los fragmentos del </w:t>
+      </w:r>
+      <w:proofErr w:type="spellStart"/>
+      <w:r>
+        <w:rPr>
+          <w:lang w:val="es-ES"/>
+        </w:rPr>
+        <w:t>stream</w:t>
+      </w:r>
+      <w:proofErr w:type="spellEnd"/>
+      <w:r>
+        <w:rPr>
+          <w:lang w:val="es-ES"/>
+        </w:rPr>
+        <w:t xml:space="preserve"> de vídeo en los que se ha detectado una cara que ha disparado el evento de abrir la puerta</w:t>
       </w:r>
     </w:p>
     <w:p>
@@ -6711,7 +8268,21 @@
         <w:rPr>
           <w:lang w:val="es-ES"/>
         </w:rPr>
-        <w:t xml:space="preserve">, mientras que Rekognition </w:t>
+        <w:t xml:space="preserve">, mientras que </w:t>
+      </w:r>
+      <w:proofErr w:type="spellStart"/>
+      <w:r>
+        <w:rPr>
+          <w:lang w:val="es-ES"/>
+        </w:rPr>
+        <w:t>Rekognition</w:t>
+      </w:r>
+      <w:proofErr w:type="spellEnd"/>
+      <w:r>
+        <w:rPr>
+          <w:lang w:val="es-ES"/>
+        </w:rPr>
+        <w:t xml:space="preserve"> </w:t>
       </w:r>
       <w:r>
         <w:rPr>
@@ -6778,7 +8349,21 @@
         <w:rPr>
           <w:lang w:val="es-ES"/>
         </w:rPr>
-        <w:t>Amazon Elastic Compute Cloud (Amazon EC2) es un servicio web que proporciona capacidad informática en la nube segura y de tamaño modificable. Está diseñado para simplificar el uso de la informática en la nube a escala web para los desarrolladores.</w:t>
+        <w:t xml:space="preserve">Amazon </w:t>
+      </w:r>
+      <w:proofErr w:type="spellStart"/>
+      <w:r>
+        <w:rPr>
+          <w:lang w:val="es-ES"/>
+        </w:rPr>
+        <w:t>Elastic</w:t>
+      </w:r>
+      <w:proofErr w:type="spellEnd"/>
+      <w:r>
+        <w:rPr>
+          <w:lang w:val="es-ES"/>
+        </w:rPr>
+        <w:t xml:space="preserve"> Compute Cloud (Amazon EC2) es un servicio web que proporciona capacidad informática en la nube segura y de tamaño modificable. Está diseñado para simplificar el uso de la informática en la nube a escala web para los desarrolladores.</w:t>
       </w:r>
     </w:p>
     <w:p>
@@ -7104,6 +8689,7 @@
         </w:rPr>
         <w:t xml:space="preserve">ambda y </w:t>
       </w:r>
+      <w:proofErr w:type="spellStart"/>
       <w:r>
         <w:rPr>
           <w:lang w:val="es-ES"/>
@@ -7114,7 +8700,14 @@
         <w:rPr>
           <w:lang w:val="es-ES"/>
         </w:rPr>
-        <w:t>ekognition.</w:t>
+        <w:t>ekognition</w:t>
+      </w:r>
+      <w:proofErr w:type="spellEnd"/>
+      <w:r>
+        <w:rPr>
+          <w:lang w:val="es-ES"/>
+        </w:rPr>
+        <w:t>.</w:t>
       </w:r>
     </w:p>
     <w:p>
@@ -7129,21 +8722,43 @@
         <w:rPr>
           <w:lang w:val="es-ES"/>
         </w:rPr>
-        <w:t>Amazon Cognito</w:t>
-      </w:r>
-    </w:p>
-    <w:p>
-      <w:pPr>
-        <w:spacing w:line="276" w:lineRule="auto"/>
-        <w:rPr>
-          <w:lang w:val="es-ES"/>
-        </w:rPr>
-      </w:pPr>
-      <w:r>
-        <w:rPr>
-          <w:lang w:val="es-ES"/>
-        </w:rPr>
-        <w:t xml:space="preserve">Con la implementación de Cognito se pretende </w:t>
+        <w:t xml:space="preserve">Amazon </w:t>
+      </w:r>
+      <w:proofErr w:type="spellStart"/>
+      <w:r>
+        <w:rPr>
+          <w:lang w:val="es-ES"/>
+        </w:rPr>
+        <w:t>Cognito</w:t>
+      </w:r>
+      <w:proofErr w:type="spellEnd"/>
+    </w:p>
+    <w:p>
+      <w:pPr>
+        <w:spacing w:line="276" w:lineRule="auto"/>
+        <w:rPr>
+          <w:lang w:val="es-ES"/>
+        </w:rPr>
+      </w:pPr>
+      <w:r>
+        <w:rPr>
+          <w:lang w:val="es-ES"/>
+        </w:rPr>
+        <w:t xml:space="preserve">Con la implementación de </w:t>
+      </w:r>
+      <w:proofErr w:type="spellStart"/>
+      <w:r>
+        <w:rPr>
+          <w:lang w:val="es-ES"/>
+        </w:rPr>
+        <w:t>Cognito</w:t>
+      </w:r>
+      <w:proofErr w:type="spellEnd"/>
+      <w:r>
+        <w:rPr>
+          <w:lang w:val="es-ES"/>
+        </w:rPr>
+        <w:t xml:space="preserve"> se pretende </w:t>
       </w:r>
       <w:r>
         <w:rPr>
@@ -7169,7 +8784,21 @@
         <w:rPr>
           <w:lang w:val="es-ES"/>
         </w:rPr>
-        <w:t>Aunque existe la posibilidad de implementar un sistema de inicio de sesión personalizado, el servicio prestado por AWS es una opción más inteligente. Cognito posee una seguridad de serie muy elevada, probablemente más que una gestión de credenciales creada desde cero. Además, las opciones de personalización e integración con cualquier software lo hacen una herramienta muy polivalente.</w:t>
+        <w:t xml:space="preserve">Aunque existe la posibilidad de implementar un sistema de inicio de sesión personalizado, el servicio prestado por AWS es una opción más inteligente. </w:t>
+      </w:r>
+      <w:proofErr w:type="spellStart"/>
+      <w:r>
+        <w:rPr>
+          <w:lang w:val="es-ES"/>
+        </w:rPr>
+        <w:t>Cognito</w:t>
+      </w:r>
+      <w:proofErr w:type="spellEnd"/>
+      <w:r>
+        <w:rPr>
+          <w:lang w:val="es-ES"/>
+        </w:rPr>
+        <w:t xml:space="preserve"> posee una seguridad de serie muy elevada, probablemente más que una gestión de credenciales creada desde cero. Además, las opciones de personalización e integración con cualquier software lo hacen una herramienta muy polivalente.</w:t>
       </w:r>
     </w:p>
     <w:p>
@@ -7227,7 +8856,21 @@
         <w:rPr>
           <w:lang w:val="es-ES"/>
         </w:rPr>
-        <w:t xml:space="preserve"> Crear dicho grupo es muy rápido a través de la consola en línea y permite configurar los requisitos de acceso. Después, gracias a las claves API es posible implementarlo en cualquier solución, con cualquier lenguaje soportado. En este caso, al ser PHP el lenguaje escogido, se utiliza el SDK de AWS para Cognito tal y como se detalla más adelante.</w:t>
+        <w:t xml:space="preserve"> Crear dicho grupo es muy rápido a través de la consola en línea y permite configurar los requisitos de acceso. Después, gracias a las claves API es posible implementarlo en cualquier solución, con cualquier lenguaje soportado. En este caso, al ser PHP el lenguaje escogido, se utiliza el SDK de AWS para </w:t>
+      </w:r>
+      <w:proofErr w:type="spellStart"/>
+      <w:r>
+        <w:rPr>
+          <w:lang w:val="es-ES"/>
+        </w:rPr>
+        <w:t>Cognito</w:t>
+      </w:r>
+      <w:proofErr w:type="spellEnd"/>
+      <w:r>
+        <w:rPr>
+          <w:lang w:val="es-ES"/>
+        </w:rPr>
+        <w:t xml:space="preserve"> tal y como se detalla más adelante.</w:t>
       </w:r>
     </w:p>
     <w:p>
@@ -7295,8 +8938,16 @@
         <w:rPr>
           <w:lang w:val="es-ES"/>
         </w:rPr>
-        <w:t>Amazon Cognito</w:t>
-      </w:r>
+        <w:t xml:space="preserve">Amazon </w:t>
+      </w:r>
+      <w:proofErr w:type="spellStart"/>
+      <w:r>
+        <w:rPr>
+          <w:lang w:val="es-ES"/>
+        </w:rPr>
+        <w:t>Cognito</w:t>
+      </w:r>
+      <w:proofErr w:type="spellEnd"/>
       <w:r>
         <w:rPr>
           <w:lang w:val="es-ES"/>
@@ -7338,8 +8989,16 @@
         <w:rPr>
           <w:lang w:val="es-ES"/>
         </w:rPr>
-        <w:t>S3 Bucket</w:t>
-      </w:r>
+        <w:t xml:space="preserve">S3 </w:t>
+      </w:r>
+      <w:proofErr w:type="spellStart"/>
+      <w:r>
+        <w:rPr>
+          <w:lang w:val="es-ES"/>
+        </w:rPr>
+        <w:t>Bucket</w:t>
+      </w:r>
+      <w:proofErr w:type="spellEnd"/>
       <w:r>
         <w:rPr>
           <w:lang w:val="es-ES"/>
@@ -7350,7 +9009,21 @@
         <w:rPr>
           <w:lang w:val="es-ES"/>
         </w:rPr>
-        <w:t xml:space="preserve"> Mediante la alta y baja de usuarios, se realizan una serie de operaciones basadas en la subida o eliminación de fotos de perfil de S3 Bucket, respectivamente.</w:t>
+        <w:t xml:space="preserve"> Mediante la alta y baja de usuarios, se realizan una serie de operaciones basadas en la subida o eliminación de fotos de perfil de S3 </w:t>
+      </w:r>
+      <w:proofErr w:type="spellStart"/>
+      <w:r>
+        <w:rPr>
+          <w:lang w:val="es-ES"/>
+        </w:rPr>
+        <w:t>Bucket</w:t>
+      </w:r>
+      <w:proofErr w:type="spellEnd"/>
+      <w:r>
+        <w:rPr>
+          <w:lang w:val="es-ES"/>
+        </w:rPr>
+        <w:t>, respectivamente.</w:t>
       </w:r>
     </w:p>
     <w:p>
@@ -7365,12 +9038,14 @@
           <w:lang w:val="es-ES"/>
         </w:rPr>
       </w:pPr>
+      <w:proofErr w:type="spellStart"/>
       <w:r>
         <w:rPr>
           <w:lang w:val="es-ES"/>
         </w:rPr>
         <w:t>Rekognition</w:t>
       </w:r>
+      <w:proofErr w:type="spellEnd"/>
       <w:r>
         <w:rPr>
           <w:lang w:val="es-ES"/>
@@ -7405,7 +9080,21 @@
         <w:rPr>
           <w:lang w:val="es-ES"/>
         </w:rPr>
-        <w:t xml:space="preserve"> al registro o eliminación de fotos de perfil en la colección de caras del módulo Rekognition.</w:t>
+        <w:t xml:space="preserve"> al registro o eliminación de fotos de perfil en la colección de caras del módulo </w:t>
+      </w:r>
+      <w:proofErr w:type="spellStart"/>
+      <w:r>
+        <w:rPr>
+          <w:lang w:val="es-ES"/>
+        </w:rPr>
+        <w:t>Rekognition</w:t>
+      </w:r>
+      <w:proofErr w:type="spellEnd"/>
+      <w:r>
+        <w:rPr>
+          <w:lang w:val="es-ES"/>
+        </w:rPr>
+        <w:t>.</w:t>
       </w:r>
     </w:p>
     <w:p>
@@ -7420,12 +9109,14 @@
           <w:lang w:val="es-ES"/>
         </w:rPr>
       </w:pPr>
+      <w:proofErr w:type="spellStart"/>
       <w:r>
         <w:rPr>
           <w:lang w:val="es-ES"/>
         </w:rPr>
         <w:t>DynamoDB</w:t>
       </w:r>
+      <w:proofErr w:type="spellEnd"/>
       <w:r>
         <w:rPr>
           <w:lang w:val="es-ES"/>
@@ -7436,7 +9127,21 @@
         <w:rPr>
           <w:lang w:val="es-ES"/>
         </w:rPr>
-        <w:t xml:space="preserve"> Obtención de la información de accesos detectados por el módulo Rekognition, para mostrarla en la interfaz web.</w:t>
+        <w:t xml:space="preserve"> Obtención de la información de accesos detectados por el módulo </w:t>
+      </w:r>
+      <w:proofErr w:type="spellStart"/>
+      <w:r>
+        <w:rPr>
+          <w:lang w:val="es-ES"/>
+        </w:rPr>
+        <w:t>Rekognition</w:t>
+      </w:r>
+      <w:proofErr w:type="spellEnd"/>
+      <w:r>
+        <w:rPr>
+          <w:lang w:val="es-ES"/>
+        </w:rPr>
+        <w:t>, para mostrarla en la interfaz web.</w:t>
       </w:r>
     </w:p>
     <w:p>
@@ -7511,8 +9216,16 @@
         <w:rPr>
           <w:lang w:val="es-ES"/>
         </w:rPr>
-        <w:t>El primer contacto con la aplicación se basa en un control de acceso que se encarga de solicitar las credenciales de usuario con el fin de permitir el acceso a la web a únicamente usuarios con permisos desde Amazon Cognitio</w:t>
-      </w:r>
+        <w:t xml:space="preserve">El primer contacto con la aplicación se basa en un control de acceso que se encarga de solicitar las credenciales de usuario con el fin de permitir el acceso a la web a únicamente usuarios con permisos desde Amazon </w:t>
+      </w:r>
+      <w:proofErr w:type="spellStart"/>
+      <w:r>
+        <w:rPr>
+          <w:lang w:val="es-ES"/>
+        </w:rPr>
+        <w:t>Cognitio</w:t>
+      </w:r>
+      <w:proofErr w:type="spellEnd"/>
       <w:r>
         <w:rPr>
           <w:lang w:val="es-ES"/>
@@ -7600,7 +9313,7 @@
                     </pic:cNvPicPr>
                   </pic:nvPicPr>
                   <pic:blipFill>
-                    <a:blip r:embed="rId12" cstate="print">
+                    <a:blip r:embed="rId13" cstate="print">
                       <a:extLst>
                         <a:ext uri="{28A0092B-C50C-407E-A947-70E740481C1C}">
                           <a14:useLocalDpi xmlns:a14="http://schemas.microsoft.com/office/drawing/2010/main" val="0"/>
@@ -7816,7 +9529,7 @@
                     </pic:cNvPicPr>
                   </pic:nvPicPr>
                   <pic:blipFill>
-                    <a:blip r:embed="rId13" cstate="print">
+                    <a:blip r:embed="rId14" cstate="print">
                       <a:extLst>
                         <a:ext uri="{28A0092B-C50C-407E-A947-70E740481C1C}">
                           <a14:useLocalDpi xmlns:a14="http://schemas.microsoft.com/office/drawing/2010/main" val="0"/>
@@ -7919,20 +9632,48 @@
         <w:rPr>
           <w:lang w:val="es-ES" w:eastAsia="en-AU"/>
         </w:rPr>
-        <w:t>Esta información se obtiene de la base de datos DynamoDB, donde se van registrando los accesos detectados por el módulo Rekognition.</w:t>
-      </w:r>
-    </w:p>
-    <w:p>
-      <w:pPr>
-        <w:spacing w:line="276" w:lineRule="auto"/>
+        <w:t xml:space="preserve">Esta información se obtiene de la base de datos </w:t>
+      </w:r>
+      <w:proofErr w:type="spellStart"/>
+      <w:r>
         <w:rPr>
           <w:lang w:val="es-ES" w:eastAsia="en-AU"/>
         </w:rPr>
-      </w:pPr>
+        <w:t>DynamoDB</w:t>
+      </w:r>
+      <w:proofErr w:type="spellEnd"/>
       <w:r>
         <w:rPr>
           <w:lang w:val="es-ES" w:eastAsia="en-AU"/>
         </w:rPr>
+        <w:t xml:space="preserve">, donde se van registrando los accesos detectados por el módulo </w:t>
+      </w:r>
+      <w:proofErr w:type="spellStart"/>
+      <w:r>
+        <w:rPr>
+          <w:lang w:val="es-ES" w:eastAsia="en-AU"/>
+        </w:rPr>
+        <w:t>Rekognition</w:t>
+      </w:r>
+      <w:proofErr w:type="spellEnd"/>
+      <w:r>
+        <w:rPr>
+          <w:lang w:val="es-ES" w:eastAsia="en-AU"/>
+        </w:rPr>
+        <w:t>.</w:t>
+      </w:r>
+    </w:p>
+    <w:p>
+      <w:pPr>
+        <w:spacing w:line="276" w:lineRule="auto"/>
+        <w:rPr>
+          <w:lang w:val="es-ES" w:eastAsia="en-AU"/>
+        </w:rPr>
+      </w:pPr>
+      <w:r>
+        <w:rPr>
+          <w:lang w:val="es-ES" w:eastAsia="en-AU"/>
+        </w:rPr>
         <w:t>La interfaz w</w:t>
       </w:r>
       <w:r>
@@ -8043,7 +9784,21 @@
         <w:rPr>
           <w:lang w:val="es-ES" w:eastAsia="en-AU"/>
         </w:rPr>
-        <w:t>Se incorpora una limitación de imagen de 3 MB, para no sobrecargar nuestro sistema de almacenamiento con imágenes demasiado pesadas. Además, el módulo Rekognition no requiere de una resolución excesiva de imagen para realizar la detección.</w:t>
+        <w:t xml:space="preserve">Se incorpora una limitación de imagen de 3 MB, para no sobrecargar nuestro sistema de almacenamiento con imágenes demasiado pesadas. Además, el módulo </w:t>
+      </w:r>
+      <w:proofErr w:type="spellStart"/>
+      <w:r>
+        <w:rPr>
+          <w:lang w:val="es-ES" w:eastAsia="en-AU"/>
+        </w:rPr>
+        <w:t>Rekognition</w:t>
+      </w:r>
+      <w:proofErr w:type="spellEnd"/>
+      <w:r>
+        <w:rPr>
+          <w:lang w:val="es-ES" w:eastAsia="en-AU"/>
+        </w:rPr>
+        <w:t xml:space="preserve"> no requiere de una resolución excesiva de imagen para realizar la detección.</w:t>
       </w:r>
     </w:p>
     <w:p>
@@ -8088,7 +9843,7 @@
                     </pic:cNvPicPr>
                   </pic:nvPicPr>
                   <pic:blipFill rotWithShape="1">
-                    <a:blip r:embed="rId14" cstate="print">
+                    <a:blip r:embed="rId15" cstate="print">
                       <a:extLst>
                         <a:ext uri="{28A0092B-C50C-407E-A947-70E740481C1C}">
                           <a14:useLocalDpi xmlns:a14="http://schemas.microsoft.com/office/drawing/2010/main" val="0"/>
@@ -8206,20 +9961,48 @@
         <w:rPr>
           <w:lang w:val="es-ES" w:eastAsia="en-AU"/>
         </w:rPr>
-        <w:t xml:space="preserve"> de la subida de dichas fotos a S3 Bucket y registrarlas en la colección de caras del Rekognition.</w:t>
-      </w:r>
-    </w:p>
-    <w:p>
-      <w:pPr>
-        <w:spacing w:line="276" w:lineRule="auto"/>
+        <w:t xml:space="preserve"> de la subida de dichas fotos a S3 </w:t>
+      </w:r>
+      <w:proofErr w:type="spellStart"/>
+      <w:r>
         <w:rPr>
           <w:lang w:val="es-ES" w:eastAsia="en-AU"/>
         </w:rPr>
-      </w:pPr>
+        <w:t>Bucket</w:t>
+      </w:r>
+      <w:proofErr w:type="spellEnd"/>
       <w:r>
         <w:rPr>
           <w:lang w:val="es-ES" w:eastAsia="en-AU"/>
         </w:rPr>
+        <w:t xml:space="preserve"> y registrarlas en la colección de caras del </w:t>
+      </w:r>
+      <w:proofErr w:type="spellStart"/>
+      <w:r>
+        <w:rPr>
+          <w:lang w:val="es-ES" w:eastAsia="en-AU"/>
+        </w:rPr>
+        <w:t>Rekognition</w:t>
+      </w:r>
+      <w:proofErr w:type="spellEnd"/>
+      <w:r>
+        <w:rPr>
+          <w:lang w:val="es-ES" w:eastAsia="en-AU"/>
+        </w:rPr>
+        <w:t>.</w:t>
+      </w:r>
+    </w:p>
+    <w:p>
+      <w:pPr>
+        <w:spacing w:line="276" w:lineRule="auto"/>
+        <w:rPr>
+          <w:lang w:val="es-ES" w:eastAsia="en-AU"/>
+        </w:rPr>
+      </w:pPr>
+      <w:r>
+        <w:rPr>
+          <w:lang w:val="es-ES" w:eastAsia="en-AU"/>
+        </w:rPr>
         <w:t xml:space="preserve">Por el contrario, se dispone del proceso inverso, que se </w:t>
       </w:r>
       <w:r>
@@ -8310,8 +10093,30 @@
         <w:rPr>
           <w:lang w:val="es-ES" w:eastAsia="en-AU"/>
         </w:rPr>
-        <w:t xml:space="preserve"> usuario para proceder a eliminar sus fotos del almacenamiento en S3 Bucket, además de su eliminación en la colección de caras del Rekognition</w:t>
-      </w:r>
+        <w:t xml:space="preserve"> usuario para proceder a eliminar sus fotos del almacenamiento en S3 </w:t>
+      </w:r>
+      <w:proofErr w:type="spellStart"/>
+      <w:r>
+        <w:rPr>
+          <w:lang w:val="es-ES" w:eastAsia="en-AU"/>
+        </w:rPr>
+        <w:t>Bucket</w:t>
+      </w:r>
+      <w:proofErr w:type="spellEnd"/>
+      <w:r>
+        <w:rPr>
+          <w:lang w:val="es-ES" w:eastAsia="en-AU"/>
+        </w:rPr>
+        <w:t xml:space="preserve">, además de su eliminación en la colección de caras del </w:t>
+      </w:r>
+      <w:proofErr w:type="spellStart"/>
+      <w:r>
+        <w:rPr>
+          <w:lang w:val="es-ES" w:eastAsia="en-AU"/>
+        </w:rPr>
+        <w:t>Rekognition</w:t>
+      </w:r>
+      <w:proofErr w:type="spellEnd"/>
       <w:r>
         <w:rPr>
           <w:lang w:val="es-ES" w:eastAsia="en-AU"/>
@@ -8369,7 +10174,7 @@
                     </pic:cNvPicPr>
                   </pic:nvPicPr>
                   <pic:blipFill rotWithShape="1">
-                    <a:blip r:embed="rId15" cstate="print">
+                    <a:blip r:embed="rId16" cstate="print">
                       <a:extLst>
                         <a:ext uri="{28A0092B-C50C-407E-A947-70E740481C1C}">
                           <a14:useLocalDpi xmlns:a14="http://schemas.microsoft.com/office/drawing/2010/main" val="0"/>
@@ -8517,7 +10322,21 @@
         <w:rPr>
           <w:lang w:val="es-ES"/>
         </w:rPr>
-        <w:t xml:space="preserve">Prueba de funcionamiento de Rekognition. Se realizaron 10 iteración con una duración de 10 segundos donde sobre cada iteración aparecieron de </w:t>
+        <w:t xml:space="preserve">Prueba de funcionamiento de </w:t>
+      </w:r>
+      <w:proofErr w:type="spellStart"/>
+      <w:r>
+        <w:rPr>
+          <w:lang w:val="es-ES"/>
+        </w:rPr>
+        <w:t>Rekognition</w:t>
+      </w:r>
+      <w:proofErr w:type="spellEnd"/>
+      <w:r>
+        <w:rPr>
+          <w:lang w:val="es-ES"/>
+        </w:rPr>
+        <w:t xml:space="preserve">. Se realizaron 10 iteración con una duración de 10 segundos donde sobre cada iteración aparecieron de </w:t>
       </w:r>
       <w:r>
         <w:rPr>
@@ -8548,7 +10367,21 @@
         <w:rPr>
           <w:lang w:val="es-ES"/>
         </w:rPr>
-        <w:t>Prueba de carga sobre EC2. Se utilizó la herramienta Low Orbit Ion Cannon (LOIC). Este programa permite realizar numerosas peticiones (TCP/UDP/HTTP) a una URL o dirección IP.</w:t>
+        <w:t xml:space="preserve">Prueba de carga sobre EC2. Se utilizó la herramienta Low </w:t>
+      </w:r>
+      <w:proofErr w:type="spellStart"/>
+      <w:r>
+        <w:rPr>
+          <w:lang w:val="es-ES"/>
+        </w:rPr>
+        <w:t>Orbit</w:t>
+      </w:r>
+      <w:proofErr w:type="spellEnd"/>
+      <w:r>
+        <w:rPr>
+          <w:lang w:val="es-ES"/>
+        </w:rPr>
+        <w:t xml:space="preserve"> Ion Cannon (LOIC). Este programa permite realizar numerosas peticiones (TCP/UDP/HTTP) a una URL o dirección IP.</w:t>
       </w:r>
     </w:p>
     <w:p>
@@ -8587,8 +10420,16 @@
         <w:rPr>
           <w:lang w:val="es-ES"/>
         </w:rPr>
-        <w:t>Prueba de funcionamiento de Rekognition</w:t>
-      </w:r>
+        <w:t xml:space="preserve">Prueba de funcionamiento de </w:t>
+      </w:r>
+      <w:proofErr w:type="spellStart"/>
+      <w:r>
+        <w:rPr>
+          <w:lang w:val="es-ES"/>
+        </w:rPr>
+        <w:t>Rekognition</w:t>
+      </w:r>
+      <w:proofErr w:type="spellEnd"/>
     </w:p>
     <w:p>
       <w:pPr>
@@ -8603,7 +10444,21 @@
         <w:rPr>
           <w:lang w:val="es-ES"/>
         </w:rPr>
-        <w:t>Tras realizar la prueba se ha obtenido como resultado que todas las caras han sido detectadas sobre cada iteración. En algunos casos se detectaron varias caras sobre el mismo fotograma. Esto nos demuestra que Rekognition y la Lambda implementada funciona correctamente.</w:t>
+        <w:t xml:space="preserve">Tras realizar la prueba se ha obtenido como resultado que todas las caras han sido detectadas sobre cada iteración. En algunos casos se detectaron varias caras sobre el mismo fotograma. Esto nos demuestra que </w:t>
+      </w:r>
+      <w:proofErr w:type="spellStart"/>
+      <w:r>
+        <w:rPr>
+          <w:lang w:val="es-ES"/>
+        </w:rPr>
+        <w:t>Rekognition</w:t>
+      </w:r>
+      <w:proofErr w:type="spellEnd"/>
+      <w:r>
+        <w:rPr>
+          <w:lang w:val="es-ES"/>
+        </w:rPr>
+        <w:t xml:space="preserve"> y la Lambda implementada funciona correctamente.</w:t>
       </w:r>
     </w:p>
     <w:p>
@@ -8750,7 +10605,7 @@
                     <pic:cNvPicPr/>
                   </pic:nvPicPr>
                   <pic:blipFill rotWithShape="1">
-                    <a:blip r:embed="rId16"/>
+                    <a:blip r:embed="rId17"/>
                     <a:srcRect l="31238" t="16917" r="3789" b="18889"/>
                     <a:stretch/>
                   </pic:blipFill>
@@ -8980,7 +10835,7 @@
                     <pic:cNvPicPr/>
                   </pic:nvPicPr>
                   <pic:blipFill rotWithShape="1">
-                    <a:blip r:embed="rId17"/>
+                    <a:blip r:embed="rId18"/>
                     <a:srcRect l="21619" t="18616" r="12449" b="16260"/>
                     <a:stretch/>
                   </pic:blipFill>
@@ -9088,7 +10943,7 @@
                     <pic:cNvPicPr/>
                   </pic:nvPicPr>
                   <pic:blipFill rotWithShape="1">
-                    <a:blip r:embed="rId18"/>
+                    <a:blip r:embed="rId19"/>
                     <a:srcRect l="21449" t="17778" r="13369" b="16296"/>
                     <a:stretch/>
                   </pic:blipFill>
@@ -9432,7 +11287,7 @@
                     <pic:cNvPicPr/>
                   </pic:nvPicPr>
                   <pic:blipFill rotWithShape="1">
-                    <a:blip r:embed="rId19"/>
+                    <a:blip r:embed="rId20"/>
                     <a:srcRect l="23014" t="18612" r="11432" b="15607"/>
                     <a:stretch/>
                   </pic:blipFill>
@@ -9540,7 +11395,7 @@
                     <pic:cNvPicPr/>
                   </pic:nvPicPr>
                   <pic:blipFill rotWithShape="1">
-                    <a:blip r:embed="rId20"/>
+                    <a:blip r:embed="rId21"/>
                     <a:srcRect l="23323" t="18889" r="11912" b="16667"/>
                     <a:stretch/>
                   </pic:blipFill>
@@ -9641,7 +11496,7 @@
                     <pic:cNvPicPr/>
                   </pic:nvPicPr>
                   <pic:blipFill rotWithShape="1">
-                    <a:blip r:embed="rId21"/>
+                    <a:blip r:embed="rId22"/>
                     <a:srcRect l="22490" t="18519" r="12120" b="16296"/>
                     <a:stretch/>
                   </pic:blipFill>
@@ -9742,7 +11597,7 @@
                     <pic:cNvPicPr/>
                   </pic:nvPicPr>
                   <pic:blipFill rotWithShape="1">
-                    <a:blip r:embed="rId22"/>
+                    <a:blip r:embed="rId23"/>
                     <a:srcRect l="22907" t="18519" r="12120" b="16667"/>
                     <a:stretch/>
                   </pic:blipFill>
@@ -10075,7 +11930,7 @@
                     <pic:cNvPicPr/>
                   </pic:nvPicPr>
                   <pic:blipFill rotWithShape="1">
-                    <a:blip r:embed="rId23"/>
+                    <a:blip r:embed="rId24"/>
                     <a:srcRect l="22699" t="18519" r="12328" b="16296"/>
                     <a:stretch/>
                   </pic:blipFill>
@@ -10207,7 +12062,7 @@
                     <pic:cNvPicPr/>
                   </pic:nvPicPr>
                   <pic:blipFill rotWithShape="1">
-                    <a:blip r:embed="rId24"/>
+                    <a:blip r:embed="rId25"/>
                     <a:srcRect l="22907" t="18148" r="11703" b="17037"/>
                     <a:stretch/>
                   </pic:blipFill>
@@ -10342,7 +12197,7 @@
                     <pic:cNvPicPr/>
                   </pic:nvPicPr>
                   <pic:blipFill rotWithShape="1">
-                    <a:blip r:embed="rId25"/>
+                    <a:blip r:embed="rId26"/>
                     <a:srcRect l="22074" t="18148" r="11912" b="16667"/>
                     <a:stretch/>
                   </pic:blipFill>
@@ -10477,7 +12332,7 @@
                     <pic:cNvPicPr/>
                   </pic:nvPicPr>
                   <pic:blipFill rotWithShape="1">
-                    <a:blip r:embed="rId26"/>
+                    <a:blip r:embed="rId27"/>
                     <a:srcRect l="22699" t="17778" r="12328" b="15926"/>
                     <a:stretch/>
                   </pic:blipFill>
@@ -10576,19 +12431,7 @@
         <w:rPr>
           <w:lang w:val="es-ES"/>
         </w:rPr>
-        <w:t xml:space="preserve">Durante dos minutos de uso del sistema con dos personas registradas frente a la cámara, se han producido 109 invocaciones de la función Lambda definida, </w:t>
-      </w:r>
-      <w:r>
-        <w:rPr>
-          <w:lang w:val="es-ES"/>
-        </w:rPr>
-        <w:t>tal y como aparece</w:t>
-      </w:r>
-      <w:r>
-        <w:rPr>
-          <w:lang w:val="es-ES"/>
-        </w:rPr>
-        <w:t xml:space="preserve"> en la </w:t>
+        <w:t xml:space="preserve">Durante dos minutos de uso del sistema con dos personas registradas frente a la cámara, se han producido 109 invocaciones de la función Lambda definida, tal y como aparece en la </w:t>
       </w:r>
       <w:r>
         <w:rPr>
@@ -10636,7 +12479,49 @@
         <w:rPr>
           <w:lang w:val="es-ES"/>
         </w:rPr>
-        <w:t>. El número de invocaciones no depende de la aparición de usuarios, ya que el módulo Rekognitio publica en el Kinesis Data Stream datos haya detectado o no alguna cara.</w:t>
+        <w:t xml:space="preserve">. El número de invocaciones no depende de la aparición de usuarios, ya que el módulo </w:t>
+      </w:r>
+      <w:proofErr w:type="spellStart"/>
+      <w:r>
+        <w:rPr>
+          <w:lang w:val="es-ES"/>
+        </w:rPr>
+        <w:t>Rekognitio</w:t>
+      </w:r>
+      <w:proofErr w:type="spellEnd"/>
+      <w:r>
+        <w:rPr>
+          <w:lang w:val="es-ES"/>
+        </w:rPr>
+        <w:t xml:space="preserve"> publica en el </w:t>
+      </w:r>
+      <w:proofErr w:type="spellStart"/>
+      <w:r>
+        <w:rPr>
+          <w:lang w:val="es-ES"/>
+        </w:rPr>
+        <w:t>Kinesis</w:t>
+      </w:r>
+      <w:proofErr w:type="spellEnd"/>
+      <w:r>
+        <w:rPr>
+          <w:lang w:val="es-ES"/>
+        </w:rPr>
+        <w:t xml:space="preserve"> Data </w:t>
+      </w:r>
+      <w:proofErr w:type="spellStart"/>
+      <w:r>
+        <w:rPr>
+          <w:lang w:val="es-ES"/>
+        </w:rPr>
+        <w:t>Stream</w:t>
+      </w:r>
+      <w:proofErr w:type="spellEnd"/>
+      <w:r>
+        <w:rPr>
+          <w:lang w:val="es-ES"/>
+        </w:rPr>
+        <w:t xml:space="preserve"> datos haya detectado o no alguna cara.</w:t>
       </w:r>
     </w:p>
     <w:p>
@@ -10668,7 +12553,7 @@
                     <pic:cNvPicPr/>
                   </pic:nvPicPr>
                   <pic:blipFill rotWithShape="1">
-                    <a:blip r:embed="rId27"/>
+                    <a:blip r:embed="rId28"/>
                     <a:srcRect l="6872" t="26667" r="65431" b="30370"/>
                     <a:stretch/>
                   </pic:blipFill>
@@ -10763,7 +12648,21 @@
         <w:rPr>
           <w:lang w:val="es-ES"/>
         </w:rPr>
-        <w:t xml:space="preserve">Donde el número de rostros detectado tiene un impacto es en la ejecución de la función Lambda, ya que en el caso de no encontrarse ningún rostro en el evento que la dispara la función finaliza, mientras que ante un rostro detectado debe hacer consultas a Amazon RDS y almacenar información en Amazon S3 y Amazon DynamoDB si procede. Esto queda reflejado en la enorme varianza que existe en el tiempo de ejecución observado en la </w:t>
+        <w:t xml:space="preserve">Donde el número de rostros detectado tiene un impacto es en la ejecución de la función Lambda, ya que en el caso de no encontrarse ningún rostro en el evento que la dispara la función finaliza, mientras que ante un rostro detectado debe hacer consultas a Amazon RDS y almacenar información en Amazon S3 y Amazon </w:t>
+      </w:r>
+      <w:proofErr w:type="spellStart"/>
+      <w:r>
+        <w:rPr>
+          <w:lang w:val="es-ES"/>
+        </w:rPr>
+        <w:t>DynamoDB</w:t>
+      </w:r>
+      <w:proofErr w:type="spellEnd"/>
+      <w:r>
+        <w:rPr>
+          <w:lang w:val="es-ES"/>
+        </w:rPr>
+        <w:t xml:space="preserve"> si procede. Esto queda reflejado en la enorme varianza que existe en el tiempo de ejecución observado en la </w:t>
       </w:r>
       <w:r>
         <w:rPr>
@@ -10844,7 +12743,7 @@
                     <pic:cNvPicPr/>
                   </pic:nvPicPr>
                   <pic:blipFill rotWithShape="1">
-                    <a:blip r:embed="rId28"/>
+                    <a:blip r:embed="rId29"/>
                     <a:srcRect l="35194" t="27037" r="36901" b="24815"/>
                     <a:stretch/>
                   </pic:blipFill>
@@ -11019,7 +12918,7 @@
                     <pic:cNvPicPr/>
                   </pic:nvPicPr>
                   <pic:blipFill rotWithShape="1">
-                    <a:blip r:embed="rId29"/>
+                    <a:blip r:embed="rId30"/>
                     <a:srcRect l="64140" t="27408" r="8163" b="26667"/>
                     <a:stretch/>
                   </pic:blipFill>
@@ -11133,12 +13032,14 @@
         </w:rPr>
         <w:t xml:space="preserve">Amazon </w:t>
       </w:r>
+      <w:proofErr w:type="spellStart"/>
       <w:r>
         <w:rPr>
           <w:lang w:val="es-ES"/>
         </w:rPr>
         <w:t>Kinesis</w:t>
       </w:r>
+      <w:proofErr w:type="spellEnd"/>
     </w:p>
     <w:p>
       <w:pPr>
@@ -11273,11 +13174,19 @@
           <w:lang w:val="es-ES"/>
         </w:rPr>
       </w:pPr>
-      <w:r>
-        <w:rPr>
-          <w:lang w:val="es-ES"/>
-        </w:rPr>
-        <w:t xml:space="preserve">Bucket de </w:t>
+      <w:proofErr w:type="spellStart"/>
+      <w:r>
+        <w:rPr>
+          <w:lang w:val="es-ES"/>
+        </w:rPr>
+        <w:t>Bucket</w:t>
+      </w:r>
+      <w:proofErr w:type="spellEnd"/>
+      <w:r>
+        <w:rPr>
+          <w:lang w:val="es-ES"/>
+        </w:rPr>
+        <w:t xml:space="preserve"> de </w:t>
       </w:r>
       <w:r>
         <w:rPr>
@@ -11688,51 +13597,9 @@
           <w:u w:val="single"/>
           <w:lang w:val="es-ES"/>
         </w:rPr>
-        <w:t>Almacenamiento S3 Intelligent-Tiering</w:t>
-      </w:r>
-    </w:p>
-    <w:p>
-      <w:pPr>
-        <w:spacing w:line="276" w:lineRule="auto"/>
-        <w:rPr>
-          <w:lang w:val="es-ES"/>
-        </w:rPr>
-      </w:pPr>
-      <w:r>
-        <w:rPr>
-          <w:lang w:val="es-ES"/>
-        </w:rPr>
-        <w:t>Monitorización y automatización, todo el almacenamiento/mes</w:t>
-      </w:r>
-      <w:r>
-        <w:rPr>
-          <w:lang w:val="es-ES"/>
-        </w:rPr>
-        <w:tab/>
-        <w:t>0,0025 USD por cada 1000 objetos</w:t>
-      </w:r>
-    </w:p>
-    <w:p>
-      <w:pPr>
-        <w:pStyle w:val="Ttulo2"/>
-        <w:rPr>
-          <w:lang w:val="es-ES"/>
-        </w:rPr>
-      </w:pPr>
-      <w:r>
-        <w:rPr>
-          <w:lang w:val="es-ES"/>
-        </w:rPr>
-        <w:t>Amazon Rekognition</w:t>
-      </w:r>
-    </w:p>
-    <w:p>
-      <w:pPr>
-        <w:spacing w:line="276" w:lineRule="auto"/>
-        <w:rPr>
-          <w:lang w:val="es-ES"/>
-        </w:rPr>
-      </w:pPr>
+        <w:t xml:space="preserve">Almacenamiento S3 </w:t>
+      </w:r>
+      <w:proofErr w:type="spellStart"/>
       <w:r>
         <w:rPr>
           <w:i/>
@@ -11740,62 +13607,123 @@
           <w:u w:val="single"/>
           <w:lang w:val="es-ES"/>
         </w:rPr>
-        <w:t>Análisis de vídeos</w:t>
-      </w:r>
-    </w:p>
-    <w:p>
-      <w:pPr>
-        <w:spacing w:line="276" w:lineRule="auto"/>
-        <w:rPr>
-          <w:lang w:val="es-ES"/>
-        </w:rPr>
-      </w:pPr>
-      <w:r>
-        <w:rPr>
-          <w:lang w:val="es-ES"/>
-        </w:rPr>
-        <w:t>0,10 USD por minuto de video analizado (prorrateado para minutos parciales).</w:t>
-      </w:r>
-    </w:p>
-    <w:p>
-      <w:pPr>
-        <w:spacing w:line="276" w:lineRule="auto"/>
-        <w:rPr>
-          <w:lang w:val="es-ES"/>
-        </w:rPr>
-      </w:pPr>
-      <w:r>
-        <w:rPr>
-          <w:lang w:val="es-ES"/>
-        </w:rPr>
-        <w:t>0,12 USD por minuto de video de transmisión en directo analizado (prorrateado para minutos parciales).</w:t>
-      </w:r>
-    </w:p>
-    <w:p>
-      <w:pPr>
-        <w:spacing w:line="276" w:lineRule="auto"/>
-        <w:rPr>
-          <w:lang w:val="es-ES"/>
-        </w:rPr>
-      </w:pPr>
-    </w:p>
-    <w:p>
-      <w:pPr>
-        <w:spacing w:line="276" w:lineRule="auto"/>
+        <w:t>Intelligent-Tiering</w:t>
+      </w:r>
+      <w:proofErr w:type="spellEnd"/>
+    </w:p>
+    <w:p>
+      <w:pPr>
+        <w:spacing w:line="276" w:lineRule="auto"/>
+        <w:rPr>
+          <w:lang w:val="es-ES"/>
+        </w:rPr>
+      </w:pPr>
+      <w:r>
+        <w:rPr>
+          <w:lang w:val="es-ES"/>
+        </w:rPr>
+        <w:t>Monitorización y automatización, todo el almacenamiento/mes</w:t>
+      </w:r>
+      <w:r>
+        <w:rPr>
+          <w:lang w:val="es-ES"/>
+        </w:rPr>
+        <w:tab/>
+        <w:t>0,0025 USD por cada 1000 objetos</w:t>
+      </w:r>
+    </w:p>
+    <w:p>
+      <w:pPr>
+        <w:pStyle w:val="Ttulo2"/>
+        <w:rPr>
+          <w:lang w:val="es-ES"/>
+        </w:rPr>
+      </w:pPr>
+      <w:r>
+        <w:rPr>
+          <w:lang w:val="es-ES"/>
+        </w:rPr>
+        <w:t xml:space="preserve">Amazon </w:t>
+      </w:r>
+      <w:proofErr w:type="spellStart"/>
+      <w:r>
+        <w:rPr>
+          <w:lang w:val="es-ES"/>
+        </w:rPr>
+        <w:t>Rekognition</w:t>
+      </w:r>
+      <w:proofErr w:type="spellEnd"/>
+    </w:p>
+    <w:p>
+      <w:pPr>
+        <w:spacing w:line="276" w:lineRule="auto"/>
+        <w:rPr>
+          <w:lang w:val="es-ES"/>
+        </w:rPr>
+      </w:pPr>
+      <w:r>
         <w:rPr>
           <w:i/>
           <w:iCs/>
           <w:u w:val="single"/>
           <w:lang w:val="es-ES"/>
         </w:rPr>
-      </w:pPr>
-      <w:r>
+        <w:t>Análisis de vídeos</w:t>
+      </w:r>
+    </w:p>
+    <w:p>
+      <w:pPr>
+        <w:spacing w:line="276" w:lineRule="auto"/>
+        <w:rPr>
+          <w:lang w:val="es-ES"/>
+        </w:rPr>
+      </w:pPr>
+      <w:r>
+        <w:rPr>
+          <w:lang w:val="es-ES"/>
+        </w:rPr>
+        <w:t>0,10 USD por minuto de video analizado (prorrateado para minutos parciales).</w:t>
+      </w:r>
+    </w:p>
+    <w:p>
+      <w:pPr>
+        <w:spacing w:line="276" w:lineRule="auto"/>
+        <w:rPr>
+          <w:lang w:val="es-ES"/>
+        </w:rPr>
+      </w:pPr>
+      <w:r>
+        <w:rPr>
+          <w:lang w:val="es-ES"/>
+        </w:rPr>
+        <w:t>0,12 USD por minuto de video de transmisión en directo analizado (prorrateado para minutos parciales).</w:t>
+      </w:r>
+    </w:p>
+    <w:p>
+      <w:pPr>
+        <w:spacing w:line="276" w:lineRule="auto"/>
+        <w:rPr>
+          <w:lang w:val="es-ES"/>
+        </w:rPr>
+      </w:pPr>
+    </w:p>
+    <w:p>
+      <w:pPr>
+        <w:spacing w:line="276" w:lineRule="auto"/>
         <w:rPr>
           <w:i/>
           <w:iCs/>
           <w:u w:val="single"/>
           <w:lang w:val="es-ES"/>
         </w:rPr>
+      </w:pPr>
+      <w:r>
+        <w:rPr>
+          <w:i/>
+          <w:iCs/>
+          <w:u w:val="single"/>
+          <w:lang w:val="es-ES"/>
+        </w:rPr>
         <w:t>Almacenamiento de metadatos de rostros</w:t>
       </w:r>
     </w:p>
@@ -11824,8 +13752,16 @@
         <w:rPr>
           <w:lang w:val="es-ES"/>
         </w:rPr>
-        <w:t>Amazon Cognito</w:t>
-      </w:r>
+        <w:t xml:space="preserve">Amazon </w:t>
+      </w:r>
+      <w:proofErr w:type="spellStart"/>
+      <w:r>
+        <w:rPr>
+          <w:lang w:val="es-ES"/>
+        </w:rPr>
+        <w:t>Cognito</w:t>
+      </w:r>
+      <w:proofErr w:type="spellEnd"/>
     </w:p>
     <w:p>
       <w:pPr>
@@ -11989,8 +13925,16 @@
         <w:rPr>
           <w:lang w:val="es-ES"/>
         </w:rPr>
-        <w:t>Amazon DynamoDB</w:t>
-      </w:r>
+        <w:t xml:space="preserve">Amazon </w:t>
+      </w:r>
+      <w:proofErr w:type="spellStart"/>
+      <w:r>
+        <w:rPr>
+          <w:lang w:val="es-ES"/>
+        </w:rPr>
+        <w:t>DynamoDB</w:t>
+      </w:r>
+      <w:proofErr w:type="spellEnd"/>
     </w:p>
     <w:p>
       <w:pPr>
@@ -12197,7 +14141,21 @@
         <w:rPr>
           <w:lang w:val="es-ES"/>
         </w:rPr>
-        <w:t>t2.micro 1 Variable 1 GiB Solo EBS</w:t>
+        <w:t>t</w:t>
+      </w:r>
+      <w:proofErr w:type="gramStart"/>
+      <w:r>
+        <w:rPr>
+          <w:lang w:val="es-ES"/>
+        </w:rPr>
+        <w:t>2.micro</w:t>
+      </w:r>
+      <w:proofErr w:type="gramEnd"/>
+      <w:r>
+        <w:rPr>
+          <w:lang w:val="es-ES"/>
+        </w:rPr>
+        <w:t xml:space="preserve"> 1 Variable 1 GiB Solo EBS</w:t>
       </w:r>
       <w:r>
         <w:rPr>
@@ -12974,8 +14932,16 @@
         <w:rPr>
           <w:lang w:val="es-ES"/>
         </w:rPr>
-        <w:t>db.t2.micro</w:t>
-      </w:r>
+        <w:t>db.t</w:t>
+      </w:r>
+      <w:proofErr w:type="gramStart"/>
+      <w:r>
+        <w:rPr>
+          <w:lang w:val="es-ES"/>
+        </w:rPr>
+        <w:t>2.micro</w:t>
+      </w:r>
+      <w:proofErr w:type="gramEnd"/>
       <w:r>
         <w:rPr>
           <w:lang w:val="es-ES"/>
@@ -13107,8 +15073,6 @@
         </w:rPr>
         <w:t>itan automatizar este servicio.</w:t>
       </w:r>
-      <w:bookmarkStart w:id="25" w:name="_GoBack"/>
-      <w:bookmarkEnd w:id="25"/>
     </w:p>
     <w:p>
       <w:pPr>
@@ -13180,7 +15144,21 @@
         <w:rPr>
           <w:lang w:val="es-ES"/>
         </w:rPr>
-        <w:t>AWS nos dispone de multitud de SDKs diferentes que permiten la comunicación con cada uno de los componentes de la arquitectura, algunos de ellos son Java, .NET, Node.js, PHP, Python, C++, Ruby, Android, etc.</w:t>
+        <w:t xml:space="preserve">AWS nos dispone de multitud de </w:t>
+      </w:r>
+      <w:proofErr w:type="spellStart"/>
+      <w:r>
+        <w:rPr>
+          <w:lang w:val="es-ES"/>
+        </w:rPr>
+        <w:t>SDKs</w:t>
+      </w:r>
+      <w:proofErr w:type="spellEnd"/>
+      <w:r>
+        <w:rPr>
+          <w:lang w:val="es-ES"/>
+        </w:rPr>
+        <w:t xml:space="preserve"> diferentes que permiten la comunicación con cada uno de los componentes de la arquitectura, algunos de ellos son Java, .NET, Node.js, PHP, Python, C++, Ruby, Android, etc.</w:t>
       </w:r>
       <w:r>
         <w:rPr>
@@ -13194,6 +15172,8 @@
         </w:rPr>
         <w:t>En este caso, hemos decidido utilizar PHP bajo un servidor Apache, aunque cualquiera de estas opciones es compatible con la arquitectura y se encuentra documentada en la página oficial.</w:t>
       </w:r>
+      <w:bookmarkStart w:id="25" w:name="_GoBack"/>
+      <w:bookmarkEnd w:id="25"/>
     </w:p>
     <w:p>
       <w:pPr>
@@ -13225,9 +15205,23 @@
         <w:rPr>
           <w:lang w:val="es-ES"/>
         </w:rPr>
-        <w:t xml:space="preserve">Amazon Web Services, Servicios de Informática en la nube. </w:t>
-      </w:r>
-      <w:hyperlink r:id="rId30" w:history="1">
+        <w:t xml:space="preserve">Amazon Web </w:t>
+      </w:r>
+      <w:proofErr w:type="spellStart"/>
+      <w:r>
+        <w:rPr>
+          <w:lang w:val="es-ES"/>
+        </w:rPr>
+        <w:t>Services</w:t>
+      </w:r>
+      <w:proofErr w:type="spellEnd"/>
+      <w:r>
+        <w:rPr>
+          <w:lang w:val="es-ES"/>
+        </w:rPr>
+        <w:t xml:space="preserve">, Servicios de Informática en la nube. </w:t>
+      </w:r>
+      <w:hyperlink r:id="rId31" w:history="1">
         <w:r>
           <w:rPr>
             <w:rStyle w:val="Hipervnculo"/>
@@ -13246,9 +15240,23 @@
         <w:rPr>
           <w:lang w:val="en-GB"/>
         </w:rPr>
-        <w:t xml:space="preserve">Amazon Web Services. Use facial recognition to deliver high-end consumer experience with Amazon Kinesis Video Stream and Amazon Rekognition Video. </w:t>
-      </w:r>
-      <w:hyperlink r:id="rId31" w:history="1">
+        <w:t xml:space="preserve">Amazon Web Services. Use facial recognition to deliver high-end consumer experience with Amazon Kinesis Video Stream and Amazon </w:t>
+      </w:r>
+      <w:proofErr w:type="spellStart"/>
+      <w:r>
+        <w:rPr>
+          <w:lang w:val="en-GB"/>
+        </w:rPr>
+        <w:t>Rekognition</w:t>
+      </w:r>
+      <w:proofErr w:type="spellEnd"/>
+      <w:r>
+        <w:rPr>
+          <w:lang w:val="en-GB"/>
+        </w:rPr>
+        <w:t xml:space="preserve"> Video. </w:t>
+      </w:r>
+      <w:hyperlink r:id="rId32" w:history="1">
         <w:r>
           <w:rPr>
             <w:rStyle w:val="Hipervnculo"/>
@@ -13266,13 +15274,21 @@
           <w:lang w:val="es-ES"/>
         </w:rPr>
       </w:pPr>
+      <w:proofErr w:type="spellStart"/>
       <w:r>
         <w:rPr>
           <w:lang w:val="en-GB"/>
         </w:rPr>
-        <w:t xml:space="preserve">Cloudcraft. Visualize your cloud architecture like a pro. </w:t>
-      </w:r>
-      <w:hyperlink r:id="rId32" w:history="1">
+        <w:t>Cloudcraft</w:t>
+      </w:r>
+      <w:proofErr w:type="spellEnd"/>
+      <w:r>
+        <w:rPr>
+          <w:lang w:val="en-GB"/>
+        </w:rPr>
+        <w:t xml:space="preserve">. Visualize your cloud architecture like a pro. </w:t>
+      </w:r>
+      <w:hyperlink r:id="rId33" w:history="1">
         <w:r>
           <w:rPr>
             <w:rStyle w:val="Hipervnculo"/>
@@ -13330,7 +15346,7 @@
 </file>
 
 <file path=word/endnotes.xml><?xml version="1.0" encoding="utf-8"?>
-<w:endnotes xmlns:wpc="http://schemas.microsoft.com/office/word/2010/wordprocessingCanvas" xmlns:mc="http://schemas.openxmlformats.org/markup-compatibility/2006" xmlns:o="urn:schemas-microsoft-com:office:office" xmlns:r="http://schemas.openxmlformats.org/officeDocument/2006/relationships" xmlns:m="http://schemas.openxmlformats.org/officeDocument/2006/math" xmlns:v="urn:schemas-microsoft-com:vml" xmlns:wp14="http://schemas.microsoft.com/office/word/2010/wordprocessingDrawing" xmlns:wp="http://schemas.openxmlformats.org/drawingml/2006/wordprocessingDrawing" xmlns:w10="urn:schemas-microsoft-com:office:word" xmlns:w="http://schemas.openxmlformats.org/wordprocessingml/2006/main" xmlns:w14="http://schemas.microsoft.com/office/word/2010/wordml" xmlns:w15="http://schemas.microsoft.com/office/word/2012/wordml" xmlns:wpg="http://schemas.microsoft.com/office/word/2010/wordprocessingGroup" xmlns:wpi="http://schemas.microsoft.com/office/word/2010/wordprocessingInk" xmlns:wne="http://schemas.microsoft.com/office/word/2006/wordml" xmlns:wps="http://schemas.microsoft.com/office/word/2010/wordprocessingShape" mc:Ignorable="w14 w15 wp14">
+<w:endnotes xmlns:wpc="http://schemas.microsoft.com/office/word/2010/wordprocessingCanvas" xmlns:cx="http://schemas.microsoft.com/office/drawing/2014/chartex" xmlns:cx1="http://schemas.microsoft.com/office/drawing/2015/9/8/chartex" xmlns:cx2="http://schemas.microsoft.com/office/drawing/2015/10/21/chartex" xmlns:cx3="http://schemas.microsoft.com/office/drawing/2016/5/9/chartex" xmlns:cx4="http://schemas.microsoft.com/office/drawing/2016/5/10/chartex" xmlns:cx5="http://schemas.microsoft.com/office/drawing/2016/5/11/chartex" xmlns:cx6="http://schemas.microsoft.com/office/drawing/2016/5/12/chartex" xmlns:cx7="http://schemas.microsoft.com/office/drawing/2016/5/13/chartex" xmlns:cx8="http://schemas.microsoft.com/office/drawing/2016/5/14/chartex" xmlns:mc="http://schemas.openxmlformats.org/markup-compatibility/2006" xmlns:aink="http://schemas.microsoft.com/office/drawing/2016/ink" xmlns:am3d="http://schemas.microsoft.com/office/drawing/2017/model3d" xmlns:o="urn:schemas-microsoft-com:office:office" xmlns:r="http://schemas.openxmlformats.org/officeDocument/2006/relationships" xmlns:m="http://schemas.openxmlformats.org/officeDocument/2006/math" xmlns:v="urn:schemas-microsoft-com:vml" xmlns:wp14="http://schemas.microsoft.com/office/word/2010/wordprocessingDrawing" xmlns:wp="http://schemas.openxmlformats.org/drawingml/2006/wordprocessingDrawing" xmlns:w10="urn:schemas-microsoft-com:office:word" xmlns:w="http://schemas.openxmlformats.org/wordprocessingml/2006/main" xmlns:w14="http://schemas.microsoft.com/office/word/2010/wordml" xmlns:w15="http://schemas.microsoft.com/office/word/2012/wordml" xmlns:w16cid="http://schemas.microsoft.com/office/word/2016/wordml/cid" xmlns:w16se="http://schemas.microsoft.com/office/word/2015/wordml/symex" xmlns:wpg="http://schemas.microsoft.com/office/word/2010/wordprocessingGroup" xmlns:wpi="http://schemas.microsoft.com/office/word/2010/wordprocessingInk" xmlns:wne="http://schemas.microsoft.com/office/word/2006/wordml" xmlns:wps="http://schemas.microsoft.com/office/word/2010/wordprocessingShape" mc:Ignorable="w14 w15 w16se w16cid wp14">
   <w:endnote w:type="separator" w:id="-1">
     <w:p>
       <w:r>
@@ -13349,7 +15365,7 @@
 </file>
 
 <file path=word/footer1.xml><?xml version="1.0" encoding="utf-8"?>
-<w:ftr xmlns:wpc="http://schemas.microsoft.com/office/word/2010/wordprocessingCanvas" xmlns:mc="http://schemas.openxmlformats.org/markup-compatibility/2006" xmlns:o="urn:schemas-microsoft-com:office:office" xmlns:r="http://schemas.openxmlformats.org/officeDocument/2006/relationships" xmlns:m="http://schemas.openxmlformats.org/officeDocument/2006/math" xmlns:v="urn:schemas-microsoft-com:vml" xmlns:wp14="http://schemas.microsoft.com/office/word/2010/wordprocessingDrawing" xmlns:wp="http://schemas.openxmlformats.org/drawingml/2006/wordprocessingDrawing" xmlns:w10="urn:schemas-microsoft-com:office:word" xmlns:w="http://schemas.openxmlformats.org/wordprocessingml/2006/main" xmlns:w14="http://schemas.microsoft.com/office/word/2010/wordml" xmlns:w15="http://schemas.microsoft.com/office/word/2012/wordml" xmlns:wpg="http://schemas.microsoft.com/office/word/2010/wordprocessingGroup" xmlns:wpi="http://schemas.microsoft.com/office/word/2010/wordprocessingInk" xmlns:wne="http://schemas.microsoft.com/office/word/2006/wordml" xmlns:wps="http://schemas.microsoft.com/office/word/2010/wordprocessingShape" mc:Ignorable="w14 w15 wp14">
+<w:ftr xmlns:wpc="http://schemas.microsoft.com/office/word/2010/wordprocessingCanvas" xmlns:cx="http://schemas.microsoft.com/office/drawing/2014/chartex" xmlns:cx1="http://schemas.microsoft.com/office/drawing/2015/9/8/chartex" xmlns:cx2="http://schemas.microsoft.com/office/drawing/2015/10/21/chartex" xmlns:cx3="http://schemas.microsoft.com/office/drawing/2016/5/9/chartex" xmlns:cx4="http://schemas.microsoft.com/office/drawing/2016/5/10/chartex" xmlns:cx5="http://schemas.microsoft.com/office/drawing/2016/5/11/chartex" xmlns:cx6="http://schemas.microsoft.com/office/drawing/2016/5/12/chartex" xmlns:cx7="http://schemas.microsoft.com/office/drawing/2016/5/13/chartex" xmlns:cx8="http://schemas.microsoft.com/office/drawing/2016/5/14/chartex" xmlns:mc="http://schemas.openxmlformats.org/markup-compatibility/2006" xmlns:aink="http://schemas.microsoft.com/office/drawing/2016/ink" xmlns:am3d="http://schemas.microsoft.com/office/drawing/2017/model3d" xmlns:o="urn:schemas-microsoft-com:office:office" xmlns:r="http://schemas.openxmlformats.org/officeDocument/2006/relationships" xmlns:m="http://schemas.openxmlformats.org/officeDocument/2006/math" xmlns:v="urn:schemas-microsoft-com:vml" xmlns:wp14="http://schemas.microsoft.com/office/word/2010/wordprocessingDrawing" xmlns:wp="http://schemas.openxmlformats.org/drawingml/2006/wordprocessingDrawing" xmlns:w10="urn:schemas-microsoft-com:office:word" xmlns:w="http://schemas.openxmlformats.org/wordprocessingml/2006/main" xmlns:w14="http://schemas.microsoft.com/office/word/2010/wordml" xmlns:w15="http://schemas.microsoft.com/office/word/2012/wordml" xmlns:w16cid="http://schemas.microsoft.com/office/word/2016/wordml/cid" xmlns:w16se="http://schemas.microsoft.com/office/word/2015/wordml/symex" xmlns:wpg="http://schemas.microsoft.com/office/word/2010/wordprocessingGroup" xmlns:wpi="http://schemas.microsoft.com/office/word/2010/wordprocessingInk" xmlns:wne="http://schemas.microsoft.com/office/word/2006/wordml" xmlns:wps="http://schemas.microsoft.com/office/word/2010/wordprocessingShape" mc:Ignorable="w14 w15 w16se w16cid wp14">
   <w:p>
     <w:pPr>
       <w:pStyle w:val="Piedepgina"/>
@@ -13385,8 +15401,53 @@
 </w:ftr>
 </file>
 
+<file path=word/footer2.xml><?xml version="1.0" encoding="utf-8"?>
+<w:ftr xmlns:wpc="http://schemas.microsoft.com/office/word/2010/wordprocessingCanvas" xmlns:cx="http://schemas.microsoft.com/office/drawing/2014/chartex" xmlns:cx1="http://schemas.microsoft.com/office/drawing/2015/9/8/chartex" xmlns:cx2="http://schemas.microsoft.com/office/drawing/2015/10/21/chartex" xmlns:cx3="http://schemas.microsoft.com/office/drawing/2016/5/9/chartex" xmlns:cx4="http://schemas.microsoft.com/office/drawing/2016/5/10/chartex" xmlns:cx5="http://schemas.microsoft.com/office/drawing/2016/5/11/chartex" xmlns:cx6="http://schemas.microsoft.com/office/drawing/2016/5/12/chartex" xmlns:cx7="http://schemas.microsoft.com/office/drawing/2016/5/13/chartex" xmlns:cx8="http://schemas.microsoft.com/office/drawing/2016/5/14/chartex" xmlns:mc="http://schemas.openxmlformats.org/markup-compatibility/2006" xmlns:aink="http://schemas.microsoft.com/office/drawing/2016/ink" xmlns:am3d="http://schemas.microsoft.com/office/drawing/2017/model3d" xmlns:o="urn:schemas-microsoft-com:office:office" xmlns:r="http://schemas.openxmlformats.org/officeDocument/2006/relationships" xmlns:m="http://schemas.openxmlformats.org/officeDocument/2006/math" xmlns:v="urn:schemas-microsoft-com:vml" xmlns:wp14="http://schemas.microsoft.com/office/word/2010/wordprocessingDrawing" xmlns:wp="http://schemas.openxmlformats.org/drawingml/2006/wordprocessingDrawing" xmlns:w10="urn:schemas-microsoft-com:office:word" xmlns:w="http://schemas.openxmlformats.org/wordprocessingml/2006/main" xmlns:w14="http://schemas.microsoft.com/office/word/2010/wordml" xmlns:w15="http://schemas.microsoft.com/office/word/2012/wordml" xmlns:w16cid="http://schemas.microsoft.com/office/word/2016/wordml/cid" xmlns:w16se="http://schemas.microsoft.com/office/word/2015/wordml/symex" xmlns:wpg="http://schemas.microsoft.com/office/word/2010/wordprocessingGroup" xmlns:wpi="http://schemas.microsoft.com/office/word/2010/wordprocessingInk" xmlns:wne="http://schemas.microsoft.com/office/word/2006/wordml" xmlns:wps="http://schemas.microsoft.com/office/word/2010/wordprocessingShape" mc:Ignorable="w14 w15 w16se w16cid wp14">
+  <w:sdt>
+    <w:sdtPr>
+      <w:id w:val="948432549"/>
+      <w:docPartObj>
+        <w:docPartGallery w:val="Page Numbers (Bottom of Page)"/>
+        <w:docPartUnique/>
+      </w:docPartObj>
+    </w:sdtPr>
+    <w:sdtContent>
+      <w:p>
+        <w:pPr>
+          <w:pStyle w:val="Piedepgina"/>
+          <w:jc w:val="center"/>
+        </w:pPr>
+        <w:r>
+          <w:fldChar w:fldCharType="begin"/>
+        </w:r>
+        <w:r>
+          <w:instrText>PAGE   \* MERGEFORMAT</w:instrText>
+        </w:r>
+        <w:r>
+          <w:fldChar w:fldCharType="separate"/>
+        </w:r>
+        <w:r>
+          <w:rPr>
+            <w:lang w:val="es-ES"/>
+          </w:rPr>
+          <w:t>2</w:t>
+        </w:r>
+        <w:r>
+          <w:fldChar w:fldCharType="end"/>
+        </w:r>
+      </w:p>
+    </w:sdtContent>
+  </w:sdt>
+  <w:p>
+    <w:pPr>
+      <w:pStyle w:val="Piedepgina"/>
+    </w:pPr>
+  </w:p>
+</w:ftr>
+</file>
+
 <file path=word/footnotes.xml><?xml version="1.0" encoding="utf-8"?>
-<w:footnotes xmlns:wpc="http://schemas.microsoft.com/office/word/2010/wordprocessingCanvas" xmlns:mc="http://schemas.openxmlformats.org/markup-compatibility/2006" xmlns:o="urn:schemas-microsoft-com:office:office" xmlns:r="http://schemas.openxmlformats.org/officeDocument/2006/relationships" xmlns:m="http://schemas.openxmlformats.org/officeDocument/2006/math" xmlns:v="urn:schemas-microsoft-com:vml" xmlns:wp14="http://schemas.microsoft.com/office/word/2010/wordprocessingDrawing" xmlns:wp="http://schemas.openxmlformats.org/drawingml/2006/wordprocessingDrawing" xmlns:w10="urn:schemas-microsoft-com:office:word" xmlns:w="http://schemas.openxmlformats.org/wordprocessingml/2006/main" xmlns:w14="http://schemas.microsoft.com/office/word/2010/wordml" xmlns:w15="http://schemas.microsoft.com/office/word/2012/wordml" xmlns:wpg="http://schemas.microsoft.com/office/word/2010/wordprocessingGroup" xmlns:wpi="http://schemas.microsoft.com/office/word/2010/wordprocessingInk" xmlns:wne="http://schemas.microsoft.com/office/word/2006/wordml" xmlns:wps="http://schemas.microsoft.com/office/word/2010/wordprocessingShape" mc:Ignorable="w14 w15 wp14">
+<w:footnotes xmlns:wpc="http://schemas.microsoft.com/office/word/2010/wordprocessingCanvas" xmlns:cx="http://schemas.microsoft.com/office/drawing/2014/chartex" xmlns:cx1="http://schemas.microsoft.com/office/drawing/2015/9/8/chartex" xmlns:cx2="http://schemas.microsoft.com/office/drawing/2015/10/21/chartex" xmlns:cx3="http://schemas.microsoft.com/office/drawing/2016/5/9/chartex" xmlns:cx4="http://schemas.microsoft.com/office/drawing/2016/5/10/chartex" xmlns:cx5="http://schemas.microsoft.com/office/drawing/2016/5/11/chartex" xmlns:cx6="http://schemas.microsoft.com/office/drawing/2016/5/12/chartex" xmlns:cx7="http://schemas.microsoft.com/office/drawing/2016/5/13/chartex" xmlns:cx8="http://schemas.microsoft.com/office/drawing/2016/5/14/chartex" xmlns:mc="http://schemas.openxmlformats.org/markup-compatibility/2006" xmlns:aink="http://schemas.microsoft.com/office/drawing/2016/ink" xmlns:am3d="http://schemas.microsoft.com/office/drawing/2017/model3d" xmlns:o="urn:schemas-microsoft-com:office:office" xmlns:r="http://schemas.openxmlformats.org/officeDocument/2006/relationships" xmlns:m="http://schemas.openxmlformats.org/officeDocument/2006/math" xmlns:v="urn:schemas-microsoft-com:vml" xmlns:wp14="http://schemas.microsoft.com/office/word/2010/wordprocessingDrawing" xmlns:wp="http://schemas.openxmlformats.org/drawingml/2006/wordprocessingDrawing" xmlns:w10="urn:schemas-microsoft-com:office:word" xmlns:w="http://schemas.openxmlformats.org/wordprocessingml/2006/main" xmlns:w14="http://schemas.microsoft.com/office/word/2010/wordml" xmlns:w15="http://schemas.microsoft.com/office/word/2012/wordml" xmlns:w16cid="http://schemas.microsoft.com/office/word/2016/wordml/cid" xmlns:w16se="http://schemas.microsoft.com/office/word/2015/wordml/symex" xmlns:wpg="http://schemas.microsoft.com/office/word/2010/wordprocessingGroup" xmlns:wpi="http://schemas.microsoft.com/office/word/2010/wordprocessingInk" xmlns:wne="http://schemas.microsoft.com/office/word/2006/wordml" xmlns:wps="http://schemas.microsoft.com/office/word/2010/wordprocessingShape" mc:Ignorable="w14 w15 w16se w16cid wp14">
   <w:footnote w:type="separator" w:id="-1">
     <w:p>
       <w:r>
@@ -13405,7 +15466,7 @@
 </file>
 
 <file path=word/numbering.xml><?xml version="1.0" encoding="utf-8"?>
-<w:numbering xmlns:wpc="http://schemas.microsoft.com/office/word/2010/wordprocessingCanvas" xmlns:mc="http://schemas.openxmlformats.org/markup-compatibility/2006" xmlns:o="urn:schemas-microsoft-com:office:office" xmlns:r="http://schemas.openxmlformats.org/officeDocument/2006/relationships" xmlns:m="http://schemas.openxmlformats.org/officeDocument/2006/math" xmlns:v="urn:schemas-microsoft-com:vml" xmlns:wp14="http://schemas.microsoft.com/office/word/2010/wordprocessingDrawing" xmlns:wp="http://schemas.openxmlformats.org/drawingml/2006/wordprocessingDrawing" xmlns:w10="urn:schemas-microsoft-com:office:word" xmlns:w="http://schemas.openxmlformats.org/wordprocessingml/2006/main" xmlns:w14="http://schemas.microsoft.com/office/word/2010/wordml" xmlns:w15="http://schemas.microsoft.com/office/word/2012/wordml" xmlns:wpg="http://schemas.microsoft.com/office/word/2010/wordprocessingGroup" xmlns:wpi="http://schemas.microsoft.com/office/word/2010/wordprocessingInk" xmlns:wne="http://schemas.microsoft.com/office/word/2006/wordml" xmlns:wps="http://schemas.microsoft.com/office/word/2010/wordprocessingShape" mc:Ignorable="w14 w15 wp14">
+<w:numbering xmlns:wpc="http://schemas.microsoft.com/office/word/2010/wordprocessingCanvas" xmlns:cx="http://schemas.microsoft.com/office/drawing/2014/chartex" xmlns:cx1="http://schemas.microsoft.com/office/drawing/2015/9/8/chartex" xmlns:cx2="http://schemas.microsoft.com/office/drawing/2015/10/21/chartex" xmlns:cx3="http://schemas.microsoft.com/office/drawing/2016/5/9/chartex" xmlns:cx4="http://schemas.microsoft.com/office/drawing/2016/5/10/chartex" xmlns:cx5="http://schemas.microsoft.com/office/drawing/2016/5/11/chartex" xmlns:cx6="http://schemas.microsoft.com/office/drawing/2016/5/12/chartex" xmlns:cx7="http://schemas.microsoft.com/office/drawing/2016/5/13/chartex" xmlns:cx8="http://schemas.microsoft.com/office/drawing/2016/5/14/chartex" xmlns:mc="http://schemas.openxmlformats.org/markup-compatibility/2006" xmlns:aink="http://schemas.microsoft.com/office/drawing/2016/ink" xmlns:am3d="http://schemas.microsoft.com/office/drawing/2017/model3d" xmlns:o="urn:schemas-microsoft-com:office:office" xmlns:r="http://schemas.openxmlformats.org/officeDocument/2006/relationships" xmlns:m="http://schemas.openxmlformats.org/officeDocument/2006/math" xmlns:v="urn:schemas-microsoft-com:vml" xmlns:wp14="http://schemas.microsoft.com/office/word/2010/wordprocessingDrawing" xmlns:wp="http://schemas.openxmlformats.org/drawingml/2006/wordprocessingDrawing" xmlns:w10="urn:schemas-microsoft-com:office:word" xmlns:w="http://schemas.openxmlformats.org/wordprocessingml/2006/main" xmlns:w14="http://schemas.microsoft.com/office/word/2010/wordml" xmlns:w15="http://schemas.microsoft.com/office/word/2012/wordml" xmlns:w16cid="http://schemas.microsoft.com/office/word/2016/wordml/cid" xmlns:w16se="http://schemas.microsoft.com/office/word/2015/wordml/symex" xmlns:wpg="http://schemas.microsoft.com/office/word/2010/wordprocessingGroup" xmlns:wpi="http://schemas.microsoft.com/office/word/2010/wordprocessingInk" xmlns:wne="http://schemas.microsoft.com/office/word/2006/wordml" xmlns:wps="http://schemas.microsoft.com/office/word/2010/wordprocessingShape" mc:Ignorable="w14 w15 w16se w16cid wp14">
   <w:abstractNum w:abstractNumId="0" w15:restartNumberingAfterBreak="0">
     <w:nsid w:val="FFFFFFFB"/>
     <w:multiLevelType w:val="multilevel"/>
@@ -14417,7 +16478,7 @@
 </file>
 
 <file path=word/styles.xml><?xml version="1.0" encoding="utf-8"?>
-<w:styles xmlns:mc="http://schemas.openxmlformats.org/markup-compatibility/2006" xmlns:r="http://schemas.openxmlformats.org/officeDocument/2006/relationships" xmlns:w="http://schemas.openxmlformats.org/wordprocessingml/2006/main" xmlns:w14="http://schemas.microsoft.com/office/word/2010/wordml" xmlns:w15="http://schemas.microsoft.com/office/word/2012/wordml" mc:Ignorable="w14 w15">
+<w:styles xmlns:mc="http://schemas.openxmlformats.org/markup-compatibility/2006" xmlns:r="http://schemas.openxmlformats.org/officeDocument/2006/relationships" xmlns:w="http://schemas.openxmlformats.org/wordprocessingml/2006/main" xmlns:w14="http://schemas.microsoft.com/office/word/2010/wordml" xmlns:w15="http://schemas.microsoft.com/office/word/2012/wordml" xmlns:w16cid="http://schemas.microsoft.com/office/word/2016/wordml/cid" xmlns:w16se="http://schemas.microsoft.com/office/word/2015/wordml/symex" mc:Ignorable="w14 w15 w16se w16cid">
   <w:docDefaults>
     <w:rPrDefault>
       <w:rPr>
@@ -14427,7 +16488,7 @@
     </w:rPrDefault>
     <w:pPrDefault/>
   </w:docDefaults>
-  <w:latentStyles w:defLockedState="0" w:defUIPriority="0" w:defSemiHidden="0" w:defUnhideWhenUsed="0" w:defQFormat="0" w:count="371">
+  <w:latentStyles w:defLockedState="0" w:defUIPriority="0" w:defSemiHidden="0" w:defUnhideWhenUsed="0" w:defQFormat="0" w:count="376">
     <w:lsdException w:name="Normal" w:qFormat="1"/>
     <w:lsdException w:name="heading 1" w:qFormat="1"/>
     <w:lsdException w:name="heading 2" w:semiHidden="1" w:unhideWhenUsed="1" w:qFormat="1"/>
@@ -14460,7 +16521,7 @@
     <w:lsdException w:name="footnote text" w:semiHidden="1" w:unhideWhenUsed="1"/>
     <w:lsdException w:name="annotation text" w:semiHidden="1" w:unhideWhenUsed="1"/>
     <w:lsdException w:name="header" w:semiHidden="1" w:unhideWhenUsed="1"/>
-    <w:lsdException w:name="footer" w:semiHidden="1" w:unhideWhenUsed="1"/>
+    <w:lsdException w:name="footer" w:semiHidden="1" w:uiPriority="99" w:unhideWhenUsed="1"/>
     <w:lsdException w:name="index heading" w:semiHidden="1" w:unhideWhenUsed="1"/>
     <w:lsdException w:name="caption" w:semiHidden="1" w:uiPriority="35" w:unhideWhenUsed="1" w:qFormat="1"/>
     <w:lsdException w:name="table of figures" w:semiHidden="1" w:unhideWhenUsed="1"/>
@@ -14526,7 +16587,6 @@
     <w:lsdException w:name="HTML Sample" w:semiHidden="1" w:unhideWhenUsed="1"/>
     <w:lsdException w:name="HTML Typewriter" w:semiHidden="1" w:unhideWhenUsed="1"/>
     <w:lsdException w:name="HTML Variable" w:semiHidden="1" w:unhideWhenUsed="1"/>
-    <w:lsdException w:name="Normal Table" w:semiHidden="1" w:unhideWhenUsed="1"/>
     <w:lsdException w:name="annotation subject" w:semiHidden="1" w:unhideWhenUsed="1"/>
     <w:lsdException w:name="No List" w:semiHidden="1" w:unhideWhenUsed="1"/>
     <w:lsdException w:name="Outline List 1" w:semiHidden="1" w:unhideWhenUsed="1"/>
@@ -14569,11 +16629,8 @@
     <w:lsdException w:name="Table Contemporary" w:semiHidden="1" w:unhideWhenUsed="1"/>
     <w:lsdException w:name="Table Elegant" w:semiHidden="1" w:unhideWhenUsed="1"/>
     <w:lsdException w:name="Table Professional" w:semiHidden="1" w:unhideWhenUsed="1"/>
-    <w:lsdException w:name="Table Subtle 1" w:semiHidden="1" w:unhideWhenUsed="1"/>
     <w:lsdException w:name="Table Subtle 2" w:semiHidden="1" w:unhideWhenUsed="1"/>
     <w:lsdException w:name="Table Web 1" w:semiHidden="1" w:unhideWhenUsed="1"/>
-    <w:lsdException w:name="Table Web 2" w:semiHidden="1" w:unhideWhenUsed="1"/>
-    <w:lsdException w:name="Table Web 3" w:semiHidden="1" w:unhideWhenUsed="1"/>
     <w:lsdException w:name="Balloon Text" w:semiHidden="1" w:unhideWhenUsed="1"/>
     <w:lsdException w:name="Table Grid" w:uiPriority="39"/>
     <w:lsdException w:name="Table Theme" w:semiHidden="1" w:unhideWhenUsed="1"/>
@@ -14792,6 +16849,11 @@
     <w:lsdException w:name="List Table 5 Dark Accent 6" w:uiPriority="50"/>
     <w:lsdException w:name="List Table 6 Colorful Accent 6" w:uiPriority="51"/>
     <w:lsdException w:name="List Table 7 Colorful Accent 6" w:uiPriority="52"/>
+    <w:lsdException w:name="Mention" w:semiHidden="1" w:uiPriority="99" w:unhideWhenUsed="1"/>
+    <w:lsdException w:name="Smart Hyperlink" w:semiHidden="1" w:uiPriority="99" w:unhideWhenUsed="1"/>
+    <w:lsdException w:name="Hashtag" w:semiHidden="1" w:uiPriority="99" w:unhideWhenUsed="1"/>
+    <w:lsdException w:name="Unresolved Mention" w:semiHidden="1" w:uiPriority="99" w:unhideWhenUsed="1"/>
+    <w:lsdException w:name="Smart Link" w:semiHidden="1" w:uiPriority="99" w:unhideWhenUsed="1"/>
   </w:latentStyles>
   <w:style w:type="paragraph" w:default="1" w:styleId="Normal">
     <w:name w:val="Normal"/>
@@ -15048,6 +17110,8 @@
   <w:style w:type="paragraph" w:styleId="Piedepgina">
     <w:name w:val="footer"/>
     <w:basedOn w:val="Normal"/>
+    <w:link w:val="PiedepginaCar"/>
+    <w:uiPriority w:val="99"/>
     <w:pPr>
       <w:tabs>
         <w:tab w:val="center" w:pos="4320"/>
@@ -15292,6 +17356,16 @@
     <w:rPr>
       <w:color w:val="605E5C"/>
       <w:shd w:val="clear" w:color="auto" w:fill="E1DFDD"/>
+    </w:rPr>
+  </w:style>
+  <w:style w:type="character" w:customStyle="1" w:styleId="PiedepginaCar">
+    <w:name w:val="Pie de página Car"/>
+    <w:basedOn w:val="Fuentedeprrafopredeter"/>
+    <w:link w:val="Piedepgina"/>
+    <w:uiPriority w:val="99"/>
+    <w:rsid w:val="009807BA"/>
+    <w:rPr>
+      <w:sz w:val="18"/>
     </w:rPr>
   </w:style>
 </w:styles>
@@ -15587,7 +17661,7 @@
 </file>
 
 <file path=customXml/itemProps1.xml><?xml version="1.0" encoding="utf-8"?>
-<ds:datastoreItem xmlns:ds="http://schemas.openxmlformats.org/officeDocument/2006/customXml" ds:itemID="{3E82FF19-FA51-4804-A115-D915146B08F1}">
+<ds:datastoreItem xmlns:ds="http://schemas.openxmlformats.org/officeDocument/2006/customXml" ds:itemID="{DE5B8EE1-4D29-4743-99DC-2F20F9EC048F}">
   <ds:schemaRefs>
     <ds:schemaRef ds:uri="http://schemas.openxmlformats.org/officeDocument/2006/bibliography"/>
   </ds:schemaRefs>

</xml_diff>